<commit_message>
Added link to phone
</commit_message>
<xml_diff>
--- a/BilalQandeel.docx
+++ b/BilalQandeel.docx
@@ -187,20 +187,27 @@
                     <w:ind w:left="432" w:hanging="432"/>
                     <w:rPr>
                       <w:rStyle w:val="Style9ptBold"/>
+                      <w:b w:val="0"/>
+                      <w:bCs w:val="0"/>
                       <w:sz w:val="22"/>
                       <w:szCs w:val="22"/>
                     </w:rPr>
                   </w:pPr>
-                  <w:r>
-                    <w:rPr>
-                      <w:rStyle w:val="Style9ptBold"/>
-                      <w:sz w:val="22"/>
-                      <w:szCs w:val="22"/>
-                    </w:rPr>
-                    <w:t>(438) 921-5565</w:t>
-                  </w:r>
+                  <w:hyperlink r:id="rId9" w:history="1">
+                    <w:r>
+                      <w:rPr>
+                        <w:rStyle w:val="Hyperlink"/>
+                        <w:b/>
+                        <w:bCs/>
+                        <w:u w:val="none"/>
+                      </w:rPr>
+                      <w:t>(438) 921-5565</w:t>
+                    </w:r>
+                  </w:hyperlink>
                 </w:p>
               </w:tc>
+              <w:bookmarkStart w:id="0" w:name="_GoBack"/>
+              <w:bookmarkEnd w:id="0"/>
               <w:tc>
                 <w:tcPr>
                   <w:tcW w:w="0" w:type="auto"/>
@@ -218,17 +225,57 @@
                       <w:szCs w:val="22"/>
                     </w:rPr>
                   </w:pPr>
-                  <w:hyperlink r:id="rId9" w:history="1">
-                    <w:r>
-                      <w:rPr>
-                        <w:rStyle w:val="Hyperlink"/>
-                        <w:b/>
-                        <w:bCs/>
-                        <w:u w:val="none"/>
-                      </w:rPr>
-                      <w:t>bilal.qandeel@gmail.com</w:t>
-                    </w:r>
-                  </w:hyperlink>
+                  <w:r>
+                    <w:rPr>
+                      <w:b/>
+                      <w:bCs/>
+                    </w:rPr>
+                    <w:fldChar w:fldCharType="begin"/>
+                  </w:r>
+                  <w:r>
+                    <w:rPr>
+                      <w:b/>
+                      <w:bCs/>
+                    </w:rPr>
+                    <w:instrText xml:space="preserve"> HYPERLINK "mailto:</w:instrText>
+                  </w:r>
+                  <w:r>
+                    <w:rPr>
+                      <w:b/>
+                      <w:bCs/>
+                    </w:rPr>
+                    <w:instrText>bilal.qandeel@gmail.com</w:instrText>
+                  </w:r>
+                  <w:r>
+                    <w:rPr>
+                      <w:b/>
+                      <w:bCs/>
+                    </w:rPr>
+                    <w:instrText xml:space="preserve">" </w:instrText>
+                  </w:r>
+                  <w:r>
+                    <w:rPr>
+                      <w:b/>
+                      <w:bCs/>
+                    </w:rPr>
+                    <w:fldChar w:fldCharType="separate"/>
+                  </w:r>
+                  <w:r>
+                    <w:rPr>
+                      <w:rStyle w:val="Hyperlink"/>
+                      <w:b/>
+                      <w:bCs/>
+                      <w:u w:val="none"/>
+                    </w:rPr>
+                    <w:t>bilal.qandeel@gmail.com</w:t>
+                  </w:r>
+                  <w:r>
+                    <w:rPr>
+                      <w:b/>
+                      <w:bCs/>
+                    </w:rPr>
+                    <w:fldChar w:fldCharType="end"/>
+                  </w:r>
                 </w:p>
               </w:tc>
             </w:tr>
@@ -916,17 +963,7 @@
           <w:b w:val="0"/>
           <w:bCs w:val="0"/>
         </w:rPr>
-        <w:t xml:space="preserve"> in compute</w:t>
-      </w:r>
-      <w:bookmarkStart w:id="0" w:name="_GoBack"/>
-      <w:bookmarkEnd w:id="0"/>
-      <w:r>
-        <w:rPr>
-          <w:rStyle w:val="StyleBold"/>
-          <w:b w:val="0"/>
-          <w:bCs w:val="0"/>
-        </w:rPr>
-        <w:t>r hardware</w:t>
+        <w:t xml:space="preserve"> in computer hardware</w:t>
       </w:r>
       <w:r>
         <w:rPr>
@@ -4590,35 +4627,35 @@
         <v:path o:extrusionok="f" gradientshapeok="t" o:connecttype="rect"/>
         <o:lock v:ext="edit" aspectratio="t"/>
       </v:shapetype>
-      <v:shape id="_x0000_i1197" type="#_x0000_t75" style="width:384pt;height:384pt;visibility:visible;mso-wrap-style:square" o:bullet="t">
+      <v:shape id="_x0000_i1202" type="#_x0000_t75" style="width:384pt;height:384pt;visibility:visible;mso-wrap-style:square" o:bullet="t">
         <v:imagedata r:id="rId1" o:title=""/>
       </v:shape>
     </w:pict>
   </w:numPicBullet>
   <w:numPicBullet w:numPicBulletId="1">
     <w:pict>
-      <v:shape id="_x0000_i1198" type="#_x0000_t75" style="width:384pt;height:384pt;visibility:visible;mso-wrap-style:square" o:bullet="t">
+      <v:shape id="_x0000_i1203" type="#_x0000_t75" style="width:384pt;height:384pt;visibility:visible;mso-wrap-style:square" o:bullet="t">
         <v:imagedata r:id="rId2" o:title=""/>
       </v:shape>
     </w:pict>
   </w:numPicBullet>
   <w:numPicBullet w:numPicBulletId="2">
     <w:pict>
-      <v:shape id="_x0000_i1199" type="#_x0000_t75" style="width:384pt;height:384pt;visibility:visible;mso-wrap-style:square" o:bullet="t">
+      <v:shape id="_x0000_i1204" type="#_x0000_t75" style="width:384pt;height:384pt;visibility:visible;mso-wrap-style:square" o:bullet="t">
         <v:imagedata r:id="rId3" o:title=""/>
       </v:shape>
     </w:pict>
   </w:numPicBullet>
   <w:numPicBullet w:numPicBulletId="3">
     <w:pict>
-      <v:shape id="_x0000_i1200" type="#_x0000_t75" style="width:384pt;height:384pt;visibility:visible;mso-wrap-style:square" o:bullet="t">
+      <v:shape id="_x0000_i1205" type="#_x0000_t75" style="width:384pt;height:384pt;visibility:visible;mso-wrap-style:square" o:bullet="t">
         <v:imagedata r:id="rId4" o:title=""/>
       </v:shape>
     </w:pict>
   </w:numPicBullet>
   <w:numPicBullet w:numPicBulletId="4">
     <w:pict>
-      <v:shape id="_x0000_i1201" type="#_x0000_t75" style="width:384pt;height:384pt;visibility:visible;mso-wrap-style:square" o:bullet="t">
+      <v:shape id="_x0000_i1206" type="#_x0000_t75" style="width:384pt;height:384pt;visibility:visible;mso-wrap-style:square" o:bullet="t">
         <v:imagedata r:id="rId5" o:title=""/>
       </v:shape>
     </w:pict>
@@ -7417,7 +7454,7 @@
 </file>
 
 <file path=customXml/itemProps2.xml><?xml version="1.0" encoding="utf-8"?>
-<ds:datastoreItem xmlns:ds="http://schemas.openxmlformats.org/officeDocument/2006/customXml" ds:itemID="{5693B234-9EBA-48E7-8290-AF3DC9F41CB4}">
+<ds:datastoreItem xmlns:ds="http://schemas.openxmlformats.org/officeDocument/2006/customXml" ds:itemID="{49CB303D-9050-4E15-B1A5-66C2AEDCE230}">
   <ds:schemaRefs>
     <ds:schemaRef ds:uri="http://schemas.openxmlformats.org/officeDocument/2006/bibliography"/>
   </ds:schemaRefs>

</xml_diff>

<commit_message>
Added Skype contacts and keywords
</commit_message>
<xml_diff>
--- a/BilalQandeel.docx
+++ b/BilalQandeel.docx
@@ -4,12 +4,12 @@
   <w:body>
     <w:tbl>
       <w:tblPr>
-        <w:tblW w:w="0" w:type="auto"/>
+        <w:tblW w:w="5000" w:type="pct"/>
         <w:tblLook w:val="04A0" w:firstRow="1" w:lastRow="0" w:firstColumn="1" w:lastColumn="0" w:noHBand="0" w:noVBand="1"/>
       </w:tblPr>
       <w:tblGrid>
-        <w:gridCol w:w="7128"/>
-        <w:gridCol w:w="2232"/>
+        <w:gridCol w:w="7992"/>
+        <w:gridCol w:w="1368"/>
       </w:tblGrid>
       <w:tr>
         <w:tc>
@@ -24,11 +24,12 @@
               <w:contextualSpacing/>
               <w:jc w:val="left"/>
               <w:rPr>
+                <w:rStyle w:val="Style9ptBold"/>
                 <w:rFonts w:asciiTheme="minorHAnsi" w:hAnsiTheme="minorHAnsi"/>
+                <w:b w:val="0"/>
+                <w:bCs w:val="0"/>
                 <w:sz w:val="48"/>
                 <w:szCs w:val="48"/>
-                <w:rtl/>
-                <w:lang w:bidi="ar-JO"/>
               </w:rPr>
             </w:pPr>
             <w:r>
@@ -43,6 +44,7 @@
           <w:p>
             <w:pPr>
               <w:pStyle w:val="Specialties"/>
+              <w:jc w:val="both"/>
               <w:rPr>
                 <w:rStyle w:val="Style9ptBold"/>
                 <w:sz w:val="22"/>
@@ -54,38 +56,27 @@
                 <w:rStyle w:val="Style9ptBold"/>
                 <w:sz w:val="22"/>
                 <w:szCs w:val="22"/>
-              </w:rPr>
-              <w:t xml:space="preserve">Control </w:t>
-            </w:r>
-            <w:proofErr w:type="gramStart"/>
+                <w:u w:val="single"/>
+              </w:rPr>
+              <w:t>IT</w:t>
+            </w:r>
             <w:r>
               <w:rPr>
                 <w:rStyle w:val="Style9ptBold"/>
                 <w:sz w:val="22"/>
                 <w:szCs w:val="22"/>
-              </w:rPr>
-              <w:t xml:space="preserve">Engineering </w:t>
+                <w:u w:val="single"/>
+              </w:rPr>
+              <w:t xml:space="preserve"> Experience</w:t>
             </w:r>
             <w:r>
               <w:rPr>
                 <w:rStyle w:val="Style9ptBold"/>
                 <w:sz w:val="22"/>
                 <w:szCs w:val="22"/>
-              </w:rPr>
-              <w:t xml:space="preserve"> </w:t>
-            </w:r>
-            <w:r>
-              <w:rPr>
-                <w:rStyle w:val="Style9ptBold"/>
-              </w:rPr>
-              <w:t>|</w:t>
-            </w:r>
-            <w:proofErr w:type="gramEnd"/>
-            <w:r>
-              <w:rPr>
-                <w:rStyle w:val="Style9ptBold"/>
-              </w:rPr>
-              <w:t xml:space="preserve">  </w:t>
+                <w:u w:val="single"/>
+              </w:rPr>
+              <w:t>:</w:t>
             </w:r>
             <w:r>
               <w:rPr>
@@ -93,7 +84,7 @@
                 <w:sz w:val="22"/>
                 <w:szCs w:val="22"/>
               </w:rPr>
-              <w:t>IT</w:t>
+              <w:t xml:space="preserve"> Software Development </w:t>
             </w:r>
             <w:r>
               <w:rPr>
@@ -101,7 +92,7 @@
                 <w:sz w:val="22"/>
                 <w:szCs w:val="22"/>
               </w:rPr>
-              <w:t xml:space="preserve"> and Software Development</w:t>
+              <w:t>|</w:t>
             </w:r>
             <w:r>
               <w:rPr>
@@ -109,253 +100,194 @@
                 <w:sz w:val="22"/>
                 <w:szCs w:val="22"/>
               </w:rPr>
-              <w:t xml:space="preserve">  |  </w:t>
-            </w:r>
-            <w:r>
-              <w:rPr>
-                <w:rStyle w:val="Style9ptBold"/>
-                <w:sz w:val="22"/>
-                <w:szCs w:val="22"/>
-              </w:rPr>
-              <w:t xml:space="preserve">OT </w:t>
-            </w:r>
-            <w:r>
-              <w:rPr>
-                <w:rStyle w:val="Style9ptBold"/>
-                <w:sz w:val="22"/>
-                <w:szCs w:val="22"/>
-              </w:rPr>
-              <w:t>Cyber</w:t>
-            </w:r>
-            <w:r>
-              <w:rPr>
-                <w:rStyle w:val="Style9ptBold"/>
-                <w:sz w:val="22"/>
-                <w:szCs w:val="22"/>
-              </w:rPr>
-              <w:t>s</w:t>
-            </w:r>
-            <w:r>
-              <w:rPr>
-                <w:rStyle w:val="Style9ptBold"/>
-                <w:sz w:val="22"/>
-                <w:szCs w:val="22"/>
-              </w:rPr>
-              <w:t>ecurity  |  Regulatory Experience</w:t>
+              <w:t xml:space="preserve"> Python | C | Git | Docker | K8S | Jenkins | Confluence | JIRA | TestRail</w:t>
             </w:r>
           </w:p>
           <w:p>
             <w:pPr>
               <w:pStyle w:val="Specialties"/>
-              <w:rPr>
-                <w:rStyle w:val="Style9ptBold"/>
-                <w:sz w:val="12"/>
-                <w:szCs w:val="12"/>
-              </w:rPr>
-            </w:pPr>
-          </w:p>
-          <w:tbl>
-            <w:tblPr>
-              <w:tblStyle w:val="TableGrid"/>
-              <w:tblW w:w="0" w:type="auto"/>
-              <w:tblBorders>
-                <w:top w:val="none" w:sz="0" w:space="0" w:color="auto"/>
-                <w:left w:val="none" w:sz="0" w:space="0" w:color="auto"/>
-                <w:bottom w:val="none" w:sz="0" w:space="0" w:color="auto"/>
-                <w:right w:val="none" w:sz="0" w:space="0" w:color="auto"/>
-                <w:insideH w:val="none" w:sz="0" w:space="0" w:color="auto"/>
-                <w:insideV w:val="none" w:sz="0" w:space="0" w:color="auto"/>
-              </w:tblBorders>
-              <w:tblLook w:val="04A0" w:firstRow="1" w:lastRow="0" w:firstColumn="1" w:lastColumn="0" w:noHBand="0" w:noVBand="1"/>
-            </w:tblPr>
-            <w:tblGrid>
-              <w:gridCol w:w="2018"/>
-              <w:gridCol w:w="3268"/>
-            </w:tblGrid>
-            <w:tr>
-              <w:tc>
-                <w:tcPr>
-                  <w:tcW w:w="0" w:type="auto"/>
-                </w:tcPr>
-                <w:p>
-                  <w:pPr>
-                    <w:pStyle w:val="Specialties"/>
-                    <w:numPr>
-                      <w:ilvl w:val="0"/>
-                      <w:numId w:val="8"/>
-                    </w:numPr>
-                    <w:ind w:left="432" w:hanging="432"/>
-                    <w:rPr>
-                      <w:rStyle w:val="Style9ptBold"/>
-                      <w:b w:val="0"/>
-                      <w:bCs w:val="0"/>
-                      <w:sz w:val="22"/>
-                      <w:szCs w:val="22"/>
-                    </w:rPr>
-                  </w:pPr>
-                  <w:hyperlink r:id="rId9" w:history="1">
-                    <w:r>
-                      <w:rPr>
-                        <w:rStyle w:val="Hyperlink"/>
-                        <w:b/>
-                        <w:bCs/>
-                        <w:u w:val="none"/>
-                      </w:rPr>
-                      <w:t>(438) 921-5565</w:t>
-                    </w:r>
-                  </w:hyperlink>
-                </w:p>
-              </w:tc>
-              <w:bookmarkStart w:id="0" w:name="_GoBack"/>
-              <w:bookmarkEnd w:id="0"/>
-              <w:tc>
-                <w:tcPr>
-                  <w:tcW w:w="0" w:type="auto"/>
-                </w:tcPr>
-                <w:p>
-                  <w:pPr>
-                    <w:pStyle w:val="Specialties"/>
-                    <w:numPr>
-                      <w:ilvl w:val="0"/>
-                      <w:numId w:val="12"/>
-                    </w:numPr>
-                    <w:rPr>
-                      <w:rStyle w:val="Style9ptBold"/>
-                      <w:sz w:val="22"/>
-                      <w:szCs w:val="22"/>
-                    </w:rPr>
-                  </w:pPr>
-                  <w:r>
-                    <w:rPr>
-                      <w:b/>
-                      <w:bCs/>
-                    </w:rPr>
-                    <w:fldChar w:fldCharType="begin"/>
-                  </w:r>
-                  <w:r>
-                    <w:rPr>
-                      <w:b/>
-                      <w:bCs/>
-                    </w:rPr>
-                    <w:instrText xml:space="preserve"> HYPERLINK "mailto:</w:instrText>
-                  </w:r>
-                  <w:r>
-                    <w:rPr>
-                      <w:b/>
-                      <w:bCs/>
-                    </w:rPr>
-                    <w:instrText>bilal.qandeel@gmail.com</w:instrText>
-                  </w:r>
-                  <w:r>
-                    <w:rPr>
-                      <w:b/>
-                      <w:bCs/>
-                    </w:rPr>
-                    <w:instrText xml:space="preserve">" </w:instrText>
-                  </w:r>
-                  <w:r>
-                    <w:rPr>
-                      <w:b/>
-                      <w:bCs/>
-                    </w:rPr>
-                    <w:fldChar w:fldCharType="separate"/>
-                  </w:r>
-                  <w:r>
-                    <w:rPr>
-                      <w:rStyle w:val="Hyperlink"/>
-                      <w:b/>
-                      <w:bCs/>
-                      <w:u w:val="none"/>
-                    </w:rPr>
-                    <w:t>bilal.qandeel@gmail.com</w:t>
-                  </w:r>
-                  <w:r>
-                    <w:rPr>
-                      <w:b/>
-                      <w:bCs/>
-                    </w:rPr>
-                    <w:fldChar w:fldCharType="end"/>
-                  </w:r>
-                </w:p>
-              </w:tc>
-            </w:tr>
-            <w:tr>
-              <w:tc>
-                <w:tcPr>
-                  <w:tcW w:w="0" w:type="auto"/>
-                  <w:gridSpan w:val="2"/>
-                </w:tcPr>
-                <w:p>
-                  <w:pPr>
-                    <w:pStyle w:val="Specialties"/>
-                    <w:numPr>
-                      <w:ilvl w:val="0"/>
-                      <w:numId w:val="10"/>
-                    </w:numPr>
-                    <w:ind w:left="432" w:hanging="432"/>
-                    <w:rPr>
-                      <w:rStyle w:val="Style9ptBold"/>
-                      <w:sz w:val="22"/>
-                      <w:szCs w:val="22"/>
-                    </w:rPr>
-                  </w:pPr>
-                  <w:hyperlink r:id="rId10" w:history="1">
-                    <w:r>
-                      <w:rPr>
-                        <w:rStyle w:val="Hyperlink"/>
-                        <w:b/>
-                        <w:bCs/>
-                        <w:u w:val="none"/>
-                      </w:rPr>
-                      <w:t>https://candloid.github.io/bilalqandeel/</w:t>
-                    </w:r>
-                  </w:hyperlink>
-                </w:p>
-              </w:tc>
-            </w:tr>
-            <w:tr>
-              <w:tc>
-                <w:tcPr>
-                  <w:tcW w:w="0" w:type="auto"/>
-                  <w:gridSpan w:val="2"/>
-                </w:tcPr>
-                <w:p>
-                  <w:pPr>
-                    <w:pStyle w:val="Specialties"/>
-                    <w:numPr>
-                      <w:ilvl w:val="0"/>
-                      <w:numId w:val="11"/>
-                    </w:numPr>
-                    <w:ind w:left="432" w:hanging="432"/>
-                    <w:rPr>
-                      <w:rStyle w:val="Style9ptBold"/>
-                      <w:sz w:val="22"/>
-                      <w:szCs w:val="22"/>
-                    </w:rPr>
-                  </w:pPr>
-                  <w:hyperlink r:id="rId11" w:history="1">
-                    <w:r>
-                      <w:rPr>
-                        <w:rStyle w:val="Hyperlink"/>
-                        <w:b/>
-                        <w:bCs/>
-                        <w:u w:val="none"/>
-                      </w:rPr>
-                      <w:t>https://www.linkedin.com/in/bilalqandeel/</w:t>
-                    </w:r>
-                  </w:hyperlink>
-                </w:p>
-              </w:tc>
-            </w:tr>
-          </w:tbl>
-          <w:p>
-            <w:pPr>
-              <w:pStyle w:val="Specialties"/>
+              <w:jc w:val="both"/>
               <w:rPr>
                 <w:b/>
                 <w:bCs/>
               </w:rPr>
             </w:pPr>
+            <w:r>
+              <w:rPr>
+                <w:rStyle w:val="Style9ptBold"/>
+                <w:sz w:val="22"/>
+                <w:szCs w:val="22"/>
+                <w:u w:val="single"/>
+              </w:rPr>
+              <w:t>Engineering</w:t>
+            </w:r>
+            <w:r>
+              <w:rPr>
+                <w:rStyle w:val="Style9ptBold"/>
+                <w:sz w:val="22"/>
+                <w:szCs w:val="22"/>
+                <w:u w:val="single"/>
+              </w:rPr>
+              <w:t xml:space="preserve"> Experience</w:t>
+            </w:r>
+            <w:r>
+              <w:rPr>
+                <w:rStyle w:val="Style9ptBold"/>
+                <w:sz w:val="22"/>
+                <w:szCs w:val="22"/>
+                <w:u w:val="single"/>
+              </w:rPr>
+              <w:t>:</w:t>
+            </w:r>
+            <w:r>
+              <w:rPr>
+                <w:rStyle w:val="Style9ptBold"/>
+                <w:sz w:val="22"/>
+                <w:szCs w:val="22"/>
+              </w:rPr>
+              <w:t xml:space="preserve"> </w:t>
+            </w:r>
+            <w:r>
+              <w:rPr>
+                <w:rStyle w:val="Style9ptBold"/>
+                <w:sz w:val="22"/>
+                <w:szCs w:val="22"/>
+              </w:rPr>
+              <w:t>Automation</w:t>
+            </w:r>
+            <w:r>
+              <w:rPr>
+                <w:rStyle w:val="Style9ptBold"/>
+                <w:sz w:val="22"/>
+                <w:szCs w:val="22"/>
+              </w:rPr>
+              <w:t xml:space="preserve"> Engineering</w:t>
+            </w:r>
+            <w:r>
+              <w:rPr>
+                <w:rStyle w:val="Style9ptBold"/>
+                <w:sz w:val="22"/>
+                <w:szCs w:val="22"/>
+              </w:rPr>
+              <w:t xml:space="preserve"> </w:t>
+            </w:r>
+            <w:r>
+              <w:rPr>
+                <w:rStyle w:val="Style9ptBold"/>
+              </w:rPr>
+              <w:t>|</w:t>
+            </w:r>
+            <w:r>
+              <w:rPr>
+                <w:rStyle w:val="Style9ptBold"/>
+              </w:rPr>
+              <w:t xml:space="preserve"> </w:t>
+            </w:r>
+            <w:r>
+              <w:rPr>
+                <w:rStyle w:val="Style9ptBold"/>
+                <w:sz w:val="22"/>
+                <w:szCs w:val="22"/>
+              </w:rPr>
+              <w:t xml:space="preserve">OT </w:t>
+            </w:r>
+            <w:r>
+              <w:rPr>
+                <w:rStyle w:val="Style9ptBold"/>
+                <w:sz w:val="22"/>
+                <w:szCs w:val="22"/>
+              </w:rPr>
+              <w:t>Cyber</w:t>
+            </w:r>
+            <w:r>
+              <w:rPr>
+                <w:rStyle w:val="Style9ptBold"/>
+                <w:sz w:val="22"/>
+                <w:szCs w:val="22"/>
+              </w:rPr>
+              <w:t>s</w:t>
+            </w:r>
+            <w:r>
+              <w:rPr>
+                <w:rStyle w:val="Style9ptBold"/>
+                <w:sz w:val="22"/>
+                <w:szCs w:val="22"/>
+              </w:rPr>
+              <w:t>ecurity</w:t>
+            </w:r>
+            <w:r>
+              <w:rPr>
+                <w:rStyle w:val="Style9ptBold"/>
+                <w:sz w:val="22"/>
+                <w:szCs w:val="22"/>
+              </w:rPr>
+              <w:t xml:space="preserve"> </w:t>
+            </w:r>
+            <w:r>
+              <w:rPr>
+                <w:rStyle w:val="Style9ptBold"/>
+                <w:sz w:val="22"/>
+                <w:szCs w:val="22"/>
+              </w:rPr>
+              <w:t>|</w:t>
+            </w:r>
+            <w:r>
+              <w:rPr>
+                <w:rStyle w:val="Style9ptBold"/>
+                <w:sz w:val="22"/>
+                <w:szCs w:val="22"/>
+              </w:rPr>
+              <w:t xml:space="preserve"> </w:t>
+            </w:r>
+            <w:r>
+              <w:rPr>
+                <w:b/>
+                <w:bCs/>
+              </w:rPr>
+              <w:t xml:space="preserve">Smart Grid </w:t>
+            </w:r>
+            <w:r>
+              <w:rPr>
+                <w:b/>
+                <w:bCs/>
+              </w:rPr>
+              <w:t>Substation</w:t>
+            </w:r>
+            <w:r>
+              <w:rPr>
+                <w:b/>
+                <w:bCs/>
+              </w:rPr>
+              <w:t>s</w:t>
+            </w:r>
+            <w:r>
+              <w:rPr>
+                <w:b/>
+                <w:bCs/>
+              </w:rPr>
+              <w:t xml:space="preserve"> </w:t>
+            </w:r>
+            <w:r>
+              <w:rPr>
+                <w:b/>
+                <w:bCs/>
+              </w:rPr>
+              <w:t>|</w:t>
+            </w:r>
+            <w:r>
+              <w:rPr>
+                <w:b/>
+                <w:bCs/>
+              </w:rPr>
+              <w:t xml:space="preserve"> OT</w:t>
+            </w:r>
+            <w:r>
+              <w:rPr>
+                <w:b/>
+                <w:bCs/>
+              </w:rPr>
+              <w:t xml:space="preserve"> Cyber Security | HVAC Control | DCS | SAS | PLC | SCADA | PACiS | iFLS | FDIR | BAS | BMS | FIDIC | ISA99 | LEED | KNX | StruxureWare | Easergy</w:t>
+            </w:r>
           </w:p>
         </w:tc>
         <w:tc>
@@ -384,11 +316,11 @@
                 <w:lang w:eastAsia="en-CA"/>
               </w:rPr>
               <w:drawing>
-                <wp:inline distT="0" distB="0" distL="0" distR="0" wp14:anchorId="72ECE0A0" wp14:editId="3139B000">
-                  <wp:extent cx="1280160" cy="1280160"/>
+                <wp:inline distT="0" distB="0" distL="0" distR="0" wp14:anchorId="72ECE0A0" wp14:editId="0F71A2D8">
+                  <wp:extent cx="731520" cy="731520"/>
                   <wp:effectExtent l="0" t="0" r="0" b="0"/>
                   <wp:docPr id="1" name="Picture 2">
-                    <a:hlinkClick xmlns:a="http://schemas.openxmlformats.org/drawingml/2006/main" r:id="rId12"/>
+                    <a:hlinkClick xmlns:a="http://schemas.openxmlformats.org/drawingml/2006/main" r:id="rId9"/>
                   </wp:docPr>
                   <wp:cNvGraphicFramePr>
                     <a:graphicFrameLocks xmlns:a="http://schemas.openxmlformats.org/drawingml/2006/main" noChangeAspect="1"/>
@@ -398,14 +330,14 @@
                       <pic:pic xmlns:pic="http://schemas.openxmlformats.org/drawingml/2006/picture">
                         <pic:nvPicPr>
                           <pic:cNvPr id="1" name="Picture 2">
-                            <a:hlinkClick r:id="rId12"/>
+                            <a:hlinkClick r:id="rId9"/>
                           </pic:cNvPr>
                           <pic:cNvPicPr>
                             <a:picLocks noChangeAspect="1" noChangeArrowheads="1"/>
                           </pic:cNvPicPr>
                         </pic:nvPicPr>
                         <pic:blipFill>
-                          <a:blip r:embed="rId13" cstate="print">
+                          <a:blip r:embed="rId10" cstate="print">
                             <a:extLst>
                               <a:ext uri="{28A0092B-C50C-407E-A947-70E740481C1C}">
                                 <a14:useLocalDpi xmlns:a14="http://schemas.microsoft.com/office/drawing/2010/main" val="0"/>
@@ -419,7 +351,7 @@
                         <pic:spPr>
                           <a:xfrm>
                             <a:off x="0" y="0"/>
-                            <a:ext cx="1280160" cy="1280160"/>
+                            <a:ext cx="731520" cy="731520"/>
                           </a:xfrm>
                           <a:prstGeom prst="rect">
                             <a:avLst/>
@@ -435,9 +367,201 @@
         </w:tc>
       </w:tr>
     </w:tbl>
+    <w:tbl>
+      <w:tblPr>
+        <w:tblStyle w:val="TableGrid"/>
+        <w:tblW w:w="5000" w:type="pct"/>
+        <w:tblBorders>
+          <w:top w:val="none" w:sz="0" w:space="0" w:color="auto"/>
+          <w:left w:val="none" w:sz="0" w:space="0" w:color="auto"/>
+          <w:bottom w:val="none" w:sz="0" w:space="0" w:color="auto"/>
+          <w:right w:val="none" w:sz="0" w:space="0" w:color="auto"/>
+          <w:insideH w:val="none" w:sz="0" w:space="0" w:color="auto"/>
+          <w:insideV w:val="none" w:sz="0" w:space="0" w:color="auto"/>
+        </w:tblBorders>
+        <w:tblLook w:val="04A0" w:firstRow="1" w:lastRow="0" w:firstColumn="1" w:lastColumn="0" w:noHBand="0" w:noVBand="1"/>
+      </w:tblPr>
+      <w:tblGrid>
+        <w:gridCol w:w="2086"/>
+        <w:gridCol w:w="2425"/>
+        <w:gridCol w:w="4849"/>
+      </w:tblGrid>
+      <w:tr>
+        <w:trPr>
+          <w:cantSplit/>
+        </w:trPr>
+        <w:tc>
+          <w:tcPr>
+            <w:tcW w:w="0" w:type="auto"/>
+          </w:tcPr>
+          <w:p>
+            <w:pPr>
+              <w:pStyle w:val="Specialties"/>
+              <w:numPr>
+                <w:ilvl w:val="0"/>
+                <w:numId w:val="8"/>
+              </w:numPr>
+              <w:ind w:left="432" w:hanging="432"/>
+              <w:rPr>
+                <w:sz w:val="18"/>
+                <w:szCs w:val="18"/>
+              </w:rPr>
+            </w:pPr>
+            <w:hyperlink r:id="rId11" w:history="1">
+              <w:r>
+                <w:rPr>
+                  <w:rStyle w:val="Hyperlink"/>
+                  <w:b/>
+                  <w:bCs/>
+                  <w:u w:val="none"/>
+                </w:rPr>
+                <w:t>(438) 921-5565</w:t>
+              </w:r>
+            </w:hyperlink>
+            <w:r>
+              <w:rPr>
+                <w:rStyle w:val="Hyperlink"/>
+                <w:b/>
+                <w:bCs/>
+              </w:rPr>
+              <w:t xml:space="preserve"> </w:t>
+            </w:r>
+          </w:p>
+        </w:tc>
+        <w:tc>
+          <w:tcPr>
+            <w:tcW w:w="0" w:type="auto"/>
+          </w:tcPr>
+          <w:p>
+            <w:pPr>
+              <w:pStyle w:val="BodyText"/>
+              <w:numPr>
+                <w:ilvl w:val="0"/>
+                <w:numId w:val="14"/>
+              </w:numPr>
+              <w:spacing w:after="0"/>
+              <w:ind w:left="432" w:hanging="432"/>
+              <w:rPr>
+                <w:b/>
+                <w:bCs/>
+              </w:rPr>
+            </w:pPr>
+            <w:proofErr w:type="spellStart"/>
+            <w:proofErr w:type="gramStart"/>
+            <w:r>
+              <w:rPr>
+                <w:b/>
+                <w:bCs/>
+              </w:rPr>
+              <w:t>bilal.qandeel</w:t>
+            </w:r>
+            <w:proofErr w:type="spellEnd"/>
+            <w:proofErr w:type="gramEnd"/>
+          </w:p>
+        </w:tc>
+        <w:tc>
+          <w:tcPr>
+            <w:tcW w:w="0" w:type="auto"/>
+          </w:tcPr>
+          <w:p>
+            <w:pPr>
+              <w:pStyle w:val="Specialties"/>
+              <w:numPr>
+                <w:ilvl w:val="0"/>
+                <w:numId w:val="12"/>
+              </w:numPr>
+              <w:ind w:left="432" w:hanging="432"/>
+              <w:rPr>
+                <w:b/>
+                <w:bCs/>
+              </w:rPr>
+            </w:pPr>
+            <w:hyperlink r:id="rId12" w:history="1">
+              <w:r>
+                <w:rPr>
+                  <w:rStyle w:val="Hyperlink"/>
+                  <w:b/>
+                  <w:bCs/>
+                  <w:u w:val="none"/>
+                </w:rPr>
+                <w:t>bilal.qandeel@gmail.com</w:t>
+              </w:r>
+            </w:hyperlink>
+          </w:p>
+        </w:tc>
+      </w:tr>
+      <w:tr>
+        <w:trPr>
+          <w:cantSplit/>
+        </w:trPr>
+        <w:tc>
+          <w:tcPr>
+            <w:tcW w:w="0" w:type="auto"/>
+            <w:gridSpan w:val="2"/>
+          </w:tcPr>
+          <w:p>
+            <w:pPr>
+              <w:pStyle w:val="Specialties"/>
+              <w:numPr>
+                <w:ilvl w:val="0"/>
+                <w:numId w:val="10"/>
+              </w:numPr>
+              <w:ind w:left="432" w:hanging="432"/>
+              <w:rPr>
+                <w:rStyle w:val="Style9ptBold"/>
+                <w:sz w:val="22"/>
+                <w:szCs w:val="22"/>
+              </w:rPr>
+            </w:pPr>
+            <w:hyperlink r:id="rId13" w:history="1">
+              <w:r>
+                <w:rPr>
+                  <w:rStyle w:val="Hyperlink"/>
+                  <w:b/>
+                  <w:bCs/>
+                  <w:u w:val="none"/>
+                </w:rPr>
+                <w:t>https://candloid.github.io/bilalqandeel/</w:t>
+              </w:r>
+            </w:hyperlink>
+          </w:p>
+        </w:tc>
+        <w:tc>
+          <w:tcPr>
+            <w:tcW w:w="0" w:type="auto"/>
+          </w:tcPr>
+          <w:p>
+            <w:pPr>
+              <w:pStyle w:val="Specialties"/>
+              <w:numPr>
+                <w:ilvl w:val="0"/>
+                <w:numId w:val="11"/>
+              </w:numPr>
+              <w:ind w:left="432" w:hanging="432"/>
+            </w:pPr>
+            <w:hyperlink r:id="rId14" w:history="1">
+              <w:r>
+                <w:rPr>
+                  <w:rStyle w:val="Hyperlink"/>
+                  <w:b/>
+                  <w:bCs/>
+                  <w:u w:val="none"/>
+                </w:rPr>
+                <w:t>https://www.linkedin.com/in/bilalqandeel/</w:t>
+              </w:r>
+            </w:hyperlink>
+          </w:p>
+        </w:tc>
+      </w:tr>
+    </w:tbl>
     <w:p>
       <w:pPr>
         <w:pStyle w:val="Heading1"/>
+        <w:rPr>
+          <w:rStyle w:val="StyleBold"/>
+          <w:b/>
+          <w:bCs/>
+        </w:rPr>
       </w:pPr>
       <w:r>
         <w:t>Profile</w:t>
@@ -719,6 +843,70 @@
       <w:pPr>
         <w:pStyle w:val="BodyTextIndent"/>
         <w:numPr>
+          <w:ilvl w:val="2"/>
+          <w:numId w:val="6"/>
+        </w:numPr>
+        <w:spacing w:after="0" w:line="240" w:lineRule="auto"/>
+        <w:contextualSpacing/>
+        <w:rPr>
+          <w:rStyle w:val="StyleBold"/>
+          <w:b w:val="0"/>
+          <w:bCs w:val="0"/>
+        </w:rPr>
+      </w:pPr>
+      <w:r>
+        <w:rPr>
+          <w:rStyle w:val="StyleBold"/>
+          <w:b w:val="0"/>
+          <w:bCs w:val="0"/>
+        </w:rPr>
+        <w:t xml:space="preserve">Employed </w:t>
+      </w:r>
+      <w:r>
+        <w:rPr>
+          <w:rStyle w:val="StyleBoldItalic"/>
+          <w:b w:val="0"/>
+          <w:bCs w:val="0"/>
+          <w:i w:val="0"/>
+          <w:iCs w:val="0"/>
+        </w:rPr>
+        <w:t>i</w:t>
+      </w:r>
+      <w:r>
+        <w:rPr>
+          <w:rStyle w:val="StyleBoldItalic"/>
+          <w:b w:val="0"/>
+          <w:bCs w:val="0"/>
+          <w:i w:val="0"/>
+          <w:iCs w:val="0"/>
+        </w:rPr>
+        <w:t xml:space="preserve">ndustrial coding </w:t>
+      </w:r>
+      <w:r>
+        <w:rPr>
+          <w:rStyle w:val="StyleBoldItalic"/>
+          <w:b w:val="0"/>
+          <w:bCs w:val="0"/>
+          <w:i w:val="0"/>
+          <w:iCs w:val="0"/>
+        </w:rPr>
+        <w:t xml:space="preserve">standards </w:t>
+      </w:r>
+      <w:r>
+        <w:rPr>
+          <w:rStyle w:val="StyleBoldItalic"/>
+          <w:b w:val="0"/>
+          <w:bCs w:val="0"/>
+          <w:i w:val="0"/>
+          <w:iCs w:val="0"/>
+        </w:rPr>
+        <w:t>using Git, Docker, K8S, Jenkins, Confluence, JIRA, and TestRail.</w:t>
+      </w:r>
+    </w:p>
+    <w:p>
+      <w:pPr>
+        <w:pStyle w:val="BodyTextIndent"/>
+        <w:numPr>
           <w:ilvl w:val="1"/>
           <w:numId w:val="6"/>
         </w:numPr>
@@ -832,7 +1020,39 @@
           <w:b w:val="0"/>
           <w:bCs w:val="0"/>
         </w:rPr>
-        <w:t>Expert on IEC61850 protocol and SCL language for substations automation.</w:t>
+        <w:t xml:space="preserve">Expert on IEC61850 </w:t>
+      </w:r>
+      <w:r>
+        <w:rPr>
+          <w:rStyle w:val="StyleBold"/>
+          <w:b w:val="0"/>
+          <w:bCs w:val="0"/>
+        </w:rPr>
+        <w:t xml:space="preserve">standard </w:t>
+      </w:r>
+      <w:r>
+        <w:rPr>
+          <w:rStyle w:val="StyleBold"/>
+          <w:b w:val="0"/>
+          <w:bCs w:val="0"/>
+        </w:rPr>
+        <w:t>for substations automation</w:t>
+      </w:r>
+      <w:r>
+        <w:rPr>
+          <w:rStyle w:val="StyleBold"/>
+          <w:b w:val="0"/>
+          <w:bCs w:val="0"/>
+        </w:rPr>
+        <w:t xml:space="preserve"> and SCADA engineering</w:t>
+      </w:r>
+      <w:r>
+        <w:rPr>
+          <w:rStyle w:val="StyleBold"/>
+          <w:b w:val="0"/>
+          <w:bCs w:val="0"/>
+        </w:rPr>
+        <w:t>.</w:t>
       </w:r>
     </w:p>
     <w:p>
@@ -904,7 +1124,39 @@
           <w:b w:val="0"/>
           <w:bCs w:val="0"/>
         </w:rPr>
-        <w:t xml:space="preserve">Extensive experience in </w:t>
+        <w:t>E</w:t>
+      </w:r>
+      <w:r>
+        <w:rPr>
+          <w:rStyle w:val="StyleBold"/>
+          <w:b w:val="0"/>
+          <w:bCs w:val="0"/>
+        </w:rPr>
+        <w:t>xperience</w:t>
+      </w:r>
+      <w:r>
+        <w:rPr>
+          <w:rStyle w:val="StyleBold"/>
+          <w:b w:val="0"/>
+          <w:bCs w:val="0"/>
+        </w:rPr>
+        <w:t>d</w:t>
+      </w:r>
+      <w:r>
+        <w:rPr>
+          <w:rStyle w:val="StyleBold"/>
+          <w:b w:val="0"/>
+          <w:bCs w:val="0"/>
+        </w:rPr>
+        <w:t xml:space="preserve"> in </w:t>
+      </w:r>
+      <w:r>
+        <w:rPr>
+          <w:rStyle w:val="StyleBold"/>
+          <w:b w:val="0"/>
+          <w:bCs w:val="0"/>
+        </w:rPr>
+        <w:t xml:space="preserve">industrial </w:t>
       </w:r>
       <w:r>
         <w:t>cybersecurity</w:t>
@@ -1035,7 +1287,23 @@
           <w:b w:val="0"/>
           <w:bCs w:val="0"/>
         </w:rPr>
-        <w:t xml:space="preserve"> and sales.</w:t>
+        <w:t xml:space="preserve"> and sales</w:t>
+      </w:r>
+      <w:r>
+        <w:rPr>
+          <w:rStyle w:val="StyleBold"/>
+          <w:b w:val="0"/>
+          <w:bCs w:val="0"/>
+        </w:rPr>
+        <w:t xml:space="preserve"> engineering</w:t>
+      </w:r>
+      <w:r>
+        <w:rPr>
+          <w:rStyle w:val="StyleBold"/>
+          <w:b w:val="0"/>
+          <w:bCs w:val="0"/>
+        </w:rPr>
+        <w:t>.</w:t>
       </w:r>
     </w:p>
     <w:p>
@@ -1242,38 +1510,6 @@
           <w:iCs w:val="0"/>
         </w:rPr>
         <w:t>.</w:t>
-      </w:r>
-    </w:p>
-    <w:p>
-      <w:pPr>
-        <w:pStyle w:val="Details"/>
-        <w:rPr>
-          <w:rStyle w:val="StyleBoldItalic"/>
-          <w:b w:val="0"/>
-          <w:bCs w:val="0"/>
-          <w:i w:val="0"/>
-          <w:iCs w:val="0"/>
-        </w:rPr>
-      </w:pPr>
-      <w:r>
-        <w:rPr>
-          <w:rStyle w:val="StyleBoldItalic"/>
-          <w:b w:val="0"/>
-          <w:bCs w:val="0"/>
-          <w:i w:val="0"/>
-          <w:iCs w:val="0"/>
-        </w:rPr>
-        <w:t xml:space="preserve">Industrial coding </w:t>
-      </w:r>
-      <w:r>
-        <w:rPr>
-          <w:rStyle w:val="StyleBoldItalic"/>
-          <w:b w:val="0"/>
-          <w:bCs w:val="0"/>
-          <w:i w:val="0"/>
-          <w:iCs w:val="0"/>
-        </w:rPr>
-        <w:t>using Git, Docker, K8S, Jenkins and TestRail.</w:t>
       </w:r>
     </w:p>
     <w:p>
@@ -1447,6 +1683,11 @@
     <w:p>
       <w:pPr>
         <w:pStyle w:val="Details"/>
+        <w:rPr>
+          <w:rStyle w:val="StyleBold"/>
+          <w:b w:val="0"/>
+          <w:bCs w:val="0"/>
+        </w:rPr>
       </w:pPr>
       <w:r>
         <w:t xml:space="preserve">Schneider-Electric’s </w:t>
@@ -1475,11 +1716,15 @@
       <w:r>
         <w:t xml:space="preserve"> </w:t>
       </w:r>
-      <w:proofErr w:type="spellStart"/>
-      <w:r>
-        <w:t>Struxureware</w:t>
-      </w:r>
-      <w:proofErr w:type="spellEnd"/>
+      <w:r>
+        <w:t>Struxure</w:t>
+      </w:r>
+      <w:r>
+        <w:t>W</w:t>
+      </w:r>
+      <w:r>
+        <w:t>are</w:t>
+      </w:r>
       <w:r>
         <w:t>.</w:t>
       </w:r>
@@ -1499,7 +1744,15 @@
           <w:b w:val="0"/>
           <w:bCs w:val="0"/>
         </w:rPr>
-        <w:t>SCADA, DNP3</w:t>
+        <w:t>S</w:t>
+      </w:r>
+      <w:r>
+        <w:rPr>
+          <w:rStyle w:val="StyleBold"/>
+          <w:b w:val="0"/>
+          <w:bCs w:val="0"/>
+        </w:rPr>
+        <w:t>CADA, DNP3</w:t>
       </w:r>
       <w:r>
         <w:rPr>
@@ -2013,34 +2266,6 @@
     </w:p>
     <w:p>
       <w:pPr>
-        <w:pStyle w:val="Details"/>
-        <w:numPr>
-          <w:ilvl w:val="0"/>
-          <w:numId w:val="0"/>
-        </w:numPr>
-        <w:ind w:left="1800"/>
-        <w:rPr>
-          <w:lang w:val="en-US"/>
-        </w:rPr>
-      </w:pPr>
-    </w:p>
-    <w:p>
-      <w:pPr>
-        <w:jc w:val="left"/>
-        <w:rPr>
-          <w:rFonts w:asciiTheme="minorHAnsi" w:hAnsiTheme="minorHAnsi" w:cstheme="minorHAnsi"/>
-          <w:b/>
-          <w:bCs/>
-          <w:caps/>
-          <w:spacing w:val="15"/>
-        </w:rPr>
-      </w:pPr>
-      <w:r>
-        <w:br w:type="page"/>
-      </w:r>
-    </w:p>
-    <w:p>
-      <w:pPr>
         <w:pStyle w:val="Heading1"/>
       </w:pPr>
       <w:r>
@@ -2383,7 +2608,7 @@
       <w:pPr>
         <w:pStyle w:val="GeneralBullets"/>
         <w:sectPr>
-          <w:footerReference w:type="default" r:id="rId14"/>
+          <w:footerReference w:type="default" r:id="rId15"/>
           <w:type w:val="continuous"/>
           <w:pgSz w:w="12240" w:h="15840" w:code="1"/>
           <w:pgMar w:top="720" w:right="1440" w:bottom="720" w:left="1440" w:header="360" w:footer="720" w:gutter="0"/>
@@ -2988,6 +3213,612 @@
         <w:pStyle w:val="Heading1"/>
       </w:pPr>
       <w:r>
+        <w:t>Engineering Skills</w:t>
+      </w:r>
+    </w:p>
+    <w:tbl>
+      <w:tblPr>
+        <w:tblStyle w:val="TableGrid"/>
+        <w:tblW w:w="4320" w:type="dxa"/>
+        <w:jc w:val="center"/>
+        <w:tblCellMar>
+          <w:left w:w="115" w:type="dxa"/>
+          <w:right w:w="115" w:type="dxa"/>
+        </w:tblCellMar>
+        <w:tblLook w:val="04A0" w:firstRow="1" w:lastRow="0" w:firstColumn="1" w:lastColumn="0" w:noHBand="0" w:noVBand="1"/>
+      </w:tblPr>
+      <w:tblGrid>
+        <w:gridCol w:w="1080"/>
+        <w:gridCol w:w="990"/>
+        <w:gridCol w:w="1260"/>
+        <w:gridCol w:w="990"/>
+      </w:tblGrid>
+      <w:tr>
+        <w:trPr>
+          <w:trHeight w:val="293"/>
+          <w:jc w:val="center"/>
+        </w:trPr>
+        <w:tc>
+          <w:tcPr>
+            <w:tcW w:w="0" w:type="auto"/>
+            <w:tcBorders>
+              <w:top w:val="nil"/>
+              <w:left w:val="nil"/>
+              <w:bottom w:val="nil"/>
+              <w:right w:val="nil"/>
+            </w:tcBorders>
+            <w:vAlign w:val="center"/>
+          </w:tcPr>
+          <w:p>
+            <w:pPr>
+              <w:spacing w:after="0" w:line="240" w:lineRule="auto"/>
+              <w:contextualSpacing/>
+              <w:jc w:val="left"/>
+              <w:rPr>
+                <w:rFonts w:asciiTheme="minorHAnsi" w:hAnsiTheme="minorHAnsi"/>
+              </w:rPr>
+            </w:pPr>
+            <w:r>
+              <w:rPr>
+                <w:rFonts w:asciiTheme="minorHAnsi" w:hAnsiTheme="minorHAnsi"/>
+              </w:rPr>
+              <w:t>SCADA</w:t>
+            </w:r>
+          </w:p>
+        </w:tc>
+        <w:tc>
+          <w:tcPr>
+            <w:tcW w:w="0" w:type="auto"/>
+            <w:tcBorders>
+              <w:top w:val="nil"/>
+              <w:left w:val="nil"/>
+              <w:bottom w:val="nil"/>
+            </w:tcBorders>
+            <w:vAlign w:val="center"/>
+          </w:tcPr>
+          <w:p>
+            <w:pPr>
+              <w:spacing w:after="0" w:line="240" w:lineRule="auto"/>
+              <w:contextualSpacing/>
+              <w:jc w:val="left"/>
+              <w:rPr>
+                <w:rFonts w:ascii="Segoe UI Symbol" w:hAnsi="Segoe UI Symbol" w:cs="Segoe UI Symbol"/>
+                <w:sz w:val="18"/>
+                <w:szCs w:val="16"/>
+              </w:rPr>
+            </w:pPr>
+            <w:r>
+              <w:rPr>
+                <w:rFonts w:ascii="Segoe UI Symbol" w:hAnsi="Segoe UI Symbol" w:cs="Segoe UI Symbol"/>
+                <w:sz w:val="18"/>
+                <w:szCs w:val="16"/>
+              </w:rPr>
+              <w:t>★★★★★</w:t>
+            </w:r>
+          </w:p>
+        </w:tc>
+        <w:tc>
+          <w:tcPr>
+            <w:tcW w:w="0" w:type="auto"/>
+            <w:tcBorders>
+              <w:top w:val="nil"/>
+              <w:bottom w:val="nil"/>
+              <w:right w:val="nil"/>
+            </w:tcBorders>
+            <w:vAlign w:val="center"/>
+          </w:tcPr>
+          <w:p>
+            <w:pPr>
+              <w:spacing w:after="0" w:line="240" w:lineRule="auto"/>
+              <w:contextualSpacing/>
+              <w:jc w:val="left"/>
+              <w:rPr>
+                <w:rFonts w:asciiTheme="minorHAnsi" w:hAnsiTheme="minorHAnsi"/>
+              </w:rPr>
+            </w:pPr>
+            <w:r>
+              <w:rPr>
+                <w:rFonts w:asciiTheme="minorHAnsi" w:hAnsiTheme="minorHAnsi"/>
+              </w:rPr>
+              <w:t>AutoCAD</w:t>
+            </w:r>
+          </w:p>
+        </w:tc>
+        <w:tc>
+          <w:tcPr>
+            <w:tcW w:w="0" w:type="auto"/>
+            <w:tcBorders>
+              <w:top w:val="nil"/>
+              <w:left w:val="nil"/>
+              <w:bottom w:val="nil"/>
+              <w:right w:val="nil"/>
+            </w:tcBorders>
+            <w:vAlign w:val="center"/>
+          </w:tcPr>
+          <w:p>
+            <w:pPr>
+              <w:spacing w:after="0" w:line="240" w:lineRule="auto"/>
+              <w:contextualSpacing/>
+              <w:jc w:val="left"/>
+              <w:rPr>
+                <w:rFonts w:asciiTheme="minorHAnsi" w:hAnsiTheme="minorHAnsi"/>
+                <w:sz w:val="18"/>
+                <w:szCs w:val="16"/>
+              </w:rPr>
+            </w:pPr>
+            <w:r>
+              <w:rPr>
+                <w:rFonts w:ascii="Segoe UI Symbol" w:hAnsi="Segoe UI Symbol" w:cs="Segoe UI Symbol"/>
+                <w:sz w:val="18"/>
+                <w:szCs w:val="16"/>
+              </w:rPr>
+              <w:t>★★★★★</w:t>
+            </w:r>
+          </w:p>
+        </w:tc>
+      </w:tr>
+      <w:tr>
+        <w:trPr>
+          <w:trHeight w:val="293"/>
+          <w:jc w:val="center"/>
+        </w:trPr>
+        <w:tc>
+          <w:tcPr>
+            <w:tcW w:w="0" w:type="auto"/>
+            <w:tcBorders>
+              <w:top w:val="nil"/>
+              <w:left w:val="nil"/>
+              <w:bottom w:val="nil"/>
+              <w:right w:val="nil"/>
+            </w:tcBorders>
+            <w:vAlign w:val="center"/>
+          </w:tcPr>
+          <w:p>
+            <w:pPr>
+              <w:spacing w:after="0" w:line="240" w:lineRule="auto"/>
+              <w:contextualSpacing/>
+              <w:jc w:val="left"/>
+              <w:rPr>
+                <w:rFonts w:asciiTheme="minorHAnsi" w:hAnsiTheme="minorHAnsi"/>
+              </w:rPr>
+            </w:pPr>
+            <w:r>
+              <w:rPr>
+                <w:rFonts w:asciiTheme="minorHAnsi" w:hAnsiTheme="minorHAnsi"/>
+              </w:rPr>
+              <w:t>IEC61850</w:t>
+            </w:r>
+          </w:p>
+        </w:tc>
+        <w:tc>
+          <w:tcPr>
+            <w:tcW w:w="0" w:type="auto"/>
+            <w:tcBorders>
+              <w:top w:val="nil"/>
+              <w:left w:val="nil"/>
+              <w:bottom w:val="nil"/>
+            </w:tcBorders>
+            <w:vAlign w:val="center"/>
+          </w:tcPr>
+          <w:p>
+            <w:pPr>
+              <w:spacing w:after="0" w:line="240" w:lineRule="auto"/>
+              <w:contextualSpacing/>
+              <w:jc w:val="left"/>
+              <w:rPr>
+                <w:sz w:val="18"/>
+                <w:szCs w:val="16"/>
+              </w:rPr>
+            </w:pPr>
+            <w:r>
+              <w:rPr>
+                <w:rFonts w:ascii="Segoe UI Symbol" w:hAnsi="Segoe UI Symbol" w:cs="Segoe UI Symbol"/>
+                <w:sz w:val="18"/>
+                <w:szCs w:val="16"/>
+              </w:rPr>
+              <w:t>★★★★☆</w:t>
+            </w:r>
+          </w:p>
+        </w:tc>
+        <w:tc>
+          <w:tcPr>
+            <w:tcW w:w="0" w:type="auto"/>
+            <w:tcBorders>
+              <w:top w:val="nil"/>
+              <w:bottom w:val="nil"/>
+              <w:right w:val="nil"/>
+            </w:tcBorders>
+            <w:vAlign w:val="center"/>
+          </w:tcPr>
+          <w:p>
+            <w:pPr>
+              <w:spacing w:after="0" w:line="240" w:lineRule="auto"/>
+              <w:contextualSpacing/>
+              <w:jc w:val="left"/>
+              <w:rPr>
+                <w:rFonts w:asciiTheme="minorHAnsi" w:hAnsiTheme="minorHAnsi"/>
+              </w:rPr>
+            </w:pPr>
+            <w:r>
+              <w:rPr>
+                <w:rFonts w:asciiTheme="minorHAnsi" w:hAnsiTheme="minorHAnsi"/>
+              </w:rPr>
+              <w:t>IEC61131-3</w:t>
+            </w:r>
+          </w:p>
+        </w:tc>
+        <w:tc>
+          <w:tcPr>
+            <w:tcW w:w="0" w:type="auto"/>
+            <w:tcBorders>
+              <w:top w:val="nil"/>
+              <w:left w:val="nil"/>
+              <w:bottom w:val="nil"/>
+              <w:right w:val="nil"/>
+            </w:tcBorders>
+            <w:vAlign w:val="center"/>
+          </w:tcPr>
+          <w:p>
+            <w:pPr>
+              <w:spacing w:after="0" w:line="240" w:lineRule="auto"/>
+              <w:contextualSpacing/>
+              <w:jc w:val="left"/>
+              <w:rPr>
+                <w:sz w:val="18"/>
+                <w:szCs w:val="16"/>
+              </w:rPr>
+            </w:pPr>
+            <w:r>
+              <w:rPr>
+                <w:rFonts w:ascii="Segoe UI Symbol" w:hAnsi="Segoe UI Symbol" w:cs="Segoe UI Symbol"/>
+                <w:sz w:val="18"/>
+                <w:szCs w:val="16"/>
+              </w:rPr>
+              <w:t>★★★★☆</w:t>
+            </w:r>
+          </w:p>
+        </w:tc>
+      </w:tr>
+      <w:tr>
+        <w:trPr>
+          <w:trHeight w:val="293"/>
+          <w:jc w:val="center"/>
+        </w:trPr>
+        <w:tc>
+          <w:tcPr>
+            <w:tcW w:w="0" w:type="auto"/>
+            <w:tcBorders>
+              <w:top w:val="nil"/>
+              <w:left w:val="nil"/>
+              <w:bottom w:val="nil"/>
+              <w:right w:val="nil"/>
+            </w:tcBorders>
+            <w:vAlign w:val="center"/>
+          </w:tcPr>
+          <w:p>
+            <w:pPr>
+              <w:spacing w:after="0" w:line="240" w:lineRule="auto"/>
+              <w:contextualSpacing/>
+              <w:jc w:val="left"/>
+              <w:rPr>
+                <w:rFonts w:asciiTheme="minorHAnsi" w:hAnsiTheme="minorHAnsi"/>
+              </w:rPr>
+            </w:pPr>
+            <w:r>
+              <w:rPr>
+                <w:rFonts w:asciiTheme="minorHAnsi" w:hAnsiTheme="minorHAnsi"/>
+              </w:rPr>
+              <w:t>EcoSUI</w:t>
+            </w:r>
+          </w:p>
+        </w:tc>
+        <w:tc>
+          <w:tcPr>
+            <w:tcW w:w="0" w:type="auto"/>
+            <w:tcBorders>
+              <w:top w:val="nil"/>
+              <w:left w:val="nil"/>
+              <w:bottom w:val="nil"/>
+            </w:tcBorders>
+            <w:vAlign w:val="center"/>
+          </w:tcPr>
+          <w:p>
+            <w:pPr>
+              <w:spacing w:after="0" w:line="240" w:lineRule="auto"/>
+              <w:contextualSpacing/>
+              <w:jc w:val="left"/>
+              <w:rPr>
+                <w:sz w:val="18"/>
+                <w:szCs w:val="16"/>
+              </w:rPr>
+            </w:pPr>
+            <w:r>
+              <w:rPr>
+                <w:rFonts w:ascii="Segoe UI Symbol" w:hAnsi="Segoe UI Symbol" w:cs="Segoe UI Symbol"/>
+                <w:sz w:val="18"/>
+                <w:szCs w:val="16"/>
+              </w:rPr>
+              <w:t>★★★★★</w:t>
+            </w:r>
+          </w:p>
+        </w:tc>
+        <w:tc>
+          <w:tcPr>
+            <w:tcW w:w="0" w:type="auto"/>
+            <w:tcBorders>
+              <w:top w:val="nil"/>
+              <w:bottom w:val="nil"/>
+              <w:right w:val="nil"/>
+            </w:tcBorders>
+            <w:vAlign w:val="center"/>
+          </w:tcPr>
+          <w:p>
+            <w:pPr>
+              <w:spacing w:after="0" w:line="240" w:lineRule="auto"/>
+              <w:contextualSpacing/>
+              <w:jc w:val="left"/>
+              <w:rPr>
+                <w:rFonts w:asciiTheme="minorHAnsi" w:hAnsiTheme="minorHAnsi"/>
+              </w:rPr>
+            </w:pPr>
+            <w:r>
+              <w:rPr>
+                <w:rFonts w:asciiTheme="minorHAnsi" w:hAnsiTheme="minorHAnsi"/>
+              </w:rPr>
+              <w:t>PLC</w:t>
+            </w:r>
+          </w:p>
+        </w:tc>
+        <w:tc>
+          <w:tcPr>
+            <w:tcW w:w="0" w:type="auto"/>
+            <w:tcBorders>
+              <w:top w:val="nil"/>
+              <w:left w:val="nil"/>
+              <w:bottom w:val="nil"/>
+              <w:right w:val="nil"/>
+            </w:tcBorders>
+            <w:vAlign w:val="center"/>
+          </w:tcPr>
+          <w:p>
+            <w:pPr>
+              <w:spacing w:after="0" w:line="240" w:lineRule="auto"/>
+              <w:contextualSpacing/>
+              <w:jc w:val="left"/>
+              <w:rPr>
+                <w:sz w:val="18"/>
+                <w:szCs w:val="16"/>
+              </w:rPr>
+            </w:pPr>
+            <w:r>
+              <w:rPr>
+                <w:rFonts w:ascii="Segoe UI Symbol" w:hAnsi="Segoe UI Symbol" w:cs="Segoe UI Symbol"/>
+                <w:sz w:val="18"/>
+                <w:szCs w:val="16"/>
+              </w:rPr>
+              <w:t>★★★☆☆</w:t>
+            </w:r>
+          </w:p>
+        </w:tc>
+      </w:tr>
+      <w:tr>
+        <w:trPr>
+          <w:trHeight w:val="293"/>
+          <w:jc w:val="center"/>
+        </w:trPr>
+        <w:tc>
+          <w:tcPr>
+            <w:tcW w:w="0" w:type="auto"/>
+            <w:tcBorders>
+              <w:top w:val="nil"/>
+              <w:left w:val="nil"/>
+              <w:bottom w:val="nil"/>
+              <w:right w:val="nil"/>
+            </w:tcBorders>
+            <w:vAlign w:val="center"/>
+          </w:tcPr>
+          <w:p>
+            <w:pPr>
+              <w:spacing w:after="0" w:line="240" w:lineRule="auto"/>
+              <w:contextualSpacing/>
+              <w:jc w:val="left"/>
+              <w:rPr>
+                <w:rFonts w:asciiTheme="minorHAnsi" w:hAnsiTheme="minorHAnsi"/>
+              </w:rPr>
+            </w:pPr>
+            <w:proofErr w:type="spellStart"/>
+            <w:r>
+              <w:rPr>
+                <w:rFonts w:asciiTheme="minorHAnsi" w:hAnsiTheme="minorHAnsi"/>
+              </w:rPr>
+              <w:t>μC</w:t>
+            </w:r>
+            <w:proofErr w:type="spellEnd"/>
+          </w:p>
+        </w:tc>
+        <w:tc>
+          <w:tcPr>
+            <w:tcW w:w="0" w:type="auto"/>
+            <w:tcBorders>
+              <w:top w:val="nil"/>
+              <w:left w:val="nil"/>
+              <w:bottom w:val="nil"/>
+              <w:right w:val="nil"/>
+            </w:tcBorders>
+            <w:vAlign w:val="center"/>
+          </w:tcPr>
+          <w:p>
+            <w:pPr>
+              <w:spacing w:after="0" w:line="240" w:lineRule="auto"/>
+              <w:contextualSpacing/>
+              <w:jc w:val="left"/>
+              <w:rPr>
+                <w:rFonts w:ascii="Segoe UI Symbol" w:hAnsi="Segoe UI Symbol" w:cs="Segoe UI Symbol"/>
+                <w:sz w:val="18"/>
+                <w:szCs w:val="16"/>
+              </w:rPr>
+            </w:pPr>
+            <w:r>
+              <w:rPr>
+                <w:rFonts w:ascii="Segoe UI Symbol" w:hAnsi="Segoe UI Symbol" w:cs="Segoe UI Symbol"/>
+                <w:sz w:val="18"/>
+                <w:szCs w:val="16"/>
+              </w:rPr>
+              <w:t>★★★★☆</w:t>
+            </w:r>
+          </w:p>
+        </w:tc>
+        <w:tc>
+          <w:tcPr>
+            <w:tcW w:w="0" w:type="auto"/>
+            <w:tcBorders>
+              <w:top w:val="nil"/>
+              <w:left w:val="nil"/>
+              <w:bottom w:val="nil"/>
+              <w:right w:val="nil"/>
+            </w:tcBorders>
+            <w:vAlign w:val="center"/>
+          </w:tcPr>
+          <w:p>
+            <w:pPr>
+              <w:spacing w:after="0" w:line="240" w:lineRule="auto"/>
+              <w:contextualSpacing/>
+              <w:jc w:val="left"/>
+              <w:rPr>
+                <w:rFonts w:asciiTheme="minorHAnsi" w:hAnsiTheme="minorHAnsi"/>
+              </w:rPr>
+            </w:pPr>
+          </w:p>
+        </w:tc>
+        <w:tc>
+          <w:tcPr>
+            <w:tcW w:w="0" w:type="auto"/>
+            <w:tcBorders>
+              <w:top w:val="nil"/>
+              <w:left w:val="nil"/>
+              <w:bottom w:val="nil"/>
+              <w:right w:val="nil"/>
+            </w:tcBorders>
+            <w:vAlign w:val="center"/>
+          </w:tcPr>
+          <w:p>
+            <w:pPr>
+              <w:spacing w:after="0" w:line="240" w:lineRule="auto"/>
+              <w:contextualSpacing/>
+              <w:jc w:val="left"/>
+              <w:rPr>
+                <w:rFonts w:ascii="Segoe UI Symbol" w:hAnsi="Segoe UI Symbol" w:cs="Segoe UI Symbol"/>
+                <w:sz w:val="18"/>
+                <w:szCs w:val="16"/>
+              </w:rPr>
+            </w:pPr>
+          </w:p>
+        </w:tc>
+      </w:tr>
+      <w:tr>
+        <w:trPr>
+          <w:trHeight w:val="293"/>
+          <w:jc w:val="center"/>
+        </w:trPr>
+        <w:tc>
+          <w:tcPr>
+            <w:tcW w:w="0" w:type="auto"/>
+            <w:tcBorders>
+              <w:top w:val="nil"/>
+              <w:left w:val="nil"/>
+              <w:bottom w:val="nil"/>
+              <w:right w:val="nil"/>
+            </w:tcBorders>
+            <w:vAlign w:val="center"/>
+          </w:tcPr>
+          <w:p>
+            <w:pPr>
+              <w:spacing w:after="0" w:line="240" w:lineRule="auto"/>
+              <w:contextualSpacing/>
+              <w:jc w:val="left"/>
+              <w:rPr>
+                <w:rFonts w:asciiTheme="minorHAnsi" w:hAnsiTheme="minorHAnsi"/>
+              </w:rPr>
+            </w:pPr>
+          </w:p>
+        </w:tc>
+        <w:tc>
+          <w:tcPr>
+            <w:tcW w:w="0" w:type="auto"/>
+            <w:tcBorders>
+              <w:top w:val="nil"/>
+              <w:left w:val="nil"/>
+              <w:bottom w:val="nil"/>
+              <w:right w:val="nil"/>
+            </w:tcBorders>
+            <w:vAlign w:val="center"/>
+          </w:tcPr>
+          <w:p>
+            <w:pPr>
+              <w:spacing w:after="0" w:line="240" w:lineRule="auto"/>
+              <w:contextualSpacing/>
+              <w:jc w:val="left"/>
+              <w:rPr>
+                <w:rFonts w:ascii="Segoe UI Symbol" w:hAnsi="Segoe UI Symbol" w:cs="Segoe UI Symbol"/>
+                <w:sz w:val="18"/>
+                <w:szCs w:val="16"/>
+              </w:rPr>
+            </w:pPr>
+          </w:p>
+        </w:tc>
+        <w:tc>
+          <w:tcPr>
+            <w:tcW w:w="0" w:type="auto"/>
+            <w:tcBorders>
+              <w:top w:val="nil"/>
+              <w:left w:val="nil"/>
+              <w:bottom w:val="nil"/>
+              <w:right w:val="nil"/>
+            </w:tcBorders>
+            <w:vAlign w:val="center"/>
+          </w:tcPr>
+          <w:p>
+            <w:pPr>
+              <w:spacing w:after="0" w:line="240" w:lineRule="auto"/>
+              <w:contextualSpacing/>
+              <w:jc w:val="left"/>
+              <w:rPr>
+                <w:rFonts w:asciiTheme="minorHAnsi" w:hAnsiTheme="minorHAnsi"/>
+              </w:rPr>
+            </w:pPr>
+          </w:p>
+        </w:tc>
+        <w:tc>
+          <w:tcPr>
+            <w:tcW w:w="0" w:type="auto"/>
+            <w:tcBorders>
+              <w:top w:val="nil"/>
+              <w:left w:val="nil"/>
+              <w:bottom w:val="nil"/>
+              <w:right w:val="nil"/>
+            </w:tcBorders>
+            <w:vAlign w:val="center"/>
+          </w:tcPr>
+          <w:p>
+            <w:pPr>
+              <w:spacing w:after="0" w:line="240" w:lineRule="auto"/>
+              <w:contextualSpacing/>
+              <w:jc w:val="left"/>
+              <w:rPr>
+                <w:rFonts w:ascii="Segoe UI Symbol" w:hAnsi="Segoe UI Symbol" w:cs="Segoe UI Symbol"/>
+                <w:sz w:val="18"/>
+                <w:szCs w:val="16"/>
+              </w:rPr>
+            </w:pPr>
+          </w:p>
+        </w:tc>
+      </w:tr>
+    </w:tbl>
+    <w:p>
+      <w:pPr>
+        <w:pStyle w:val="Heading1"/>
+      </w:pPr>
+      <w:r>
         <w:t>Industrial Coding Tools</w:t>
       </w:r>
     </w:p>
@@ -3466,7 +4297,7 @@
     <w:tbl>
       <w:tblPr>
         <w:tblStyle w:val="TableGrid"/>
-        <w:tblW w:w="4325" w:type="dxa"/>
+        <w:tblW w:w="4498" w:type="dxa"/>
         <w:jc w:val="center"/>
         <w:tblCellMar>
           <w:left w:w="115" w:type="dxa"/>
@@ -3475,10 +4306,10 @@
         <w:tblLook w:val="04A0" w:firstRow="1" w:lastRow="0" w:firstColumn="1" w:lastColumn="0" w:noHBand="0" w:noVBand="1"/>
       </w:tblPr>
       <w:tblGrid>
-        <w:gridCol w:w="912"/>
-        <w:gridCol w:w="1241"/>
-        <w:gridCol w:w="931"/>
-        <w:gridCol w:w="1241"/>
+        <w:gridCol w:w="948"/>
+        <w:gridCol w:w="1291"/>
+        <w:gridCol w:w="968"/>
+        <w:gridCol w:w="1291"/>
       </w:tblGrid>
       <w:tr>
         <w:trPr>
@@ -3694,744 +4525,93 @@
           </w:p>
         </w:tc>
       </w:tr>
-      <w:tr>
-        <w:trPr>
-          <w:trHeight w:val="293"/>
-          <w:jc w:val="center"/>
-        </w:trPr>
-        <w:tc>
-          <w:tcPr>
-            <w:tcW w:w="0" w:type="auto"/>
-            <w:tcBorders>
-              <w:top w:val="nil"/>
-              <w:left w:val="nil"/>
-              <w:bottom w:val="nil"/>
-              <w:right w:val="nil"/>
-            </w:tcBorders>
-            <w:vAlign w:val="center"/>
-          </w:tcPr>
-          <w:p>
-            <w:pPr>
-              <w:spacing w:after="0" w:line="240" w:lineRule="auto"/>
-              <w:contextualSpacing/>
-              <w:jc w:val="left"/>
-              <w:rPr>
-                <w:rFonts w:asciiTheme="minorHAnsi" w:hAnsiTheme="minorHAnsi"/>
-              </w:rPr>
-            </w:pPr>
-          </w:p>
-          <w:p>
-            <w:pPr>
-              <w:spacing w:after="0" w:line="240" w:lineRule="auto"/>
-              <w:contextualSpacing/>
-              <w:jc w:val="left"/>
-              <w:rPr>
-                <w:rFonts w:asciiTheme="minorHAnsi" w:hAnsiTheme="minorHAnsi"/>
-              </w:rPr>
-            </w:pPr>
-          </w:p>
-          <w:p>
-            <w:pPr>
-              <w:spacing w:after="0" w:line="240" w:lineRule="auto"/>
-              <w:contextualSpacing/>
-              <w:jc w:val="left"/>
-              <w:rPr>
-                <w:rFonts w:asciiTheme="minorHAnsi" w:hAnsiTheme="minorHAnsi"/>
-              </w:rPr>
-            </w:pPr>
-          </w:p>
-        </w:tc>
-        <w:tc>
-          <w:tcPr>
-            <w:tcW w:w="0" w:type="auto"/>
-            <w:tcBorders>
-              <w:top w:val="nil"/>
-              <w:left w:val="nil"/>
-              <w:bottom w:val="nil"/>
-              <w:right w:val="nil"/>
-            </w:tcBorders>
-            <w:vAlign w:val="center"/>
-          </w:tcPr>
-          <w:p>
-            <w:pPr>
-              <w:spacing w:after="0" w:line="240" w:lineRule="auto"/>
-              <w:contextualSpacing/>
-              <w:jc w:val="left"/>
-              <w:rPr>
-                <w:rFonts w:ascii="Segoe UI Symbol" w:hAnsi="Segoe UI Symbol" w:cs="Segoe UI Symbol"/>
-              </w:rPr>
-            </w:pPr>
-          </w:p>
-        </w:tc>
-        <w:tc>
-          <w:tcPr>
-            <w:tcW w:w="0" w:type="auto"/>
-            <w:tcBorders>
-              <w:top w:val="nil"/>
-              <w:left w:val="nil"/>
-              <w:bottom w:val="nil"/>
-              <w:right w:val="nil"/>
-            </w:tcBorders>
-            <w:vAlign w:val="center"/>
-          </w:tcPr>
-          <w:p>
-            <w:pPr>
-              <w:spacing w:after="0" w:line="240" w:lineRule="auto"/>
-              <w:contextualSpacing/>
-              <w:jc w:val="left"/>
-              <w:rPr>
-                <w:rFonts w:asciiTheme="minorHAnsi" w:hAnsiTheme="minorHAnsi"/>
-              </w:rPr>
-            </w:pPr>
-          </w:p>
-        </w:tc>
-        <w:tc>
-          <w:tcPr>
-            <w:tcW w:w="0" w:type="auto"/>
-            <w:tcBorders>
-              <w:top w:val="nil"/>
-              <w:left w:val="nil"/>
-              <w:bottom w:val="nil"/>
-              <w:right w:val="nil"/>
-            </w:tcBorders>
-            <w:vAlign w:val="center"/>
-          </w:tcPr>
-          <w:p>
-            <w:pPr>
-              <w:spacing w:after="0" w:line="240" w:lineRule="auto"/>
-              <w:contextualSpacing/>
-              <w:jc w:val="left"/>
-            </w:pPr>
-          </w:p>
-        </w:tc>
-      </w:tr>
     </w:tbl>
     <w:p>
       <w:pPr>
         <w:pStyle w:val="Heading1"/>
       </w:pPr>
       <w:r>
-        <w:t>Engineering Skills</w:t>
-      </w:r>
-    </w:p>
-    <w:tbl>
-      <w:tblPr>
-        <w:tblStyle w:val="TableGrid"/>
-        <w:tblW w:w="4320" w:type="dxa"/>
-        <w:jc w:val="center"/>
-        <w:tblCellMar>
-          <w:left w:w="115" w:type="dxa"/>
-          <w:right w:w="115" w:type="dxa"/>
-        </w:tblCellMar>
-        <w:tblLook w:val="04A0" w:firstRow="1" w:lastRow="0" w:firstColumn="1" w:lastColumn="0" w:noHBand="0" w:noVBand="1"/>
-      </w:tblPr>
-      <w:tblGrid>
-        <w:gridCol w:w="1080"/>
-        <w:gridCol w:w="990"/>
-        <w:gridCol w:w="1260"/>
-        <w:gridCol w:w="990"/>
-      </w:tblGrid>
-      <w:tr>
-        <w:trPr>
-          <w:trHeight w:val="293"/>
-          <w:jc w:val="center"/>
-        </w:trPr>
-        <w:tc>
-          <w:tcPr>
-            <w:tcW w:w="0" w:type="auto"/>
-            <w:tcBorders>
-              <w:top w:val="nil"/>
-              <w:left w:val="nil"/>
-              <w:bottom w:val="nil"/>
-              <w:right w:val="nil"/>
-            </w:tcBorders>
-            <w:vAlign w:val="center"/>
-          </w:tcPr>
-          <w:p>
-            <w:pPr>
-              <w:spacing w:after="0" w:line="240" w:lineRule="auto"/>
-              <w:contextualSpacing/>
-              <w:jc w:val="left"/>
-              <w:rPr>
-                <w:rFonts w:asciiTheme="minorHAnsi" w:hAnsiTheme="minorHAnsi"/>
-              </w:rPr>
-            </w:pPr>
-            <w:r>
-              <w:rPr>
-                <w:rFonts w:asciiTheme="minorHAnsi" w:hAnsiTheme="minorHAnsi"/>
-              </w:rPr>
-              <w:t>SCADA</w:t>
-            </w:r>
-          </w:p>
-        </w:tc>
-        <w:tc>
-          <w:tcPr>
-            <w:tcW w:w="0" w:type="auto"/>
-            <w:tcBorders>
-              <w:top w:val="nil"/>
-              <w:left w:val="nil"/>
-              <w:bottom w:val="nil"/>
-            </w:tcBorders>
-            <w:vAlign w:val="center"/>
-          </w:tcPr>
-          <w:p>
-            <w:pPr>
-              <w:spacing w:after="0" w:line="240" w:lineRule="auto"/>
-              <w:contextualSpacing/>
-              <w:jc w:val="left"/>
-              <w:rPr>
-                <w:rFonts w:ascii="Segoe UI Symbol" w:hAnsi="Segoe UI Symbol" w:cs="Segoe UI Symbol"/>
-                <w:sz w:val="18"/>
-                <w:szCs w:val="16"/>
-              </w:rPr>
-            </w:pPr>
-            <w:r>
-              <w:rPr>
-                <w:rFonts w:ascii="Segoe UI Symbol" w:hAnsi="Segoe UI Symbol" w:cs="Segoe UI Symbol"/>
-                <w:sz w:val="18"/>
-                <w:szCs w:val="16"/>
-              </w:rPr>
-              <w:t>★★★★★</w:t>
-            </w:r>
-          </w:p>
-        </w:tc>
-        <w:tc>
-          <w:tcPr>
-            <w:tcW w:w="0" w:type="auto"/>
-            <w:tcBorders>
-              <w:top w:val="nil"/>
-              <w:bottom w:val="nil"/>
-              <w:right w:val="nil"/>
-            </w:tcBorders>
-            <w:vAlign w:val="center"/>
-          </w:tcPr>
-          <w:p>
-            <w:pPr>
-              <w:spacing w:after="0" w:line="240" w:lineRule="auto"/>
-              <w:contextualSpacing/>
-              <w:jc w:val="left"/>
-              <w:rPr>
-                <w:rFonts w:asciiTheme="minorHAnsi" w:hAnsiTheme="minorHAnsi"/>
-              </w:rPr>
-            </w:pPr>
-            <w:r>
-              <w:rPr>
-                <w:rFonts w:asciiTheme="minorHAnsi" w:hAnsiTheme="minorHAnsi"/>
-              </w:rPr>
-              <w:t>AutoCAD</w:t>
-            </w:r>
-          </w:p>
-        </w:tc>
-        <w:tc>
-          <w:tcPr>
-            <w:tcW w:w="0" w:type="auto"/>
-            <w:tcBorders>
-              <w:top w:val="nil"/>
-              <w:left w:val="nil"/>
-              <w:bottom w:val="nil"/>
-              <w:right w:val="nil"/>
-            </w:tcBorders>
-            <w:vAlign w:val="center"/>
-          </w:tcPr>
-          <w:p>
-            <w:pPr>
-              <w:spacing w:after="0" w:line="240" w:lineRule="auto"/>
-              <w:contextualSpacing/>
-              <w:jc w:val="left"/>
-              <w:rPr>
-                <w:rFonts w:asciiTheme="minorHAnsi" w:hAnsiTheme="minorHAnsi"/>
-                <w:sz w:val="18"/>
-                <w:szCs w:val="16"/>
-              </w:rPr>
-            </w:pPr>
-            <w:r>
-              <w:rPr>
-                <w:rFonts w:ascii="Segoe UI Symbol" w:hAnsi="Segoe UI Symbol" w:cs="Segoe UI Symbol"/>
-                <w:sz w:val="18"/>
-                <w:szCs w:val="16"/>
-              </w:rPr>
-              <w:t>★★★★★</w:t>
-            </w:r>
-          </w:p>
-        </w:tc>
-      </w:tr>
-      <w:tr>
-        <w:trPr>
-          <w:trHeight w:val="293"/>
-          <w:jc w:val="center"/>
-        </w:trPr>
-        <w:tc>
-          <w:tcPr>
-            <w:tcW w:w="0" w:type="auto"/>
-            <w:tcBorders>
-              <w:top w:val="nil"/>
-              <w:left w:val="nil"/>
-              <w:bottom w:val="nil"/>
-              <w:right w:val="nil"/>
-            </w:tcBorders>
-            <w:vAlign w:val="center"/>
-          </w:tcPr>
-          <w:p>
-            <w:pPr>
-              <w:spacing w:after="0" w:line="240" w:lineRule="auto"/>
-              <w:contextualSpacing/>
-              <w:jc w:val="left"/>
-              <w:rPr>
-                <w:rFonts w:asciiTheme="minorHAnsi" w:hAnsiTheme="minorHAnsi"/>
-              </w:rPr>
-            </w:pPr>
-            <w:r>
-              <w:rPr>
-                <w:rFonts w:asciiTheme="minorHAnsi" w:hAnsiTheme="minorHAnsi"/>
-              </w:rPr>
-              <w:t>IEC61850</w:t>
-            </w:r>
-          </w:p>
-        </w:tc>
-        <w:tc>
-          <w:tcPr>
-            <w:tcW w:w="0" w:type="auto"/>
-            <w:tcBorders>
-              <w:top w:val="nil"/>
-              <w:left w:val="nil"/>
-              <w:bottom w:val="nil"/>
-            </w:tcBorders>
-            <w:vAlign w:val="center"/>
-          </w:tcPr>
-          <w:p>
-            <w:pPr>
-              <w:spacing w:after="0" w:line="240" w:lineRule="auto"/>
-              <w:contextualSpacing/>
-              <w:jc w:val="left"/>
-              <w:rPr>
-                <w:sz w:val="18"/>
-                <w:szCs w:val="16"/>
-              </w:rPr>
-            </w:pPr>
-            <w:r>
-              <w:rPr>
-                <w:rFonts w:ascii="Segoe UI Symbol" w:hAnsi="Segoe UI Symbol" w:cs="Segoe UI Symbol"/>
-                <w:sz w:val="18"/>
-                <w:szCs w:val="16"/>
-              </w:rPr>
-              <w:t>★★★★☆</w:t>
-            </w:r>
-          </w:p>
-        </w:tc>
-        <w:tc>
-          <w:tcPr>
-            <w:tcW w:w="0" w:type="auto"/>
-            <w:tcBorders>
-              <w:top w:val="nil"/>
-              <w:bottom w:val="nil"/>
-              <w:right w:val="nil"/>
-            </w:tcBorders>
-            <w:vAlign w:val="center"/>
-          </w:tcPr>
-          <w:p>
-            <w:pPr>
-              <w:spacing w:after="0" w:line="240" w:lineRule="auto"/>
-              <w:contextualSpacing/>
-              <w:jc w:val="left"/>
-              <w:rPr>
-                <w:rFonts w:asciiTheme="minorHAnsi" w:hAnsiTheme="minorHAnsi"/>
-              </w:rPr>
-            </w:pPr>
-            <w:r>
-              <w:rPr>
-                <w:rFonts w:asciiTheme="minorHAnsi" w:hAnsiTheme="minorHAnsi"/>
-              </w:rPr>
-              <w:t>IEC61131-3</w:t>
-            </w:r>
-          </w:p>
-        </w:tc>
-        <w:tc>
-          <w:tcPr>
-            <w:tcW w:w="0" w:type="auto"/>
-            <w:tcBorders>
-              <w:top w:val="nil"/>
-              <w:left w:val="nil"/>
-              <w:bottom w:val="nil"/>
-              <w:right w:val="nil"/>
-            </w:tcBorders>
-            <w:vAlign w:val="center"/>
-          </w:tcPr>
-          <w:p>
-            <w:pPr>
-              <w:spacing w:after="0" w:line="240" w:lineRule="auto"/>
-              <w:contextualSpacing/>
-              <w:jc w:val="left"/>
-              <w:rPr>
-                <w:sz w:val="18"/>
-                <w:szCs w:val="16"/>
-              </w:rPr>
-            </w:pPr>
-            <w:r>
-              <w:rPr>
-                <w:rFonts w:ascii="Segoe UI Symbol" w:hAnsi="Segoe UI Symbol" w:cs="Segoe UI Symbol"/>
-                <w:sz w:val="18"/>
-                <w:szCs w:val="16"/>
-              </w:rPr>
-              <w:t>★★★★</w:t>
-            </w:r>
-            <w:r>
-              <w:rPr>
-                <w:rFonts w:ascii="Segoe UI Symbol" w:hAnsi="Segoe UI Symbol" w:cs="Segoe UI Symbol"/>
-                <w:sz w:val="18"/>
-                <w:szCs w:val="16"/>
-              </w:rPr>
-              <w:t>☆</w:t>
-            </w:r>
-          </w:p>
-        </w:tc>
-      </w:tr>
-      <w:tr>
-        <w:trPr>
-          <w:trHeight w:val="293"/>
-          <w:jc w:val="center"/>
-        </w:trPr>
-        <w:tc>
-          <w:tcPr>
-            <w:tcW w:w="0" w:type="auto"/>
-            <w:tcBorders>
-              <w:top w:val="nil"/>
-              <w:left w:val="nil"/>
-              <w:bottom w:val="nil"/>
-              <w:right w:val="nil"/>
-            </w:tcBorders>
-            <w:vAlign w:val="center"/>
-          </w:tcPr>
-          <w:p>
-            <w:pPr>
-              <w:spacing w:after="0" w:line="240" w:lineRule="auto"/>
-              <w:contextualSpacing/>
-              <w:jc w:val="left"/>
-              <w:rPr>
-                <w:rFonts w:asciiTheme="minorHAnsi" w:hAnsiTheme="minorHAnsi"/>
-              </w:rPr>
-            </w:pPr>
-            <w:r>
-              <w:rPr>
-                <w:rFonts w:asciiTheme="minorHAnsi" w:hAnsiTheme="minorHAnsi"/>
-              </w:rPr>
-              <w:t>EcoSUI</w:t>
-            </w:r>
-          </w:p>
-        </w:tc>
-        <w:tc>
-          <w:tcPr>
-            <w:tcW w:w="0" w:type="auto"/>
-            <w:tcBorders>
-              <w:top w:val="nil"/>
-              <w:left w:val="nil"/>
-              <w:bottom w:val="nil"/>
-            </w:tcBorders>
-            <w:vAlign w:val="center"/>
-          </w:tcPr>
-          <w:p>
-            <w:pPr>
-              <w:spacing w:after="0" w:line="240" w:lineRule="auto"/>
-              <w:contextualSpacing/>
-              <w:jc w:val="left"/>
-              <w:rPr>
-                <w:sz w:val="18"/>
-                <w:szCs w:val="16"/>
-              </w:rPr>
-            </w:pPr>
-            <w:r>
-              <w:rPr>
-                <w:rFonts w:ascii="Segoe UI Symbol" w:hAnsi="Segoe UI Symbol" w:cs="Segoe UI Symbol"/>
-                <w:sz w:val="18"/>
-                <w:szCs w:val="16"/>
-              </w:rPr>
-              <w:t>★★★★★</w:t>
-            </w:r>
-          </w:p>
-        </w:tc>
-        <w:tc>
-          <w:tcPr>
-            <w:tcW w:w="0" w:type="auto"/>
-            <w:tcBorders>
-              <w:top w:val="nil"/>
-              <w:bottom w:val="nil"/>
-              <w:right w:val="nil"/>
-            </w:tcBorders>
-            <w:vAlign w:val="center"/>
-          </w:tcPr>
-          <w:p>
-            <w:pPr>
-              <w:spacing w:after="0" w:line="240" w:lineRule="auto"/>
-              <w:contextualSpacing/>
-              <w:jc w:val="left"/>
-              <w:rPr>
-                <w:rFonts w:asciiTheme="minorHAnsi" w:hAnsiTheme="minorHAnsi"/>
-              </w:rPr>
-            </w:pPr>
-            <w:r>
-              <w:rPr>
-                <w:rFonts w:asciiTheme="minorHAnsi" w:hAnsiTheme="minorHAnsi"/>
-              </w:rPr>
-              <w:t>PLC</w:t>
-            </w:r>
-          </w:p>
-        </w:tc>
-        <w:tc>
-          <w:tcPr>
-            <w:tcW w:w="0" w:type="auto"/>
-            <w:tcBorders>
-              <w:top w:val="nil"/>
-              <w:left w:val="nil"/>
-              <w:bottom w:val="nil"/>
-              <w:right w:val="nil"/>
-            </w:tcBorders>
-            <w:vAlign w:val="center"/>
-          </w:tcPr>
-          <w:p>
-            <w:pPr>
-              <w:spacing w:after="0" w:line="240" w:lineRule="auto"/>
-              <w:contextualSpacing/>
-              <w:jc w:val="left"/>
-              <w:rPr>
-                <w:sz w:val="18"/>
-                <w:szCs w:val="16"/>
-              </w:rPr>
-            </w:pPr>
-            <w:r>
-              <w:rPr>
-                <w:rFonts w:ascii="Segoe UI Symbol" w:hAnsi="Segoe UI Symbol" w:cs="Segoe UI Symbol"/>
-                <w:sz w:val="18"/>
-                <w:szCs w:val="16"/>
-              </w:rPr>
-              <w:t>★★★☆☆</w:t>
-            </w:r>
-          </w:p>
-        </w:tc>
-      </w:tr>
-      <w:tr>
-        <w:trPr>
-          <w:trHeight w:val="293"/>
-          <w:jc w:val="center"/>
-        </w:trPr>
-        <w:tc>
-          <w:tcPr>
-            <w:tcW w:w="0" w:type="auto"/>
-            <w:tcBorders>
-              <w:top w:val="nil"/>
-              <w:left w:val="nil"/>
-              <w:bottom w:val="nil"/>
-              <w:right w:val="nil"/>
-            </w:tcBorders>
-            <w:vAlign w:val="center"/>
-          </w:tcPr>
-          <w:p>
-            <w:pPr>
-              <w:spacing w:after="0" w:line="240" w:lineRule="auto"/>
-              <w:contextualSpacing/>
-              <w:jc w:val="left"/>
-              <w:rPr>
-                <w:rFonts w:asciiTheme="minorHAnsi" w:hAnsiTheme="minorHAnsi"/>
-              </w:rPr>
-            </w:pPr>
-            <w:proofErr w:type="spellStart"/>
-            <w:r>
-              <w:rPr>
-                <w:rFonts w:asciiTheme="minorHAnsi" w:hAnsiTheme="minorHAnsi"/>
-              </w:rPr>
-              <w:t>μC</w:t>
-            </w:r>
-            <w:proofErr w:type="spellEnd"/>
-          </w:p>
-        </w:tc>
-        <w:tc>
-          <w:tcPr>
-            <w:tcW w:w="0" w:type="auto"/>
-            <w:tcBorders>
-              <w:top w:val="nil"/>
-              <w:left w:val="nil"/>
-              <w:bottom w:val="nil"/>
-              <w:right w:val="nil"/>
-            </w:tcBorders>
-            <w:vAlign w:val="center"/>
-          </w:tcPr>
-          <w:p>
-            <w:pPr>
-              <w:spacing w:after="0" w:line="240" w:lineRule="auto"/>
-              <w:contextualSpacing/>
-              <w:jc w:val="left"/>
-              <w:rPr>
-                <w:rFonts w:ascii="Segoe UI Symbol" w:hAnsi="Segoe UI Symbol" w:cs="Segoe UI Symbol"/>
-                <w:sz w:val="18"/>
-                <w:szCs w:val="16"/>
-              </w:rPr>
-            </w:pPr>
-            <w:r>
-              <w:rPr>
-                <w:rFonts w:ascii="Segoe UI Symbol" w:hAnsi="Segoe UI Symbol" w:cs="Segoe UI Symbol"/>
-                <w:sz w:val="18"/>
-                <w:szCs w:val="16"/>
-              </w:rPr>
-              <w:t>★★★★☆</w:t>
-            </w:r>
-          </w:p>
-        </w:tc>
-        <w:tc>
-          <w:tcPr>
-            <w:tcW w:w="0" w:type="auto"/>
-            <w:tcBorders>
-              <w:top w:val="nil"/>
-              <w:left w:val="nil"/>
-              <w:bottom w:val="nil"/>
-              <w:right w:val="nil"/>
-            </w:tcBorders>
-            <w:vAlign w:val="center"/>
-          </w:tcPr>
-          <w:p>
-            <w:pPr>
-              <w:spacing w:after="0" w:line="240" w:lineRule="auto"/>
-              <w:contextualSpacing/>
-              <w:jc w:val="left"/>
-              <w:rPr>
-                <w:rFonts w:asciiTheme="minorHAnsi" w:hAnsiTheme="minorHAnsi"/>
-              </w:rPr>
-            </w:pPr>
-          </w:p>
-        </w:tc>
-        <w:tc>
-          <w:tcPr>
-            <w:tcW w:w="0" w:type="auto"/>
-            <w:tcBorders>
-              <w:top w:val="nil"/>
-              <w:left w:val="nil"/>
-              <w:bottom w:val="nil"/>
-              <w:right w:val="nil"/>
-            </w:tcBorders>
-            <w:vAlign w:val="center"/>
-          </w:tcPr>
-          <w:p>
-            <w:pPr>
-              <w:spacing w:after="0" w:line="240" w:lineRule="auto"/>
-              <w:contextualSpacing/>
-              <w:jc w:val="left"/>
-              <w:rPr>
-                <w:rFonts w:ascii="Segoe UI Symbol" w:hAnsi="Segoe UI Symbol" w:cs="Segoe UI Symbol"/>
-                <w:sz w:val="18"/>
-                <w:szCs w:val="16"/>
-              </w:rPr>
-            </w:pPr>
-          </w:p>
-        </w:tc>
-      </w:tr>
-      <w:tr>
-        <w:trPr>
-          <w:trHeight w:val="293"/>
-          <w:jc w:val="center"/>
-        </w:trPr>
-        <w:tc>
-          <w:tcPr>
-            <w:tcW w:w="0" w:type="auto"/>
-            <w:tcBorders>
-              <w:top w:val="nil"/>
-              <w:left w:val="nil"/>
-              <w:bottom w:val="nil"/>
-              <w:right w:val="nil"/>
-            </w:tcBorders>
-            <w:vAlign w:val="center"/>
-          </w:tcPr>
-          <w:p>
-            <w:pPr>
-              <w:spacing w:after="0" w:line="240" w:lineRule="auto"/>
-              <w:contextualSpacing/>
-              <w:jc w:val="left"/>
-              <w:rPr>
-                <w:rFonts w:asciiTheme="minorHAnsi" w:hAnsiTheme="minorHAnsi"/>
-              </w:rPr>
-            </w:pPr>
-          </w:p>
-        </w:tc>
-        <w:tc>
-          <w:tcPr>
-            <w:tcW w:w="0" w:type="auto"/>
-            <w:tcBorders>
-              <w:top w:val="nil"/>
-              <w:left w:val="nil"/>
-              <w:bottom w:val="nil"/>
-              <w:right w:val="nil"/>
-            </w:tcBorders>
-            <w:vAlign w:val="center"/>
-          </w:tcPr>
-          <w:p>
-            <w:pPr>
-              <w:spacing w:after="0" w:line="240" w:lineRule="auto"/>
-              <w:contextualSpacing/>
-              <w:jc w:val="left"/>
-              <w:rPr>
-                <w:rFonts w:ascii="Segoe UI Symbol" w:hAnsi="Segoe UI Symbol" w:cs="Segoe UI Symbol"/>
-                <w:sz w:val="18"/>
-                <w:szCs w:val="16"/>
-              </w:rPr>
-            </w:pPr>
-          </w:p>
-        </w:tc>
-        <w:tc>
-          <w:tcPr>
-            <w:tcW w:w="0" w:type="auto"/>
-            <w:tcBorders>
-              <w:top w:val="nil"/>
-              <w:left w:val="nil"/>
-              <w:bottom w:val="nil"/>
-              <w:right w:val="nil"/>
-            </w:tcBorders>
-            <w:vAlign w:val="center"/>
-          </w:tcPr>
-          <w:p>
-            <w:pPr>
-              <w:spacing w:after="0" w:line="240" w:lineRule="auto"/>
-              <w:contextualSpacing/>
-              <w:jc w:val="left"/>
-              <w:rPr>
-                <w:rFonts w:asciiTheme="minorHAnsi" w:hAnsiTheme="minorHAnsi"/>
-              </w:rPr>
-            </w:pPr>
-          </w:p>
-        </w:tc>
-        <w:tc>
-          <w:tcPr>
-            <w:tcW w:w="0" w:type="auto"/>
-            <w:tcBorders>
-              <w:top w:val="nil"/>
-              <w:left w:val="nil"/>
-              <w:bottom w:val="nil"/>
-              <w:right w:val="nil"/>
-            </w:tcBorders>
-            <w:vAlign w:val="center"/>
-          </w:tcPr>
-          <w:p>
-            <w:pPr>
-              <w:spacing w:after="0" w:line="240" w:lineRule="auto"/>
-              <w:contextualSpacing/>
-              <w:jc w:val="left"/>
-              <w:rPr>
-                <w:rFonts w:ascii="Segoe UI Symbol" w:hAnsi="Segoe UI Symbol" w:cs="Segoe UI Symbol"/>
-                <w:sz w:val="18"/>
-                <w:szCs w:val="16"/>
-              </w:rPr>
-            </w:pPr>
-          </w:p>
-        </w:tc>
-      </w:tr>
-    </w:tbl>
+        <w:t xml:space="preserve">Personal </w:t>
+      </w:r>
+      <w:r>
+        <w:t>Characteristic</w:t>
+      </w:r>
+      <w:r>
+        <w:t>s</w:t>
+      </w:r>
+    </w:p>
+    <w:p>
+      <w:pPr>
+        <w:pStyle w:val="GeneralBullets"/>
+      </w:pPr>
+      <w:r>
+        <w:t>Innate l</w:t>
+      </w:r>
+      <w:r>
+        <w:t>eadership skills</w:t>
+      </w:r>
+      <w:r>
+        <w:t>.</w:t>
+      </w:r>
+    </w:p>
+    <w:p>
+      <w:pPr>
+        <w:pStyle w:val="GeneralBullets"/>
+      </w:pPr>
+      <w:r>
+        <w:t>Can work under pressure</w:t>
+      </w:r>
+      <w:r>
+        <w:t>.</w:t>
+      </w:r>
+    </w:p>
+    <w:p>
+      <w:pPr>
+        <w:pStyle w:val="GeneralBullets"/>
+      </w:pPr>
+      <w:r>
+        <w:t>Result-oriented</w:t>
+      </w:r>
+      <w:r>
+        <w:t xml:space="preserve"> with attention for details</w:t>
+      </w:r>
+    </w:p>
+    <w:p>
+      <w:pPr>
+        <w:pStyle w:val="GeneralBullets"/>
+      </w:pPr>
+      <w:r>
+        <w:t>Professional public speaker.</w:t>
+      </w:r>
+    </w:p>
+    <w:p>
+      <w:pPr>
+        <w:pStyle w:val="GeneralBullets"/>
+      </w:pPr>
+      <w:r>
+        <w:t xml:space="preserve">Professional </w:t>
+      </w:r>
+      <w:r>
+        <w:t>negotiat</w:t>
+      </w:r>
+      <w:r>
+        <w:t>or.</w:t>
+      </w:r>
+    </w:p>
+    <w:p>
+      <w:pPr>
+        <w:pStyle w:val="GeneralBullets"/>
+      </w:pPr>
+      <w:r>
+        <w:t>Advanced technical writing skills.</w:t>
+      </w:r>
+    </w:p>
     <w:p>
       <w:pPr>
         <w:pStyle w:val="Heading1"/>
       </w:pPr>
       <w:r>
-        <w:t xml:space="preserve">Personal </w:t>
-      </w:r>
-      <w:r>
-        <w:t>Characteristic</w:t>
-      </w:r>
-      <w:r>
-        <w:t>s</w:t>
+        <w:t>Others</w:t>
       </w:r>
     </w:p>
     <w:p>
@@ -4439,13 +4619,7 @@
         <w:pStyle w:val="GeneralBullets"/>
       </w:pPr>
       <w:r>
-        <w:t>Innate l</w:t>
-      </w:r>
-      <w:r>
-        <w:t>eadership skills</w:t>
-      </w:r>
-      <w:r>
-        <w:t>.</w:t>
+        <w:t>Permanent Resident status.</w:t>
       </w:r>
     </w:p>
     <w:p>
@@ -4453,10 +4627,7 @@
         <w:pStyle w:val="GeneralBullets"/>
       </w:pPr>
       <w:r>
-        <w:t>Can work under pressure</w:t>
-      </w:r>
-      <w:r>
-        <w:t>.</w:t>
+        <w:t>Carries a valid Canadian driver’s license.</w:t>
       </w:r>
     </w:p>
     <w:p>
@@ -4464,10 +4635,7 @@
         <w:pStyle w:val="GeneralBullets"/>
       </w:pPr>
       <w:r>
-        <w:t>Result-oriented</w:t>
-      </w:r>
-      <w:r>
-        <w:t xml:space="preserve"> with attention for details</w:t>
+        <w:t>Willing to relocate.</w:t>
       </w:r>
     </w:p>
     <w:p>
@@ -4475,21 +4643,21 @@
         <w:pStyle w:val="GeneralBullets"/>
       </w:pPr>
       <w:r>
-        <w:t xml:space="preserve">Professional </w:t>
-      </w:r>
-      <w:r>
-        <w:t>negotiat</w:t>
-      </w:r>
-      <w:r>
-        <w:t>or.</w:t>
-      </w:r>
-    </w:p>
-    <w:p>
-      <w:pPr>
-        <w:pStyle w:val="GeneralBullets"/>
-      </w:pPr>
-      <w:r>
-        <w:t>Advanced technical writing skills.</w:t>
+        <w:t xml:space="preserve">Not </w:t>
+      </w:r>
+      <w:r>
+        <w:t xml:space="preserve">currently </w:t>
+      </w:r>
+      <w:bookmarkStart w:id="0" w:name="_GoBack"/>
+      <w:bookmarkEnd w:id="0"/>
+      <w:r>
+        <w:t xml:space="preserve">committed </w:t>
+      </w:r>
+      <w:r>
+        <w:t>to</w:t>
+      </w:r>
+      <w:r>
+        <w:t xml:space="preserve"> a notice period.</w:t>
       </w:r>
     </w:p>
     <w:sectPr>
@@ -4560,21 +4728,11 @@
     <w:r>
       <w:t xml:space="preserve"> of </w:t>
     </w:r>
-    <w:r>
-      <w:fldChar w:fldCharType="begin"/>
-    </w:r>
-    <w:r>
-      <w:instrText xml:space="preserve"> NUMPAGES   \* MERGEFORMAT </w:instrText>
-    </w:r>
-    <w:r>
-      <w:fldChar w:fldCharType="separate"/>
-    </w:r>
-    <w:r>
-      <w:t>2</w:t>
-    </w:r>
-    <w:r>
-      <w:fldChar w:fldCharType="end"/>
-    </w:r>
+    <w:fldSimple w:instr=" NUMPAGES   \* MERGEFORMAT ">
+      <w:r>
+        <w:t>2</w:t>
+      </w:r>
+    </w:fldSimple>
   </w:p>
 </w:ftr>
 </file>
@@ -4627,36 +4785,50 @@
         <v:path o:extrusionok="f" gradientshapeok="t" o:connecttype="rect"/>
         <o:lock v:ext="edit" aspectratio="t"/>
       </v:shapetype>
-      <v:shape id="_x0000_i1202" type="#_x0000_t75" style="width:384pt;height:384pt;visibility:visible;mso-wrap-style:square" o:bullet="t">
+      <v:shape id="_x0000_i1502" type="#_x0000_t75" style="width:384pt;height:384pt;visibility:visible;mso-wrap-style:square" o:bullet="t">
         <v:imagedata r:id="rId1" o:title=""/>
       </v:shape>
     </w:pict>
   </w:numPicBullet>
   <w:numPicBullet w:numPicBulletId="1">
     <w:pict>
-      <v:shape id="_x0000_i1203" type="#_x0000_t75" style="width:384pt;height:384pt;visibility:visible;mso-wrap-style:square" o:bullet="t">
+      <v:shape id="_x0000_i1503" type="#_x0000_t75" style="width:384pt;height:384pt;visibility:visible;mso-wrap-style:square" o:bullet="t">
         <v:imagedata r:id="rId2" o:title=""/>
       </v:shape>
     </w:pict>
   </w:numPicBullet>
   <w:numPicBullet w:numPicBulletId="2">
     <w:pict>
-      <v:shape id="_x0000_i1204" type="#_x0000_t75" style="width:384pt;height:384pt;visibility:visible;mso-wrap-style:square" o:bullet="t">
+      <v:shape id="_x0000_i1504" type="#_x0000_t75" style="width:384pt;height:384pt;visibility:visible;mso-wrap-style:square" o:bullet="t">
         <v:imagedata r:id="rId3" o:title=""/>
       </v:shape>
     </w:pict>
   </w:numPicBullet>
   <w:numPicBullet w:numPicBulletId="3">
     <w:pict>
-      <v:shape id="_x0000_i1205" type="#_x0000_t75" style="width:384pt;height:384pt;visibility:visible;mso-wrap-style:square" o:bullet="t">
+      <v:shape id="_x0000_i1505" type="#_x0000_t75" style="width:384pt;height:384pt;visibility:visible;mso-wrap-style:square" o:bullet="t">
         <v:imagedata r:id="rId4" o:title=""/>
       </v:shape>
     </w:pict>
   </w:numPicBullet>
   <w:numPicBullet w:numPicBulletId="4">
     <w:pict>
-      <v:shape id="_x0000_i1206" type="#_x0000_t75" style="width:384pt;height:384pt;visibility:visible;mso-wrap-style:square" o:bullet="t">
+      <v:shape id="_x0000_i1506" type="#_x0000_t75" style="width:384pt;height:384pt;visibility:visible;mso-wrap-style:square" o:bullet="t">
         <v:imagedata r:id="rId5" o:title=""/>
+      </v:shape>
+    </w:pict>
+  </w:numPicBullet>
+  <w:numPicBullet w:numPicBulletId="5">
+    <w:pict>
+      <v:shape id="_x0000_i1507" type="#_x0000_t75" style="width:384pt;height:384pt;visibility:visible;mso-wrap-style:square" o:bullet="t">
+        <v:imagedata r:id="rId6" o:title=""/>
+      </v:shape>
+    </w:pict>
+  </w:numPicBullet>
+  <w:numPicBullet w:numPicBulletId="6">
+    <w:pict>
+      <v:shape id="_x0000_i1508" type="#_x0000_t75" style="width:384pt;height:384pt;visibility:visible;mso-wrap-style:square" o:bullet="t">
+        <v:imagedata r:id="rId7" o:title=""/>
       </v:shape>
     </w:pict>
   </w:numPicBullet>
@@ -5522,6 +5694,147 @@
     </w:lvl>
   </w:abstractNum>
   <w:abstractNum w:abstractNumId="7" w15:restartNumberingAfterBreak="0">
+    <w:nsid w:val="50CE373B"/>
+    <w:multiLevelType w:val="hybridMultilevel"/>
+    <w:tmpl w:val="04044A24"/>
+    <w:lvl w:ilvl="0" w:tplc="A07C4F3A">
+      <w:start w:val="1"/>
+      <w:numFmt w:val="bullet"/>
+      <w:lvlText w:val=""/>
+      <w:lvlPicBulletId w:val="6"/>
+      <w:lvlJc w:val="left"/>
+      <w:pPr>
+        <w:tabs>
+          <w:tab w:val="num" w:pos="720"/>
+        </w:tabs>
+        <w:ind w:left="720" w:hanging="360"/>
+      </w:pPr>
+      <w:rPr>
+        <w:rFonts w:ascii="Symbol" w:hAnsi="Symbol" w:hint="default"/>
+      </w:rPr>
+    </w:lvl>
+    <w:lvl w:ilvl="1" w:tplc="D7D0D122" w:tentative="1">
+      <w:start w:val="1"/>
+      <w:numFmt w:val="bullet"/>
+      <w:lvlText w:val=""/>
+      <w:lvlJc w:val="left"/>
+      <w:pPr>
+        <w:tabs>
+          <w:tab w:val="num" w:pos="1440"/>
+        </w:tabs>
+        <w:ind w:left="1440" w:hanging="360"/>
+      </w:pPr>
+      <w:rPr>
+        <w:rFonts w:ascii="Symbol" w:hAnsi="Symbol" w:hint="default"/>
+      </w:rPr>
+    </w:lvl>
+    <w:lvl w:ilvl="2" w:tplc="B6EE4B3A" w:tentative="1">
+      <w:start w:val="1"/>
+      <w:numFmt w:val="bullet"/>
+      <w:lvlText w:val=""/>
+      <w:lvlJc w:val="left"/>
+      <w:pPr>
+        <w:tabs>
+          <w:tab w:val="num" w:pos="2160"/>
+        </w:tabs>
+        <w:ind w:left="2160" w:hanging="360"/>
+      </w:pPr>
+      <w:rPr>
+        <w:rFonts w:ascii="Symbol" w:hAnsi="Symbol" w:hint="default"/>
+      </w:rPr>
+    </w:lvl>
+    <w:lvl w:ilvl="3" w:tplc="755CBB2A" w:tentative="1">
+      <w:start w:val="1"/>
+      <w:numFmt w:val="bullet"/>
+      <w:lvlText w:val=""/>
+      <w:lvlJc w:val="left"/>
+      <w:pPr>
+        <w:tabs>
+          <w:tab w:val="num" w:pos="2880"/>
+        </w:tabs>
+        <w:ind w:left="2880" w:hanging="360"/>
+      </w:pPr>
+      <w:rPr>
+        <w:rFonts w:ascii="Symbol" w:hAnsi="Symbol" w:hint="default"/>
+      </w:rPr>
+    </w:lvl>
+    <w:lvl w:ilvl="4" w:tplc="B1F4957E" w:tentative="1">
+      <w:start w:val="1"/>
+      <w:numFmt w:val="bullet"/>
+      <w:lvlText w:val=""/>
+      <w:lvlJc w:val="left"/>
+      <w:pPr>
+        <w:tabs>
+          <w:tab w:val="num" w:pos="3600"/>
+        </w:tabs>
+        <w:ind w:left="3600" w:hanging="360"/>
+      </w:pPr>
+      <w:rPr>
+        <w:rFonts w:ascii="Symbol" w:hAnsi="Symbol" w:hint="default"/>
+      </w:rPr>
+    </w:lvl>
+    <w:lvl w:ilvl="5" w:tplc="97CCDE74" w:tentative="1">
+      <w:start w:val="1"/>
+      <w:numFmt w:val="bullet"/>
+      <w:lvlText w:val=""/>
+      <w:lvlJc w:val="left"/>
+      <w:pPr>
+        <w:tabs>
+          <w:tab w:val="num" w:pos="4320"/>
+        </w:tabs>
+        <w:ind w:left="4320" w:hanging="360"/>
+      </w:pPr>
+      <w:rPr>
+        <w:rFonts w:ascii="Symbol" w:hAnsi="Symbol" w:hint="default"/>
+      </w:rPr>
+    </w:lvl>
+    <w:lvl w:ilvl="6" w:tplc="994EB26C" w:tentative="1">
+      <w:start w:val="1"/>
+      <w:numFmt w:val="bullet"/>
+      <w:lvlText w:val=""/>
+      <w:lvlJc w:val="left"/>
+      <w:pPr>
+        <w:tabs>
+          <w:tab w:val="num" w:pos="5040"/>
+        </w:tabs>
+        <w:ind w:left="5040" w:hanging="360"/>
+      </w:pPr>
+      <w:rPr>
+        <w:rFonts w:ascii="Symbol" w:hAnsi="Symbol" w:hint="default"/>
+      </w:rPr>
+    </w:lvl>
+    <w:lvl w:ilvl="7" w:tplc="8FD0AE3C" w:tentative="1">
+      <w:start w:val="1"/>
+      <w:numFmt w:val="bullet"/>
+      <w:lvlText w:val=""/>
+      <w:lvlJc w:val="left"/>
+      <w:pPr>
+        <w:tabs>
+          <w:tab w:val="num" w:pos="5760"/>
+        </w:tabs>
+        <w:ind w:left="5760" w:hanging="360"/>
+      </w:pPr>
+      <w:rPr>
+        <w:rFonts w:ascii="Symbol" w:hAnsi="Symbol" w:hint="default"/>
+      </w:rPr>
+    </w:lvl>
+    <w:lvl w:ilvl="8" w:tplc="C83EAB5C" w:tentative="1">
+      <w:start w:val="1"/>
+      <w:numFmt w:val="bullet"/>
+      <w:lvlText w:val=""/>
+      <w:lvlJc w:val="left"/>
+      <w:pPr>
+        <w:tabs>
+          <w:tab w:val="num" w:pos="6480"/>
+        </w:tabs>
+        <w:ind w:left="6480" w:hanging="360"/>
+      </w:pPr>
+      <w:rPr>
+        <w:rFonts w:ascii="Symbol" w:hAnsi="Symbol" w:hint="default"/>
+      </w:rPr>
+    </w:lvl>
+  </w:abstractNum>
+  <w:abstractNum w:abstractNumId="8" w15:restartNumberingAfterBreak="0">
     <w:nsid w:val="52B822CC"/>
     <w:multiLevelType w:val="hybridMultilevel"/>
     <w:tmpl w:val="01BAB13E"/>
@@ -5664,7 +5977,7 @@
       </w:rPr>
     </w:lvl>
   </w:abstractNum>
-  <w:abstractNum w:abstractNumId="8" w15:restartNumberingAfterBreak="0">
+  <w:abstractNum w:abstractNumId="9" w15:restartNumberingAfterBreak="0">
     <w:nsid w:val="565720FD"/>
     <w:multiLevelType w:val="multilevel"/>
     <w:tmpl w:val="ED9C3D3E"/>
@@ -5783,7 +6096,7 @@
       </w:rPr>
     </w:lvl>
   </w:abstractNum>
-  <w:abstractNum w:abstractNumId="9" w15:restartNumberingAfterBreak="0">
+  <w:abstractNum w:abstractNumId="10" w15:restartNumberingAfterBreak="0">
     <w:nsid w:val="5FE17329"/>
     <w:multiLevelType w:val="hybridMultilevel"/>
     <w:tmpl w:val="EA72DA5A"/>
@@ -5926,7 +6239,148 @@
       </w:rPr>
     </w:lvl>
   </w:abstractNum>
-  <w:abstractNum w:abstractNumId="10" w15:restartNumberingAfterBreak="0">
+  <w:abstractNum w:abstractNumId="11" w15:restartNumberingAfterBreak="0">
+    <w:nsid w:val="61734612"/>
+    <w:multiLevelType w:val="hybridMultilevel"/>
+    <w:tmpl w:val="B7AAA0A6"/>
+    <w:lvl w:ilvl="0" w:tplc="77709558">
+      <w:start w:val="1"/>
+      <w:numFmt w:val="bullet"/>
+      <w:lvlText w:val=""/>
+      <w:lvlPicBulletId w:val="5"/>
+      <w:lvlJc w:val="left"/>
+      <w:pPr>
+        <w:tabs>
+          <w:tab w:val="num" w:pos="720"/>
+        </w:tabs>
+        <w:ind w:left="720" w:hanging="360"/>
+      </w:pPr>
+      <w:rPr>
+        <w:rFonts w:ascii="Symbol" w:hAnsi="Symbol" w:hint="default"/>
+      </w:rPr>
+    </w:lvl>
+    <w:lvl w:ilvl="1" w:tplc="F006E0EE" w:tentative="1">
+      <w:start w:val="1"/>
+      <w:numFmt w:val="bullet"/>
+      <w:lvlText w:val=""/>
+      <w:lvlJc w:val="left"/>
+      <w:pPr>
+        <w:tabs>
+          <w:tab w:val="num" w:pos="1440"/>
+        </w:tabs>
+        <w:ind w:left="1440" w:hanging="360"/>
+      </w:pPr>
+      <w:rPr>
+        <w:rFonts w:ascii="Symbol" w:hAnsi="Symbol" w:hint="default"/>
+      </w:rPr>
+    </w:lvl>
+    <w:lvl w:ilvl="2" w:tplc="8D1CDB08" w:tentative="1">
+      <w:start w:val="1"/>
+      <w:numFmt w:val="bullet"/>
+      <w:lvlText w:val=""/>
+      <w:lvlJc w:val="left"/>
+      <w:pPr>
+        <w:tabs>
+          <w:tab w:val="num" w:pos="2160"/>
+        </w:tabs>
+        <w:ind w:left="2160" w:hanging="360"/>
+      </w:pPr>
+      <w:rPr>
+        <w:rFonts w:ascii="Symbol" w:hAnsi="Symbol" w:hint="default"/>
+      </w:rPr>
+    </w:lvl>
+    <w:lvl w:ilvl="3" w:tplc="6BFAC334" w:tentative="1">
+      <w:start w:val="1"/>
+      <w:numFmt w:val="bullet"/>
+      <w:lvlText w:val=""/>
+      <w:lvlJc w:val="left"/>
+      <w:pPr>
+        <w:tabs>
+          <w:tab w:val="num" w:pos="2880"/>
+        </w:tabs>
+        <w:ind w:left="2880" w:hanging="360"/>
+      </w:pPr>
+      <w:rPr>
+        <w:rFonts w:ascii="Symbol" w:hAnsi="Symbol" w:hint="default"/>
+      </w:rPr>
+    </w:lvl>
+    <w:lvl w:ilvl="4" w:tplc="3D485E4C" w:tentative="1">
+      <w:start w:val="1"/>
+      <w:numFmt w:val="bullet"/>
+      <w:lvlText w:val=""/>
+      <w:lvlJc w:val="left"/>
+      <w:pPr>
+        <w:tabs>
+          <w:tab w:val="num" w:pos="3600"/>
+        </w:tabs>
+        <w:ind w:left="3600" w:hanging="360"/>
+      </w:pPr>
+      <w:rPr>
+        <w:rFonts w:ascii="Symbol" w:hAnsi="Symbol" w:hint="default"/>
+      </w:rPr>
+    </w:lvl>
+    <w:lvl w:ilvl="5" w:tplc="0D9C68F4" w:tentative="1">
+      <w:start w:val="1"/>
+      <w:numFmt w:val="bullet"/>
+      <w:lvlText w:val=""/>
+      <w:lvlJc w:val="left"/>
+      <w:pPr>
+        <w:tabs>
+          <w:tab w:val="num" w:pos="4320"/>
+        </w:tabs>
+        <w:ind w:left="4320" w:hanging="360"/>
+      </w:pPr>
+      <w:rPr>
+        <w:rFonts w:ascii="Symbol" w:hAnsi="Symbol" w:hint="default"/>
+      </w:rPr>
+    </w:lvl>
+    <w:lvl w:ilvl="6" w:tplc="DD267B06" w:tentative="1">
+      <w:start w:val="1"/>
+      <w:numFmt w:val="bullet"/>
+      <w:lvlText w:val=""/>
+      <w:lvlJc w:val="left"/>
+      <w:pPr>
+        <w:tabs>
+          <w:tab w:val="num" w:pos="5040"/>
+        </w:tabs>
+        <w:ind w:left="5040" w:hanging="360"/>
+      </w:pPr>
+      <w:rPr>
+        <w:rFonts w:ascii="Symbol" w:hAnsi="Symbol" w:hint="default"/>
+      </w:rPr>
+    </w:lvl>
+    <w:lvl w:ilvl="7" w:tplc="F0381848" w:tentative="1">
+      <w:start w:val="1"/>
+      <w:numFmt w:val="bullet"/>
+      <w:lvlText w:val=""/>
+      <w:lvlJc w:val="left"/>
+      <w:pPr>
+        <w:tabs>
+          <w:tab w:val="num" w:pos="5760"/>
+        </w:tabs>
+        <w:ind w:left="5760" w:hanging="360"/>
+      </w:pPr>
+      <w:rPr>
+        <w:rFonts w:ascii="Symbol" w:hAnsi="Symbol" w:hint="default"/>
+      </w:rPr>
+    </w:lvl>
+    <w:lvl w:ilvl="8" w:tplc="E6BEA4BE" w:tentative="1">
+      <w:start w:val="1"/>
+      <w:numFmt w:val="bullet"/>
+      <w:lvlText w:val=""/>
+      <w:lvlJc w:val="left"/>
+      <w:pPr>
+        <w:tabs>
+          <w:tab w:val="num" w:pos="6480"/>
+        </w:tabs>
+        <w:ind w:left="6480" w:hanging="360"/>
+      </w:pPr>
+      <w:rPr>
+        <w:rFonts w:ascii="Symbol" w:hAnsi="Symbol" w:hint="default"/>
+      </w:rPr>
+    </w:lvl>
+  </w:abstractNum>
+  <w:abstractNum w:abstractNumId="12" w15:restartNumberingAfterBreak="0">
     <w:nsid w:val="6CA70E8A"/>
     <w:multiLevelType w:val="hybridMultilevel"/>
     <w:tmpl w:val="FCDE642A"/>
@@ -6067,7 +6521,7 @@
       </w:rPr>
     </w:lvl>
   </w:abstractNum>
-  <w:abstractNum w:abstractNumId="11" w15:restartNumberingAfterBreak="0">
+  <w:abstractNum w:abstractNumId="13" w15:restartNumberingAfterBreak="0">
     <w:nsid w:val="7B2B7572"/>
     <w:multiLevelType w:val="hybridMultilevel"/>
     <w:tmpl w:val="BE42A150"/>
@@ -6214,7 +6668,7 @@
     <w:abstractNumId w:val="1"/>
   </w:num>
   <w:num w:numId="2">
-    <w:abstractNumId w:val="8"/>
+    <w:abstractNumId w:val="9"/>
   </w:num>
   <w:num w:numId="3">
     <w:abstractNumId w:val="4"/>
@@ -6232,19 +6686,25 @@
     <w:abstractNumId w:val="5"/>
   </w:num>
   <w:num w:numId="8">
-    <w:abstractNumId w:val="9"/>
+    <w:abstractNumId w:val="10"/>
   </w:num>
   <w:num w:numId="9">
-    <w:abstractNumId w:val="7"/>
+    <w:abstractNumId w:val="8"/>
   </w:num>
   <w:num w:numId="10">
     <w:abstractNumId w:val="3"/>
   </w:num>
   <w:num w:numId="11">
+    <w:abstractNumId w:val="13"/>
+  </w:num>
+  <w:num w:numId="12">
+    <w:abstractNumId w:val="12"/>
+  </w:num>
+  <w:num w:numId="13">
     <w:abstractNumId w:val="11"/>
   </w:num>
-  <w:num w:numId="12">
-    <w:abstractNumId w:val="10"/>
+  <w:num w:numId="14">
+    <w:abstractNumId w:val="7"/>
   </w:num>
 </w:numbering>
 </file>
@@ -6639,7 +7099,7 @@
   <w:style w:type="paragraph" w:default="1" w:styleId="Normal">
     <w:name w:val="Normal"/>
     <w:qFormat/>
-    <w:rsid w:val="004532DE"/>
+    <w:rsid w:val="006854C2"/>
     <w:pPr>
       <w:jc w:val="both"/>
     </w:pPr>
@@ -7454,7 +7914,7 @@
 </file>
 
 <file path=customXml/itemProps2.xml><?xml version="1.0" encoding="utf-8"?>
-<ds:datastoreItem xmlns:ds="http://schemas.openxmlformats.org/officeDocument/2006/customXml" ds:itemID="{49CB303D-9050-4E15-B1A5-66C2AEDCE230}">
+<ds:datastoreItem xmlns:ds="http://schemas.openxmlformats.org/officeDocument/2006/customXml" ds:itemID="{DA55F64D-B6AB-4379-8CD5-DEB1AC6D74C6}">
   <ds:schemaRefs>
     <ds:schemaRef ds:uri="http://schemas.openxmlformats.org/officeDocument/2006/bibliography"/>
   </ds:schemaRefs>

</xml_diff>

<commit_message>
Added link to Skype in resume
</commit_message>
<xml_diff>
--- a/BilalQandeel.docx
+++ b/BilalQandeel.docx
@@ -446,17 +446,22 @@
                 <w:bCs/>
               </w:rPr>
             </w:pPr>
-            <w:proofErr w:type="spellStart"/>
-            <w:proofErr w:type="gramStart"/>
-            <w:r>
-              <w:rPr>
-                <w:b/>
-                <w:bCs/>
-              </w:rPr>
-              <w:t>bilal.qandeel</w:t>
-            </w:r>
-            <w:proofErr w:type="spellEnd"/>
-            <w:proofErr w:type="gramEnd"/>
+            <w:hyperlink r:id="rId12" w:history="1">
+              <w:proofErr w:type="spellStart"/>
+              <w:proofErr w:type="gramStart"/>
+              <w:r>
+                <w:rPr>
+                  <w:rStyle w:val="Hyperlink"/>
+                  <w:b/>
+                  <w:bCs/>
+                </w:rPr>
+                <w:t>bilal.qandeel</w:t>
+              </w:r>
+              <w:proofErr w:type="spellEnd"/>
+              <w:proofErr w:type="gramEnd"/>
+            </w:hyperlink>
+            <w:bookmarkStart w:id="0" w:name="_GoBack"/>
+            <w:bookmarkEnd w:id="0"/>
           </w:p>
         </w:tc>
         <w:tc>
@@ -476,7 +481,7 @@
                 <w:bCs/>
               </w:rPr>
             </w:pPr>
-            <w:hyperlink r:id="rId12" w:history="1">
+            <w:hyperlink r:id="rId13" w:history="1">
               <w:r>
                 <w:rPr>
                   <w:rStyle w:val="Hyperlink"/>
@@ -513,7 +518,7 @@
                 <w:szCs w:val="22"/>
               </w:rPr>
             </w:pPr>
-            <w:hyperlink r:id="rId13" w:history="1">
+            <w:hyperlink r:id="rId14" w:history="1">
               <w:r>
                 <w:rPr>
                   <w:rStyle w:val="Hyperlink"/>
@@ -539,7 +544,7 @@
               </w:numPr>
               <w:ind w:left="432" w:hanging="432"/>
             </w:pPr>
-            <w:hyperlink r:id="rId14" w:history="1">
+            <w:hyperlink r:id="rId15" w:history="1">
               <w:r>
                 <w:rPr>
                   <w:rStyle w:val="Hyperlink"/>
@@ -870,37 +875,7 @@
           <w:i w:val="0"/>
           <w:iCs w:val="0"/>
         </w:rPr>
-        <w:t>i</w:t>
-      </w:r>
-      <w:r>
-        <w:rPr>
-          <w:rStyle w:val="StyleBoldItalic"/>
-          <w:b w:val="0"/>
-          <w:bCs w:val="0"/>
-          <w:i w:val="0"/>
-          <w:iCs w:val="0"/>
-        </w:rPr>
-        <w:t xml:space="preserve">ndustrial coding </w:t>
-      </w:r>
-      <w:r>
-        <w:rPr>
-          <w:rStyle w:val="StyleBoldItalic"/>
-          <w:b w:val="0"/>
-          <w:bCs w:val="0"/>
-          <w:i w:val="0"/>
-          <w:iCs w:val="0"/>
-        </w:rPr>
-        <w:t xml:space="preserve">standards </w:t>
-      </w:r>
-      <w:r>
-        <w:rPr>
-          <w:rStyle w:val="StyleBoldItalic"/>
-          <w:b w:val="0"/>
-          <w:bCs w:val="0"/>
-          <w:i w:val="0"/>
-          <w:iCs w:val="0"/>
-        </w:rPr>
-        <w:t>using Git, Docker, K8S, Jenkins, Confluence, JIRA, and TestRail.</w:t>
+        <w:t>industrial coding standards using Git, Docker, K8S, Jenkins, Confluence, JIRA, and TestRail.</w:t>
       </w:r>
     </w:p>
     <w:p>
@@ -2608,7 +2583,7 @@
       <w:pPr>
         <w:pStyle w:val="GeneralBullets"/>
         <w:sectPr>
-          <w:footerReference w:type="default" r:id="rId15"/>
+          <w:footerReference w:type="default" r:id="rId16"/>
           <w:type w:val="continuous"/>
           <w:pgSz w:w="12240" w:h="15840" w:code="1"/>
           <w:pgMar w:top="720" w:right="1440" w:bottom="720" w:left="1440" w:header="360" w:footer="720" w:gutter="0"/>
@@ -4648,8 +4623,6 @@
       <w:r>
         <w:t xml:space="preserve">currently </w:t>
       </w:r>
-      <w:bookmarkStart w:id="0" w:name="_GoBack"/>
-      <w:bookmarkEnd w:id="0"/>
       <w:r>
         <w:t xml:space="preserve">committed </w:t>
       </w:r>
@@ -4728,11 +4701,21 @@
     <w:r>
       <w:t xml:space="preserve"> of </w:t>
     </w:r>
-    <w:fldSimple w:instr=" NUMPAGES   \* MERGEFORMAT ">
-      <w:r>
-        <w:t>2</w:t>
-      </w:r>
-    </w:fldSimple>
+    <w:r>
+      <w:fldChar w:fldCharType="begin"/>
+    </w:r>
+    <w:r>
+      <w:instrText xml:space="preserve"> NUMPAGES   \* MERGEFORMAT </w:instrText>
+    </w:r>
+    <w:r>
+      <w:fldChar w:fldCharType="separate"/>
+    </w:r>
+    <w:r>
+      <w:t>2</w:t>
+    </w:r>
+    <w:r>
+      <w:fldChar w:fldCharType="end"/>
+    </w:r>
   </w:p>
 </w:ftr>
 </file>
@@ -4785,49 +4768,49 @@
         <v:path o:extrusionok="f" gradientshapeok="t" o:connecttype="rect"/>
         <o:lock v:ext="edit" aspectratio="t"/>
       </v:shapetype>
-      <v:shape id="_x0000_i1502" type="#_x0000_t75" style="width:384pt;height:384pt;visibility:visible;mso-wrap-style:square" o:bullet="t">
+      <v:shape id="_x0000_i1033" type="#_x0000_t75" style="width:384pt;height:384pt;visibility:visible;mso-wrap-style:square" o:bullet="t">
         <v:imagedata r:id="rId1" o:title=""/>
       </v:shape>
     </w:pict>
   </w:numPicBullet>
   <w:numPicBullet w:numPicBulletId="1">
     <w:pict>
-      <v:shape id="_x0000_i1503" type="#_x0000_t75" style="width:384pt;height:384pt;visibility:visible;mso-wrap-style:square" o:bullet="t">
+      <v:shape id="_x0000_i1034" type="#_x0000_t75" style="width:384pt;height:384pt;visibility:visible;mso-wrap-style:square" o:bullet="t">
         <v:imagedata r:id="rId2" o:title=""/>
       </v:shape>
     </w:pict>
   </w:numPicBullet>
   <w:numPicBullet w:numPicBulletId="2">
     <w:pict>
-      <v:shape id="_x0000_i1504" type="#_x0000_t75" style="width:384pt;height:384pt;visibility:visible;mso-wrap-style:square" o:bullet="t">
+      <v:shape id="_x0000_i1035" type="#_x0000_t75" style="width:384pt;height:384pt;visibility:visible;mso-wrap-style:square" o:bullet="t">
         <v:imagedata r:id="rId3" o:title=""/>
       </v:shape>
     </w:pict>
   </w:numPicBullet>
   <w:numPicBullet w:numPicBulletId="3">
     <w:pict>
-      <v:shape id="_x0000_i1505" type="#_x0000_t75" style="width:384pt;height:384pt;visibility:visible;mso-wrap-style:square" o:bullet="t">
+      <v:shape id="_x0000_i1036" type="#_x0000_t75" style="width:384pt;height:384pt;visibility:visible;mso-wrap-style:square" o:bullet="t">
         <v:imagedata r:id="rId4" o:title=""/>
       </v:shape>
     </w:pict>
   </w:numPicBullet>
   <w:numPicBullet w:numPicBulletId="4">
     <w:pict>
-      <v:shape id="_x0000_i1506" type="#_x0000_t75" style="width:384pt;height:384pt;visibility:visible;mso-wrap-style:square" o:bullet="t">
+      <v:shape id="_x0000_i1037" type="#_x0000_t75" style="width:384pt;height:384pt;visibility:visible;mso-wrap-style:square" o:bullet="t">
         <v:imagedata r:id="rId5" o:title=""/>
       </v:shape>
     </w:pict>
   </w:numPicBullet>
   <w:numPicBullet w:numPicBulletId="5">
     <w:pict>
-      <v:shape id="_x0000_i1507" type="#_x0000_t75" style="width:384pt;height:384pt;visibility:visible;mso-wrap-style:square" o:bullet="t">
+      <v:shape id="_x0000_i1038" type="#_x0000_t75" style="width:384pt;height:384pt;visibility:visible;mso-wrap-style:square" o:bullet="t">
         <v:imagedata r:id="rId6" o:title=""/>
       </v:shape>
     </w:pict>
   </w:numPicBullet>
   <w:numPicBullet w:numPicBulletId="6">
     <w:pict>
-      <v:shape id="_x0000_i1508" type="#_x0000_t75" style="width:384pt;height:384pt;visibility:visible;mso-wrap-style:square" o:bullet="t">
+      <v:shape id="_x0000_i1039" type="#_x0000_t75" style="width:384pt;height:384pt;visibility:visible;mso-wrap-style:square" o:bullet="t">
         <v:imagedata r:id="rId7" o:title=""/>
       </v:shape>
     </w:pict>
@@ -7914,7 +7897,7 @@
 </file>
 
 <file path=customXml/itemProps2.xml><?xml version="1.0" encoding="utf-8"?>
-<ds:datastoreItem xmlns:ds="http://schemas.openxmlformats.org/officeDocument/2006/customXml" ds:itemID="{DA55F64D-B6AB-4379-8CD5-DEB1AC6D74C6}">
+<ds:datastoreItem xmlns:ds="http://schemas.openxmlformats.org/officeDocument/2006/customXml" ds:itemID="{354F272F-DE7C-43D3-8AB5-EAC23E9A76C8}">
   <ds:schemaRefs>
     <ds:schemaRef ds:uri="http://schemas.openxmlformats.org/officeDocument/2006/bibliography"/>
   </ds:schemaRefs>

</xml_diff>

<commit_message>
fixed as per professional review
</commit_message>
<xml_diff>
--- a/BilalQandeel.docx
+++ b/BilalQandeel.docx
@@ -24,89 +24,22 @@
               <w:contextualSpacing/>
               <w:jc w:val="left"/>
               <w:rPr>
-                <w:rStyle w:val="Style9ptBold"/>
-                <w:rFonts w:asciiTheme="minorHAnsi" w:hAnsiTheme="minorHAnsi"/>
-                <w:b w:val="0"/>
-                <w:bCs w:val="0"/>
-                <w:sz w:val="48"/>
-                <w:szCs w:val="48"/>
-              </w:rPr>
-            </w:pPr>
-            <w:r>
-              <w:rPr>
                 <w:rFonts w:asciiTheme="minorHAnsi" w:hAnsiTheme="minorHAnsi"/>
                 <w:sz w:val="48"/>
                 <w:szCs w:val="48"/>
               </w:rPr>
+            </w:pPr>
+            <w:r>
+              <w:rPr>
+                <w:rFonts w:asciiTheme="minorHAnsi" w:hAnsiTheme="minorHAnsi"/>
+                <w:sz w:val="48"/>
+                <w:szCs w:val="48"/>
+              </w:rPr>
               <w:t>Bilal Qandeel</w:t>
             </w:r>
           </w:p>
           <w:p>
             <w:pPr>
-              <w:pStyle w:val="Specialties"/>
-              <w:jc w:val="both"/>
-              <w:rPr>
-                <w:rStyle w:val="Style9ptBold"/>
-                <w:sz w:val="22"/>
-                <w:szCs w:val="22"/>
-              </w:rPr>
-            </w:pPr>
-            <w:r>
-              <w:rPr>
-                <w:rStyle w:val="Style9ptBold"/>
-                <w:sz w:val="22"/>
-                <w:szCs w:val="22"/>
-                <w:u w:val="single"/>
-              </w:rPr>
-              <w:t>IT</w:t>
-            </w:r>
-            <w:r>
-              <w:rPr>
-                <w:rStyle w:val="Style9ptBold"/>
-                <w:sz w:val="22"/>
-                <w:szCs w:val="22"/>
-                <w:u w:val="single"/>
-              </w:rPr>
-              <w:t xml:space="preserve"> Experience</w:t>
-            </w:r>
-            <w:r>
-              <w:rPr>
-                <w:rStyle w:val="Style9ptBold"/>
-                <w:sz w:val="22"/>
-                <w:szCs w:val="22"/>
-                <w:u w:val="single"/>
-              </w:rPr>
-              <w:t>:</w:t>
-            </w:r>
-            <w:r>
-              <w:rPr>
-                <w:rStyle w:val="Style9ptBold"/>
-                <w:sz w:val="22"/>
-                <w:szCs w:val="22"/>
-              </w:rPr>
-              <w:t xml:space="preserve"> Software Development </w:t>
-            </w:r>
-            <w:r>
-              <w:rPr>
-                <w:rStyle w:val="Style9ptBold"/>
-                <w:sz w:val="22"/>
-                <w:szCs w:val="22"/>
-              </w:rPr>
-              <w:t>|</w:t>
-            </w:r>
-            <w:r>
-              <w:rPr>
-                <w:rStyle w:val="Style9ptBold"/>
-                <w:sz w:val="22"/>
-                <w:szCs w:val="22"/>
-              </w:rPr>
-              <w:t xml:space="preserve"> Python | C | Git | Docker | K8S | Jenkins | Confluence | JIRA | TestRail</w:t>
-            </w:r>
-          </w:p>
-          <w:p>
-            <w:pPr>
-              <w:pStyle w:val="Specialties"/>
-              <w:jc w:val="both"/>
               <w:rPr>
                 <w:b/>
                 <w:bCs/>
@@ -114,179 +47,465 @@
             </w:pPr>
             <w:r>
               <w:rPr>
-                <w:rStyle w:val="Style9ptBold"/>
-                <w:sz w:val="22"/>
-                <w:szCs w:val="22"/>
-                <w:u w:val="single"/>
-              </w:rPr>
-              <w:t>Engineering</w:t>
-            </w:r>
-            <w:r>
-              <w:rPr>
-                <w:rStyle w:val="Style9ptBold"/>
-                <w:sz w:val="22"/>
-                <w:szCs w:val="22"/>
-                <w:u w:val="single"/>
-              </w:rPr>
-              <w:t xml:space="preserve"> Experience</w:t>
-            </w:r>
-            <w:r>
-              <w:rPr>
-                <w:rStyle w:val="Style9ptBold"/>
-                <w:sz w:val="22"/>
-                <w:szCs w:val="22"/>
-                <w:u w:val="single"/>
-              </w:rPr>
-              <w:t>:</w:t>
-            </w:r>
-            <w:r>
-              <w:rPr>
-                <w:rStyle w:val="Style9ptBold"/>
-                <w:sz w:val="22"/>
-                <w:szCs w:val="22"/>
-              </w:rPr>
-              <w:t xml:space="preserve"> </w:t>
-            </w:r>
-            <w:r>
-              <w:rPr>
-                <w:rStyle w:val="Style9ptBold"/>
-                <w:sz w:val="22"/>
-                <w:szCs w:val="22"/>
-              </w:rPr>
-              <w:t>Automation</w:t>
-            </w:r>
-            <w:r>
-              <w:rPr>
-                <w:rStyle w:val="Style9ptBold"/>
-                <w:sz w:val="22"/>
-                <w:szCs w:val="22"/>
-              </w:rPr>
-              <w:t xml:space="preserve"> Engineering</w:t>
-            </w:r>
-            <w:r>
-              <w:rPr>
-                <w:rStyle w:val="Style9ptBold"/>
-                <w:sz w:val="22"/>
-                <w:szCs w:val="22"/>
-              </w:rPr>
-              <w:t xml:space="preserve"> </w:t>
-            </w:r>
-            <w:r>
-              <w:rPr>
-                <w:rStyle w:val="Style9ptBold"/>
-              </w:rPr>
-              <w:t>|</w:t>
-            </w:r>
-            <w:r>
-              <w:rPr>
-                <w:rStyle w:val="Style9ptBold"/>
-              </w:rPr>
-              <w:t xml:space="preserve"> </w:t>
-            </w:r>
-            <w:r>
-              <w:rPr>
-                <w:rStyle w:val="Style9ptBold"/>
-                <w:sz w:val="22"/>
-                <w:szCs w:val="22"/>
-              </w:rPr>
-              <w:t xml:space="preserve">OT </w:t>
-            </w:r>
-            <w:r>
-              <w:rPr>
-                <w:rStyle w:val="Style9ptBold"/>
-                <w:sz w:val="22"/>
-                <w:szCs w:val="22"/>
-              </w:rPr>
-              <w:t>Cyber</w:t>
-            </w:r>
-            <w:r>
-              <w:rPr>
-                <w:rStyle w:val="Style9ptBold"/>
-                <w:sz w:val="22"/>
-                <w:szCs w:val="22"/>
-              </w:rPr>
-              <w:t>s</w:t>
-            </w:r>
-            <w:r>
-              <w:rPr>
-                <w:rStyle w:val="Style9ptBold"/>
-                <w:sz w:val="22"/>
-                <w:szCs w:val="22"/>
-              </w:rPr>
-              <w:t>ecurity</w:t>
-            </w:r>
-            <w:r>
-              <w:rPr>
-                <w:rStyle w:val="Style9ptBold"/>
-                <w:sz w:val="22"/>
-                <w:szCs w:val="22"/>
-              </w:rPr>
-              <w:t xml:space="preserve"> </w:t>
-            </w:r>
-            <w:r>
-              <w:rPr>
-                <w:rStyle w:val="Style9ptBold"/>
-                <w:sz w:val="22"/>
-                <w:szCs w:val="22"/>
-              </w:rPr>
-              <w:t>|</w:t>
-            </w:r>
-            <w:r>
-              <w:rPr>
-                <w:rStyle w:val="Style9ptBold"/>
-                <w:sz w:val="22"/>
-                <w:szCs w:val="22"/>
-              </w:rPr>
-              <w:t xml:space="preserve"> </w:t>
-            </w:r>
-            <w:r>
-              <w:rPr>
                 <w:b/>
                 <w:bCs/>
               </w:rPr>
-              <w:t xml:space="preserve">Smart Grid </w:t>
+              <w:t>AutoCAD</w:t>
             </w:r>
             <w:r>
               <w:rPr>
                 <w:b/>
                 <w:bCs/>
               </w:rPr>
-              <w:t>Substation</w:t>
+              <w:t xml:space="preserve"> | </w:t>
             </w:r>
             <w:r>
               <w:rPr>
                 <w:b/>
                 <w:bCs/>
               </w:rPr>
-              <w:t>s</w:t>
+              <w:t>Automation</w:t>
             </w:r>
             <w:r>
               <w:rPr>
                 <w:b/>
                 <w:bCs/>
               </w:rPr>
-              <w:t xml:space="preserve"> </w:t>
+              <w:t xml:space="preserve"> | </w:t>
             </w:r>
             <w:r>
               <w:rPr>
                 <w:b/>
                 <w:bCs/>
               </w:rPr>
-              <w:t>|</w:t>
+              <w:t>BAS</w:t>
             </w:r>
             <w:r>
               <w:rPr>
                 <w:b/>
                 <w:bCs/>
               </w:rPr>
-              <w:t xml:space="preserve"> OT</w:t>
+              <w:t xml:space="preserve"> | </w:t>
             </w:r>
             <w:r>
               <w:rPr>
                 <w:b/>
                 <w:bCs/>
               </w:rPr>
-              <w:t xml:space="preserve"> Cyber Security | HVAC Control | DCS | SAS | PLC | SCADA | PACiS | iFLS | FDIR | BAS | BMS | FIDIC | ISA99 | LEED | KNX | StruxureWare | Easergy</w:t>
+              <w:t>BMS</w:t>
+            </w:r>
+            <w:r>
+              <w:rPr>
+                <w:b/>
+                <w:bCs/>
+              </w:rPr>
+              <w:t xml:space="preserve"> | </w:t>
+            </w:r>
+            <w:r>
+              <w:rPr>
+                <w:b/>
+                <w:bCs/>
+              </w:rPr>
+              <w:t>C</w:t>
+            </w:r>
+            <w:r>
+              <w:rPr>
+                <w:b/>
+                <w:bCs/>
+              </w:rPr>
+              <w:t>++</w:t>
+            </w:r>
+            <w:r>
+              <w:rPr>
+                <w:b/>
+                <w:bCs/>
+              </w:rPr>
+              <w:t xml:space="preserve"> | </w:t>
+            </w:r>
+            <w:r>
+              <w:rPr>
+                <w:b/>
+                <w:bCs/>
+              </w:rPr>
+              <w:t>Confluence</w:t>
+            </w:r>
+            <w:r>
+              <w:rPr>
+                <w:b/>
+                <w:bCs/>
+              </w:rPr>
+              <w:t xml:space="preserve"> | </w:t>
+            </w:r>
+            <w:r>
+              <w:rPr>
+                <w:b/>
+                <w:bCs/>
+              </w:rPr>
+              <w:t>Cybersecurity</w:t>
+            </w:r>
+            <w:r>
+              <w:rPr>
+                <w:b/>
+                <w:bCs/>
+              </w:rPr>
+              <w:t xml:space="preserve"> | </w:t>
+            </w:r>
+            <w:r>
+              <w:rPr>
+                <w:b/>
+                <w:bCs/>
+              </w:rPr>
+              <w:t>DCS</w:t>
+            </w:r>
+            <w:r>
+              <w:rPr>
+                <w:b/>
+                <w:bCs/>
+              </w:rPr>
+              <w:t xml:space="preserve"> | </w:t>
+            </w:r>
+            <w:r>
+              <w:rPr>
+                <w:b/>
+                <w:bCs/>
+              </w:rPr>
+              <w:t>Docker</w:t>
+            </w:r>
+            <w:r>
+              <w:rPr>
+                <w:b/>
+                <w:bCs/>
+              </w:rPr>
+              <w:t xml:space="preserve"> | </w:t>
+            </w:r>
+            <w:r>
+              <w:rPr>
+                <w:b/>
+                <w:bCs/>
+              </w:rPr>
+              <w:t>Easergy</w:t>
+            </w:r>
+            <w:r>
+              <w:rPr>
+                <w:b/>
+                <w:bCs/>
+              </w:rPr>
+              <w:t xml:space="preserve"> | </w:t>
+            </w:r>
+            <w:r>
+              <w:rPr>
+                <w:b/>
+                <w:bCs/>
+              </w:rPr>
+              <w:t>FDIR</w:t>
+            </w:r>
+            <w:r>
+              <w:rPr>
+                <w:b/>
+                <w:bCs/>
+              </w:rPr>
+              <w:t xml:space="preserve"> | </w:t>
+            </w:r>
+            <w:r>
+              <w:rPr>
+                <w:b/>
+                <w:bCs/>
+              </w:rPr>
+              <w:t>FIDIC</w:t>
+            </w:r>
+            <w:r>
+              <w:rPr>
+                <w:b/>
+                <w:bCs/>
+              </w:rPr>
+              <w:t xml:space="preserve"> | </w:t>
+            </w:r>
+            <w:r>
+              <w:rPr>
+                <w:b/>
+                <w:bCs/>
+              </w:rPr>
+              <w:t>Git</w:t>
+            </w:r>
+            <w:r>
+              <w:rPr>
+                <w:b/>
+                <w:bCs/>
+              </w:rPr>
+              <w:t xml:space="preserve"> | </w:t>
+            </w:r>
+            <w:r>
+              <w:rPr>
+                <w:b/>
+                <w:bCs/>
+              </w:rPr>
+              <w:t>HMI</w:t>
+            </w:r>
+            <w:r>
+              <w:rPr>
+                <w:b/>
+                <w:bCs/>
+              </w:rPr>
+              <w:t xml:space="preserve"> | </w:t>
+            </w:r>
+            <w:r>
+              <w:rPr>
+                <w:b/>
+                <w:bCs/>
+              </w:rPr>
+              <w:t>HVAC</w:t>
+            </w:r>
+            <w:r>
+              <w:rPr>
+                <w:b/>
+                <w:bCs/>
+              </w:rPr>
+              <w:t xml:space="preserve"> | </w:t>
+            </w:r>
+            <w:r>
+              <w:rPr>
+                <w:b/>
+                <w:bCs/>
+              </w:rPr>
+              <w:t>iFLS</w:t>
+            </w:r>
+            <w:r>
+              <w:rPr>
+                <w:b/>
+                <w:bCs/>
+              </w:rPr>
+              <w:t xml:space="preserve"> | </w:t>
+            </w:r>
+            <w:r>
+              <w:rPr>
+                <w:b/>
+                <w:bCs/>
+              </w:rPr>
+              <w:t>ISA99</w:t>
+            </w:r>
+            <w:r>
+              <w:rPr>
+                <w:b/>
+                <w:bCs/>
+              </w:rPr>
+              <w:t xml:space="preserve"> | </w:t>
+            </w:r>
+            <w:r>
+              <w:rPr>
+                <w:b/>
+                <w:bCs/>
+              </w:rPr>
+              <w:t>Jenkins</w:t>
+            </w:r>
+            <w:r>
+              <w:rPr>
+                <w:b/>
+                <w:bCs/>
+              </w:rPr>
+              <w:t xml:space="preserve"> | </w:t>
+            </w:r>
+            <w:r>
+              <w:rPr>
+                <w:b/>
+                <w:bCs/>
+              </w:rPr>
+              <w:t>JIRA</w:t>
+            </w:r>
+            <w:r>
+              <w:rPr>
+                <w:b/>
+                <w:bCs/>
+              </w:rPr>
+              <w:t xml:space="preserve"> | </w:t>
+            </w:r>
+            <w:r>
+              <w:rPr>
+                <w:b/>
+                <w:bCs/>
+              </w:rPr>
+              <w:t>K8S</w:t>
+            </w:r>
+            <w:r>
+              <w:rPr>
+                <w:b/>
+                <w:bCs/>
+              </w:rPr>
+              <w:t xml:space="preserve"> | </w:t>
+            </w:r>
+            <w:r>
+              <w:rPr>
+                <w:b/>
+                <w:bCs/>
+              </w:rPr>
+              <w:t>KNX</w:t>
+            </w:r>
+            <w:r>
+              <w:rPr>
+                <w:b/>
+                <w:bCs/>
+              </w:rPr>
+              <w:t xml:space="preserve"> | </w:t>
+            </w:r>
+            <w:r>
+              <w:rPr>
+                <w:b/>
+                <w:bCs/>
+              </w:rPr>
+              <w:t>LEED</w:t>
+            </w:r>
+            <w:r>
+              <w:rPr>
+                <w:b/>
+                <w:bCs/>
+              </w:rPr>
+              <w:t xml:space="preserve"> |</w:t>
+            </w:r>
+            <w:r>
+              <w:rPr>
+                <w:b/>
+                <w:bCs/>
+              </w:rPr>
+              <w:t xml:space="preserve"> NERC-CIP</w:t>
+            </w:r>
+            <w:r>
+              <w:rPr>
+                <w:b/>
+                <w:bCs/>
+              </w:rPr>
+              <w:t xml:space="preserve"> </w:t>
+            </w:r>
+            <w:r>
+              <w:rPr>
+                <w:b/>
+                <w:bCs/>
+              </w:rPr>
+              <w:t xml:space="preserve">| </w:t>
+            </w:r>
+            <w:r>
+              <w:rPr>
+                <w:b/>
+                <w:bCs/>
+              </w:rPr>
+              <w:t>PACiS</w:t>
+            </w:r>
+            <w:r>
+              <w:rPr>
+                <w:b/>
+                <w:bCs/>
+              </w:rPr>
+              <w:t xml:space="preserve"> | </w:t>
+            </w:r>
+            <w:r>
+              <w:rPr>
+                <w:b/>
+                <w:bCs/>
+              </w:rPr>
+              <w:t>PLC</w:t>
+            </w:r>
+            <w:r>
+              <w:rPr>
+                <w:b/>
+                <w:bCs/>
+              </w:rPr>
+              <w:t xml:space="preserve"> | </w:t>
+            </w:r>
+            <w:r>
+              <w:rPr>
+                <w:b/>
+                <w:bCs/>
+              </w:rPr>
+              <w:t>Python</w:t>
+            </w:r>
+            <w:r>
+              <w:rPr>
+                <w:b/>
+                <w:bCs/>
+              </w:rPr>
+              <w:t xml:space="preserve"> | </w:t>
+            </w:r>
+            <w:r>
+              <w:rPr>
+                <w:b/>
+                <w:bCs/>
+              </w:rPr>
+              <w:t>SAS</w:t>
+            </w:r>
+            <w:r>
+              <w:rPr>
+                <w:b/>
+                <w:bCs/>
+              </w:rPr>
+              <w:t xml:space="preserve"> | </w:t>
+            </w:r>
+            <w:r>
+              <w:rPr>
+                <w:b/>
+                <w:bCs/>
+              </w:rPr>
+              <w:t>SCADA</w:t>
+            </w:r>
+            <w:r>
+              <w:rPr>
+                <w:b/>
+                <w:bCs/>
+              </w:rPr>
+              <w:t xml:space="preserve"> | </w:t>
+            </w:r>
+            <w:r>
+              <w:rPr>
+                <w:b/>
+                <w:bCs/>
+              </w:rPr>
+              <w:t>Smart Grid</w:t>
+            </w:r>
+            <w:r>
+              <w:rPr>
+                <w:b/>
+                <w:bCs/>
+              </w:rPr>
+              <w:t xml:space="preserve"> | </w:t>
+            </w:r>
+            <w:r>
+              <w:rPr>
+                <w:b/>
+                <w:bCs/>
+              </w:rPr>
+              <w:t>Software D</w:t>
+            </w:r>
+            <w:r>
+              <w:rPr>
+                <w:b/>
+                <w:bCs/>
+              </w:rPr>
+              <w:t>evelopment</w:t>
+            </w:r>
+            <w:r>
+              <w:rPr>
+                <w:b/>
+                <w:bCs/>
+              </w:rPr>
+              <w:t xml:space="preserve"> | </w:t>
+            </w:r>
+            <w:r>
+              <w:rPr>
+                <w:b/>
+                <w:bCs/>
+              </w:rPr>
+              <w:t>StruxureWare</w:t>
+            </w:r>
+            <w:r>
+              <w:rPr>
+                <w:b/>
+                <w:bCs/>
+              </w:rPr>
+              <w:t xml:space="preserve"> | </w:t>
+            </w:r>
+            <w:r>
+              <w:rPr>
+                <w:b/>
+                <w:bCs/>
+              </w:rPr>
+              <w:t>TestRail</w:t>
             </w:r>
           </w:p>
         </w:tc>
@@ -447,6 +666,8 @@
               </w:rPr>
             </w:pPr>
             <w:hyperlink r:id="rId12" w:history="1">
+              <w:proofErr w:type="spellStart"/>
+              <w:proofErr w:type="gramStart"/>
               <w:r>
                 <w:rPr>
                   <w:rStyle w:val="Hyperlink"/>
@@ -456,6 +677,8 @@
                 </w:rPr>
                 <w:t>bilal.qandeel</w:t>
               </w:r>
+              <w:proofErr w:type="spellEnd"/>
+              <w:proofErr w:type="gramEnd"/>
             </w:hyperlink>
           </w:p>
         </w:tc>
@@ -998,7 +1221,15 @@
           <w:b w:val="0"/>
           <w:bCs w:val="0"/>
         </w:rPr>
-        <w:t xml:space="preserve">standard </w:t>
+        <w:t>SCL</w:t>
+      </w:r>
+      <w:r>
+        <w:rPr>
+          <w:rStyle w:val="StyleBold"/>
+          <w:b w:val="0"/>
+          <w:bCs w:val="0"/>
+        </w:rPr>
+        <w:t xml:space="preserve"> </w:t>
       </w:r>
       <w:r>
         <w:rPr>
@@ -1443,7 +1674,7 @@
           <w:i w:val="0"/>
           <w:iCs w:val="0"/>
         </w:rPr>
-        <w:t xml:space="preserve">Python development for </w:t>
+        <w:t>Created a</w:t>
       </w:r>
       <w:r>
         <w:rPr>
@@ -1453,7 +1684,7 @@
           <w:i w:val="0"/>
           <w:iCs w:val="0"/>
         </w:rPr>
-        <w:t>web framework</w:t>
+        <w:t xml:space="preserve">n endpoint </w:t>
       </w:r>
       <w:r>
         <w:rPr>
@@ -1463,7 +1694,7 @@
           <w:i w:val="0"/>
           <w:iCs w:val="0"/>
         </w:rPr>
-        <w:t xml:space="preserve"> </w:t>
+        <w:t xml:space="preserve">API for a </w:t>
       </w:r>
       <w:r>
         <w:rPr>
@@ -1473,7 +1704,7 @@
           <w:i w:val="0"/>
           <w:iCs w:val="0"/>
         </w:rPr>
-        <w:t xml:space="preserve">over Flask for </w:t>
+        <w:t xml:space="preserve">frontend </w:t>
       </w:r>
       <w:r>
         <w:rPr>
@@ -1483,7 +1714,7 @@
           <w:i w:val="0"/>
           <w:iCs w:val="0"/>
         </w:rPr>
-        <w:t>microsystems</w:t>
+        <w:t xml:space="preserve">microservice using Flask for </w:t>
       </w:r>
       <w:r>
         <w:rPr>
@@ -1493,7 +1724,7 @@
           <w:i w:val="0"/>
           <w:iCs w:val="0"/>
         </w:rPr>
-        <w:t xml:space="preserve"> architecture</w:t>
+        <w:t>Python</w:t>
       </w:r>
       <w:r>
         <w:rPr>
@@ -1525,8 +1756,10 @@
           <w:i w:val="0"/>
           <w:iCs w:val="0"/>
         </w:rPr>
-        <w:t xml:space="preserve">Data </w:t>
-      </w:r>
+        <w:t>Collected data metrics and visualize</w:t>
+      </w:r>
+      <w:bookmarkStart w:id="0" w:name="_GoBack"/>
+      <w:bookmarkEnd w:id="0"/>
       <w:r>
         <w:rPr>
           <w:rStyle w:val="StyleBoldItalic"/>
@@ -1535,8 +1768,9 @@
           <w:i w:val="0"/>
           <w:iCs w:val="0"/>
         </w:rPr>
-        <w:t xml:space="preserve">analytics and </w:t>
-      </w:r>
+        <w:t xml:space="preserve">d it using </w:t>
+      </w:r>
+      <w:proofErr w:type="spellStart"/>
       <w:r>
         <w:rPr>
           <w:rStyle w:val="StyleBoldItalic"/>
@@ -1545,8 +1779,9 @@
           <w:i w:val="0"/>
           <w:iCs w:val="0"/>
         </w:rPr>
-        <w:t xml:space="preserve">visualization </w:t>
-      </w:r>
+        <w:t>Statsd</w:t>
+      </w:r>
+      <w:proofErr w:type="spellEnd"/>
       <w:r>
         <w:rPr>
           <w:rStyle w:val="StyleBoldItalic"/>
@@ -1555,8 +1790,9 @@
           <w:i w:val="0"/>
           <w:iCs w:val="0"/>
         </w:rPr>
-        <w:t>using</w:t>
-      </w:r>
+        <w:t xml:space="preserve"> for </w:t>
+      </w:r>
+      <w:proofErr w:type="spellStart"/>
       <w:r>
         <w:rPr>
           <w:rStyle w:val="StyleBoldItalic"/>
@@ -1565,7 +1801,40 @@
           <w:i w:val="0"/>
           <w:iCs w:val="0"/>
         </w:rPr>
-        <w:t xml:space="preserve"> DataDog and NewRelic.</w:t>
+        <w:t>DataDog</w:t>
+      </w:r>
+      <w:proofErr w:type="spellEnd"/>
+      <w:r>
+        <w:rPr>
+          <w:rStyle w:val="StyleBoldItalic"/>
+          <w:b w:val="0"/>
+          <w:bCs w:val="0"/>
+          <w:i w:val="0"/>
+          <w:iCs w:val="0"/>
+        </w:rPr>
+        <w:t xml:space="preserve"> and </w:t>
+      </w:r>
+      <w:proofErr w:type="spellStart"/>
+      <w:r>
+        <w:rPr>
+          <w:rStyle w:val="StyleBoldItalic"/>
+          <w:b w:val="0"/>
+          <w:bCs w:val="0"/>
+          <w:i w:val="0"/>
+          <w:iCs w:val="0"/>
+        </w:rPr>
+        <w:t>NewRelic</w:t>
+      </w:r>
+      <w:proofErr w:type="spellEnd"/>
+      <w:r>
+        <w:rPr>
+          <w:rStyle w:val="StyleBoldItalic"/>
+          <w:b w:val="0"/>
+          <w:bCs w:val="0"/>
+          <w:i w:val="0"/>
+          <w:iCs w:val="0"/>
+        </w:rPr>
+        <w:t>.</w:t>
       </w:r>
     </w:p>
     <w:p>
@@ -1635,7 +1904,22 @@
         <w:pStyle w:val="Details"/>
       </w:pPr>
       <w:r>
-        <w:t>Code scripting in Python interfacing MySQL database to ICMP packet management.</w:t>
+        <w:t xml:space="preserve">Interfaced a </w:t>
+      </w:r>
+      <w:r>
+        <w:t xml:space="preserve">MySQL database to </w:t>
+      </w:r>
+      <w:r>
+        <w:t xml:space="preserve">an </w:t>
+      </w:r>
+      <w:r>
+        <w:t>ICMP packet manage</w:t>
+      </w:r>
+      <w:r>
+        <w:t>r using a Python script</w:t>
+      </w:r>
+      <w:r>
+        <w:t>.</w:t>
       </w:r>
     </w:p>
     <w:p>
@@ -1643,7 +1927,19 @@
         <w:pStyle w:val="Details"/>
       </w:pPr>
       <w:r>
-        <w:t>Code scripting in Python for IEC61850 SCL processing.</w:t>
+        <w:t>Performed</w:t>
+      </w:r>
+      <w:r>
+        <w:t xml:space="preserve"> IEC61850 SCL </w:t>
+      </w:r>
+      <w:r>
+        <w:t xml:space="preserve">text </w:t>
+      </w:r>
+      <w:r>
+        <w:t>processing</w:t>
+      </w:r>
+      <w:r>
+        <w:t xml:space="preserve"> using Python.</w:t>
       </w:r>
     </w:p>
     <w:p>
@@ -1713,15 +2009,15 @@
           <w:b w:val="0"/>
           <w:bCs w:val="0"/>
         </w:rPr>
-        <w:t>S</w:t>
-      </w:r>
-      <w:r>
-        <w:rPr>
-          <w:rStyle w:val="StyleBold"/>
-          <w:b w:val="0"/>
-          <w:bCs w:val="0"/>
-        </w:rPr>
-        <w:t>CADA, DNP3</w:t>
+        <w:t xml:space="preserve">Aggregated data from </w:t>
+      </w:r>
+      <w:r>
+        <w:rPr>
+          <w:rStyle w:val="StyleBold"/>
+          <w:b w:val="0"/>
+          <w:bCs w:val="0"/>
+        </w:rPr>
+        <w:t>DNP3</w:t>
       </w:r>
       <w:r>
         <w:rPr>
@@ -1737,31 +2033,81 @@
           <w:b w:val="0"/>
           <w:bCs w:val="0"/>
         </w:rPr>
-        <w:t xml:space="preserve"> Modbus,</w:t>
-      </w:r>
-      <w:r>
-        <w:rPr>
-          <w:rStyle w:val="StyleBold"/>
-          <w:b w:val="0"/>
-          <w:bCs w:val="0"/>
-        </w:rPr>
-        <w:t xml:space="preserve"> </w:t>
-      </w:r>
-      <w:r>
-        <w:rPr>
-          <w:rStyle w:val="StyleBold"/>
-          <w:b w:val="0"/>
-          <w:bCs w:val="0"/>
-        </w:rPr>
-        <w:t>HMI, iFLS, FDIR</w:t>
-      </w:r>
-      <w:r>
-        <w:rPr>
-          <w:rStyle w:val="StyleBold"/>
-          <w:b w:val="0"/>
-          <w:bCs w:val="0"/>
-        </w:rPr>
-        <w:t xml:space="preserve">, </w:t>
+        <w:t xml:space="preserve"> Modbus</w:t>
+      </w:r>
+      <w:r>
+        <w:rPr>
+          <w:rStyle w:val="StyleBold"/>
+          <w:b w:val="0"/>
+          <w:bCs w:val="0"/>
+        </w:rPr>
+        <w:t xml:space="preserve">, and </w:t>
+      </w:r>
+      <w:r>
+        <w:rPr>
+          <w:rStyle w:val="StyleBold"/>
+          <w:b w:val="0"/>
+          <w:bCs w:val="0"/>
+        </w:rPr>
+        <w:t>IEC 60870-5</w:t>
+      </w:r>
+      <w:r>
+        <w:rPr>
+          <w:rStyle w:val="StyleBold"/>
+          <w:b w:val="0"/>
+          <w:bCs w:val="0"/>
+        </w:rPr>
+        <w:t xml:space="preserve"> to and </w:t>
+      </w:r>
+      <w:r>
+        <w:rPr>
+          <w:rStyle w:val="StyleBold"/>
+          <w:b w:val="0"/>
+          <w:bCs w:val="0"/>
+        </w:rPr>
+        <w:t>iFLS</w:t>
+      </w:r>
+      <w:r>
+        <w:rPr>
+          <w:rStyle w:val="StyleBold"/>
+          <w:b w:val="0"/>
+          <w:bCs w:val="0"/>
+        </w:rPr>
+        <w:t>/</w:t>
+      </w:r>
+      <w:r>
+        <w:rPr>
+          <w:rStyle w:val="StyleBold"/>
+          <w:b w:val="0"/>
+          <w:bCs w:val="0"/>
+        </w:rPr>
+        <w:t>FDIR</w:t>
+      </w:r>
+      <w:r>
+        <w:rPr>
+          <w:rStyle w:val="StyleBold"/>
+          <w:b w:val="0"/>
+          <w:bCs w:val="0"/>
+        </w:rPr>
+        <w:t xml:space="preserve"> system.</w:t>
+      </w:r>
+    </w:p>
+    <w:p>
+      <w:pPr>
+        <w:pStyle w:val="Details"/>
+        <w:rPr>
+          <w:rStyle w:val="StyleBold"/>
+          <w:b w:val="0"/>
+          <w:bCs w:val="0"/>
+        </w:rPr>
+      </w:pPr>
+      <w:r>
+        <w:rPr>
+          <w:rStyle w:val="StyleBold"/>
+          <w:b w:val="0"/>
+          <w:bCs w:val="0"/>
+        </w:rPr>
+        <w:t xml:space="preserve">Visualized aggregated data from </w:t>
       </w:r>
       <w:r>
         <w:rPr>
@@ -1785,7 +2131,33 @@
           <w:b w:val="0"/>
           <w:bCs w:val="0"/>
         </w:rPr>
-        <w:t>SEL, Vizimax, Cooper and ABB.</w:t>
+        <w:t xml:space="preserve">SEL, </w:t>
+      </w:r>
+      <w:proofErr w:type="spellStart"/>
+      <w:r>
+        <w:rPr>
+          <w:rStyle w:val="StyleBold"/>
+          <w:b w:val="0"/>
+          <w:bCs w:val="0"/>
+        </w:rPr>
+        <w:t>Vizimax</w:t>
+      </w:r>
+      <w:proofErr w:type="spellEnd"/>
+      <w:r>
+        <w:rPr>
+          <w:rStyle w:val="StyleBold"/>
+          <w:b w:val="0"/>
+          <w:bCs w:val="0"/>
+        </w:rPr>
+        <w:t>, Cooper and ABB</w:t>
+      </w:r>
+      <w:r>
+        <w:rPr>
+          <w:rStyle w:val="StyleBold"/>
+          <w:b w:val="0"/>
+          <w:bCs w:val="0"/>
+        </w:rPr>
+        <w:t xml:space="preserve"> on HMI.</w:t>
       </w:r>
     </w:p>
     <w:p>
@@ -1819,130 +2191,154 @@
       <w:pPr>
         <w:pStyle w:val="Details"/>
         <w:rPr>
-          <w:rStyle w:val="StyleBold"/>
-        </w:rPr>
-      </w:pPr>
+          <w:b/>
+          <w:bCs/>
+        </w:rPr>
+      </w:pPr>
+      <w:r>
+        <w:t>Interfaced IEC 61850 IEDs</w:t>
+      </w:r>
+      <w:r>
+        <w:rPr>
+          <w:rStyle w:val="StyleBold"/>
+          <w:b w:val="0"/>
+          <w:bCs w:val="0"/>
+        </w:rPr>
+        <w:t>:</w:t>
+      </w:r>
+      <w:r>
+        <w:rPr>
+          <w:rStyle w:val="StyleBold"/>
+          <w:b w:val="0"/>
+          <w:bCs w:val="0"/>
+        </w:rPr>
+        <w:t xml:space="preserve"> SEL</w:t>
+      </w:r>
+      <w:r>
+        <w:rPr>
+          <w:rStyle w:val="StyleBold"/>
+          <w:b w:val="0"/>
+          <w:bCs w:val="0"/>
+        </w:rPr>
+        <w:t xml:space="preserve"> and</w:t>
+      </w:r>
+      <w:r>
+        <w:rPr>
+          <w:rStyle w:val="StyleBold"/>
+          <w:b w:val="0"/>
+          <w:bCs w:val="0"/>
+        </w:rPr>
+        <w:t xml:space="preserve"> ABB</w:t>
+      </w:r>
+      <w:r>
+        <w:rPr>
+          <w:rStyle w:val="StyleBold"/>
+          <w:b w:val="0"/>
+          <w:bCs w:val="0"/>
+        </w:rPr>
+        <w:t xml:space="preserve"> to SE</w:t>
+      </w:r>
+      <w:r>
+        <w:t xml:space="preserve"> </w:t>
+      </w:r>
       <w:r>
         <w:t>PACiS</w:t>
       </w:r>
       <w:r>
-        <w:t>,</w:t>
-      </w:r>
-      <w:r>
-        <w:t xml:space="preserve"> </w:t>
-      </w:r>
-      <w:r>
-        <w:t>SCADA</w:t>
-      </w:r>
-      <w:r>
-        <w:t xml:space="preserve">, </w:t>
-      </w:r>
-      <w:r>
-        <w:t>T101</w:t>
-      </w:r>
-      <w:r>
-        <w:t xml:space="preserve">, </w:t>
-      </w:r>
-      <w:r>
-        <w:t>T104</w:t>
-      </w:r>
-      <w:r>
-        <w:t>, HMI</w:t>
-      </w:r>
-      <w:r>
-        <w:t xml:space="preserve">, </w:t>
-      </w:r>
-      <w:r>
-        <w:rPr>
-          <w:rStyle w:val="StyleBold"/>
-          <w:b w:val="0"/>
-          <w:bCs w:val="0"/>
-        </w:rPr>
-        <w:t>IEC61850 IEDs</w:t>
-      </w:r>
-      <w:r>
-        <w:rPr>
-          <w:rStyle w:val="StyleBold"/>
-          <w:b w:val="0"/>
-          <w:bCs w:val="0"/>
-        </w:rPr>
-        <w:t>:</w:t>
-      </w:r>
-      <w:r>
-        <w:rPr>
-          <w:rStyle w:val="StyleBold"/>
-          <w:b w:val="0"/>
-          <w:bCs w:val="0"/>
-        </w:rPr>
-        <w:t xml:space="preserve"> SEL</w:t>
-      </w:r>
-      <w:r>
-        <w:rPr>
-          <w:rStyle w:val="StyleBold"/>
-          <w:b w:val="0"/>
-          <w:bCs w:val="0"/>
-        </w:rPr>
-        <w:t>,</w:t>
-      </w:r>
-      <w:r>
-        <w:rPr>
-          <w:rStyle w:val="StyleBold"/>
-          <w:b w:val="0"/>
-          <w:bCs w:val="0"/>
-        </w:rPr>
-        <w:t xml:space="preserve"> ABB</w:t>
-      </w:r>
-      <w:r>
-        <w:rPr>
-          <w:rStyle w:val="StyleBold"/>
-          <w:b w:val="0"/>
-          <w:bCs w:val="0"/>
-        </w:rPr>
-        <w:t xml:space="preserve">, </w:t>
-      </w:r>
-      <w:r>
-        <w:rPr>
-          <w:rStyle w:val="StyleBold"/>
-          <w:b w:val="0"/>
-          <w:bCs w:val="0"/>
-        </w:rPr>
-        <w:t>Continuum</w:t>
-      </w:r>
-      <w:r>
-        <w:rPr>
-          <w:rStyle w:val="StyleBold"/>
-          <w:b w:val="0"/>
-          <w:bCs w:val="0"/>
-        </w:rPr>
-        <w:t xml:space="preserve"> and</w:t>
-      </w:r>
-      <w:r>
-        <w:rPr>
-          <w:rStyle w:val="StyleBold"/>
-          <w:b w:val="0"/>
-          <w:bCs w:val="0"/>
-        </w:rPr>
-        <w:t xml:space="preserve"> Modicon</w:t>
-      </w:r>
-      <w:r>
-        <w:rPr>
-          <w:rStyle w:val="StyleBold"/>
-          <w:b w:val="0"/>
-          <w:bCs w:val="0"/>
-        </w:rPr>
+        <w:t xml:space="preserve"> and linked it to SCADA</w:t>
+      </w:r>
+      <w:r>
         <w:t>.</w:t>
       </w:r>
     </w:p>
     <w:p>
       <w:pPr>
         <w:pStyle w:val="Details"/>
-      </w:pPr>
+        <w:rPr>
+          <w:rStyle w:val="StyleBold"/>
+        </w:rPr>
+      </w:pPr>
+      <w:r>
+        <w:t xml:space="preserve">Interfaced </w:t>
+      </w:r>
+      <w:r>
+        <w:rPr>
+          <w:rStyle w:val="StyleBold"/>
+          <w:b w:val="0"/>
+          <w:bCs w:val="0"/>
+        </w:rPr>
+        <w:t>Continuum</w:t>
+      </w:r>
+      <w:r>
+        <w:rPr>
+          <w:rStyle w:val="StyleBold"/>
+          <w:b w:val="0"/>
+          <w:bCs w:val="0"/>
+        </w:rPr>
+        <w:t xml:space="preserve"> and</w:t>
+      </w:r>
+      <w:r>
+        <w:rPr>
+          <w:rStyle w:val="StyleBold"/>
+          <w:b w:val="0"/>
+          <w:bCs w:val="0"/>
+        </w:rPr>
+        <w:t xml:space="preserve"> </w:t>
+      </w:r>
+      <w:proofErr w:type="spellStart"/>
+      <w:r>
+        <w:rPr>
+          <w:rStyle w:val="StyleBold"/>
+          <w:b w:val="0"/>
+          <w:bCs w:val="0"/>
+        </w:rPr>
+        <w:t>Modicon</w:t>
+      </w:r>
+      <w:proofErr w:type="spellEnd"/>
+      <w:r>
+        <w:rPr>
+          <w:rStyle w:val="StyleBold"/>
+          <w:b w:val="0"/>
+          <w:bCs w:val="0"/>
+        </w:rPr>
+        <w:t xml:space="preserve"> controllers to HMI</w:t>
+      </w:r>
+      <w:r>
+        <w:rPr>
+          <w:rStyle w:val="StyleBold"/>
+          <w:b w:val="0"/>
+          <w:bCs w:val="0"/>
+        </w:rPr>
+        <w:t>.</w:t>
+      </w:r>
+    </w:p>
+    <w:p>
+      <w:pPr>
+        <w:pStyle w:val="Details"/>
+      </w:pPr>
+      <w:r>
+        <w:t xml:space="preserve">Covered </w:t>
+      </w:r>
       <w:r>
         <w:t>OT cybersecurity</w:t>
       </w:r>
       <w:r>
+        <w:t xml:space="preserve"> activit</w:t>
+      </w:r>
+      <w:r>
+        <w:t>ies</w:t>
+      </w:r>
+      <w:r>
+        <w:t xml:space="preserve"> to achieve compliance </w:t>
+      </w:r>
+      <w:proofErr w:type="gramStart"/>
+      <w:r>
+        <w:t>to</w:t>
+      </w:r>
+      <w:r>
         <w:t>:</w:t>
       </w:r>
+      <w:proofErr w:type="gramEnd"/>
       <w:r>
         <w:t xml:space="preserve"> NERC-CIP and ISA99.</w:t>
       </w:r>
@@ -1981,13 +2377,10 @@
         <w:pStyle w:val="Details"/>
       </w:pPr>
       <w:r>
-        <w:t>KNX BAS</w:t>
-      </w:r>
-      <w:r>
-        <w:t xml:space="preserve">, </w:t>
-      </w:r>
-      <w:r>
-        <w:t>EMS, FMS, BMS, HVAC</w:t>
+        <w:t xml:space="preserve">Commissioned low current systems: BMS, </w:t>
+      </w:r>
+      <w:r>
+        <w:t>EMS, FMS, HVAC</w:t>
       </w:r>
       <w:r>
         <w:t>,</w:t>
@@ -2000,6 +2393,9 @@
       </w:r>
       <w:r>
         <w:t>KNX</w:t>
+      </w:r>
+      <w:r>
+        <w:t xml:space="preserve"> BAS.</w:t>
       </w:r>
     </w:p>
     <w:p>
@@ -2192,21 +2588,6 @@
       </w:r>
       <w:r>
         <w:t>test drives.</w:t>
-      </w:r>
-    </w:p>
-    <w:p>
-      <w:pPr>
-        <w:jc w:val="left"/>
-        <w:rPr>
-          <w:rFonts w:asciiTheme="minorHAnsi" w:hAnsiTheme="minorHAnsi" w:cstheme="minorHAnsi"/>
-          <w:b/>
-          <w:bCs/>
-          <w:caps/>
-          <w:spacing w:val="15"/>
-        </w:rPr>
-      </w:pPr>
-      <w:r>
-        <w:br w:type="page"/>
       </w:r>
     </w:p>
     <w:p>
@@ -3677,12 +4058,14 @@
                 <w:rFonts w:asciiTheme="minorHAnsi" w:hAnsiTheme="minorHAnsi"/>
               </w:rPr>
             </w:pPr>
+            <w:proofErr w:type="spellStart"/>
             <w:r>
               <w:rPr>
                 <w:rFonts w:asciiTheme="minorHAnsi" w:hAnsiTheme="minorHAnsi"/>
               </w:rPr>
               <w:t>μC</w:t>
             </w:r>
+            <w:proofErr w:type="spellEnd"/>
           </w:p>
         </w:tc>
         <w:tc>
@@ -4249,6 +4632,7 @@
                 <w:rFonts w:asciiTheme="minorHAnsi" w:hAnsiTheme="minorHAnsi"/>
               </w:rPr>
             </w:pPr>
+            <w:proofErr w:type="spellStart"/>
             <w:r>
               <w:rPr>
                 <w:rFonts w:asciiTheme="minorHAnsi" w:hAnsiTheme="minorHAnsi"/>
@@ -4265,6 +4649,7 @@
               </w:rPr>
               <w:t>g</w:t>
             </w:r>
+            <w:proofErr w:type="spellEnd"/>
           </w:p>
         </w:tc>
         <w:tc>
@@ -4677,7 +5062,7 @@
         <w:pStyle w:val="GeneralBullets"/>
       </w:pPr>
       <w:r>
-        <w:t>Carries a valid Canadian driver’s license.</w:t>
+        <w:t>Canadian driver’s license.</w:t>
       </w:r>
     </w:p>
     <w:p>
@@ -4690,8 +5075,6 @@
       <w:r>
         <w:t xml:space="preserve"> outside of Quebec</w:t>
       </w:r>
-      <w:bookmarkStart w:id="0" w:name="_GoBack"/>
-      <w:bookmarkEnd w:id="0"/>
       <w:r>
         <w:t>.</w:t>
       </w:r>
@@ -4784,11 +5167,21 @@
     <w:r>
       <w:t xml:space="preserve"> of </w:t>
     </w:r>
-    <w:fldSimple w:instr=" NUMPAGES   \* MERGEFORMAT ">
-      <w:r>
-        <w:t>2</w:t>
-      </w:r>
-    </w:fldSimple>
+    <w:r>
+      <w:fldChar w:fldCharType="begin"/>
+    </w:r>
+    <w:r>
+      <w:instrText xml:space="preserve"> NUMPAGES   \* MERGEFORMAT </w:instrText>
+    </w:r>
+    <w:r>
+      <w:fldChar w:fldCharType="separate"/>
+    </w:r>
+    <w:r>
+      <w:t>2</w:t>
+    </w:r>
+    <w:r>
+      <w:fldChar w:fldCharType="end"/>
+    </w:r>
   </w:p>
 </w:ftr>
 </file>
@@ -4841,49 +5234,49 @@
         <v:path o:extrusionok="f" gradientshapeok="t" o:connecttype="rect"/>
         <o:lock v:ext="edit" aspectratio="t"/>
       </v:shapetype>
-      <v:shape id="_x0000_i1068" type="#_x0000_t75" style="width:384pt;height:384pt;visibility:visible;mso-wrap-style:square" o:bullet="t">
+      <v:shape id="_x0000_i1359" type="#_x0000_t75" style="width:384pt;height:384pt;visibility:visible;mso-wrap-style:square" o:bullet="t">
         <v:imagedata r:id="rId1" o:title=""/>
       </v:shape>
     </w:pict>
   </w:numPicBullet>
   <w:numPicBullet w:numPicBulletId="1">
     <w:pict>
-      <v:shape id="_x0000_i1069" type="#_x0000_t75" style="width:384pt;height:384pt;visibility:visible;mso-wrap-style:square" o:bullet="t">
+      <v:shape id="_x0000_i1360" type="#_x0000_t75" style="width:384pt;height:384pt;visibility:visible;mso-wrap-style:square" o:bullet="t">
         <v:imagedata r:id="rId2" o:title=""/>
       </v:shape>
     </w:pict>
   </w:numPicBullet>
   <w:numPicBullet w:numPicBulletId="2">
     <w:pict>
-      <v:shape id="_x0000_i1070" type="#_x0000_t75" style="width:384pt;height:384pt;visibility:visible;mso-wrap-style:square" o:bullet="t">
+      <v:shape id="_x0000_i1361" type="#_x0000_t75" style="width:384pt;height:384pt;visibility:visible;mso-wrap-style:square" o:bullet="t">
         <v:imagedata r:id="rId3" o:title=""/>
       </v:shape>
     </w:pict>
   </w:numPicBullet>
   <w:numPicBullet w:numPicBulletId="3">
     <w:pict>
-      <v:shape id="_x0000_i1071" type="#_x0000_t75" style="width:384pt;height:384pt;visibility:visible;mso-wrap-style:square" o:bullet="t">
+      <v:shape id="_x0000_i1362" type="#_x0000_t75" style="width:384pt;height:384pt;visibility:visible;mso-wrap-style:square" o:bullet="t">
         <v:imagedata r:id="rId4" o:title=""/>
       </v:shape>
     </w:pict>
   </w:numPicBullet>
   <w:numPicBullet w:numPicBulletId="4">
     <w:pict>
-      <v:shape id="_x0000_i1072" type="#_x0000_t75" style="width:384pt;height:384pt;visibility:visible;mso-wrap-style:square" o:bullet="t">
+      <v:shape id="_x0000_i1363" type="#_x0000_t75" style="width:384pt;height:384pt;visibility:visible;mso-wrap-style:square" o:bullet="t">
         <v:imagedata r:id="rId5" o:title=""/>
       </v:shape>
     </w:pict>
   </w:numPicBullet>
   <w:numPicBullet w:numPicBulletId="5">
     <w:pict>
-      <v:shape id="_x0000_i1073" type="#_x0000_t75" style="width:384pt;height:384pt;visibility:visible;mso-wrap-style:square" o:bullet="t">
+      <v:shape id="_x0000_i1364" type="#_x0000_t75" style="width:384pt;height:384pt;visibility:visible;mso-wrap-style:square" o:bullet="t">
         <v:imagedata r:id="rId6" o:title=""/>
       </v:shape>
     </w:pict>
   </w:numPicBullet>
   <w:numPicBullet w:numPicBulletId="6">
     <w:pict>
-      <v:shape id="_x0000_i1074" type="#_x0000_t75" style="width:384pt;height:384pt;visibility:visible;mso-wrap-style:square" o:bullet="t">
+      <v:shape id="_x0000_i1365" type="#_x0000_t75" style="width:384pt;height:384pt;visibility:visible;mso-wrap-style:square" o:bullet="t">
         <v:imagedata r:id="rId7" o:title=""/>
       </v:shape>
     </w:pict>
@@ -7970,7 +8363,7 @@
 </file>
 
 <file path=customXml/itemProps2.xml><?xml version="1.0" encoding="utf-8"?>
-<ds:datastoreItem xmlns:ds="http://schemas.openxmlformats.org/officeDocument/2006/customXml" ds:itemID="{725746F2-D026-4864-99CD-20ECD2DB19E3}">
+<ds:datastoreItem xmlns:ds="http://schemas.openxmlformats.org/officeDocument/2006/customXml" ds:itemID="{9A07BC85-6241-4EDC-8AF1-19046F51F5C9}">
   <ds:schemaRefs>
     <ds:schemaRef ds:uri="http://schemas.openxmlformats.org/officeDocument/2006/bibliography"/>
   </ds:schemaRefs>

</xml_diff>

<commit_message>
Changed highlight color and minor fixes
</commit_message>
<xml_diff>
--- a/BilalQandeel.docx
+++ b/BilalQandeel.docx
@@ -64,7 +64,7 @@
             </w:r>
             <w:r>
               <w:rPr>
-                <w:highlight w:val="cyan"/>
+                <w:highlight w:val="yellow"/>
               </w:rPr>
               <w:t>Software Development</w:t>
             </w:r>
@@ -164,7 +164,6 @@
             </w:pPr>
             <w:hyperlink r:id="rId10" w:history="1">
               <w:proofErr w:type="spellStart"/>
-              <w:proofErr w:type="gramStart"/>
               <w:r>
                 <w:rPr>
                   <w:rStyle w:val="Hyperlink"/>
@@ -175,7 +174,6 @@
                 <w:t>bilal.qandeel</w:t>
               </w:r>
               <w:proofErr w:type="spellEnd"/>
-              <w:proofErr w:type="gramEnd"/>
             </w:hyperlink>
           </w:p>
         </w:tc>
@@ -239,7 +237,7 @@
                   <w:rStyle w:val="Hyperlink"/>
                   <w:b/>
                   <w:bCs/>
-                  <w:highlight w:val="cyan"/>
+                  <w:highlight w:val="yellow"/>
                   <w:u w:val="none"/>
                 </w:rPr>
                 <w:t>https://candloid.github.io/bilalqandeel/</w:t>
@@ -298,7 +296,7 @@
         <w:rPr>
           <w:b/>
           <w:bCs/>
-          <w:highlight w:val="cyan"/>
+          <w:highlight w:val="yellow"/>
         </w:rPr>
         <w:t>C++</w:t>
       </w:r>
@@ -313,7 +311,7 @@
         <w:rPr>
           <w:b/>
           <w:bCs/>
-          <w:highlight w:val="cyan"/>
+          <w:highlight w:val="yellow"/>
         </w:rPr>
         <w:t>Cybersecurity</w:t>
       </w:r>
@@ -328,7 +326,7 @@
         <w:rPr>
           <w:b/>
           <w:bCs/>
-          <w:highlight w:val="cyan"/>
+          <w:highlight w:val="yellow"/>
         </w:rPr>
         <w:t>Docker</w:t>
       </w:r>
@@ -343,7 +341,7 @@
         <w:rPr>
           <w:b/>
           <w:bCs/>
-          <w:highlight w:val="cyan"/>
+          <w:highlight w:val="yellow"/>
         </w:rPr>
         <w:t>Git</w:t>
       </w:r>
@@ -358,7 +356,7 @@
         <w:rPr>
           <w:b/>
           <w:bCs/>
-          <w:highlight w:val="cyan"/>
+          <w:highlight w:val="yellow"/>
         </w:rPr>
         <w:t>ISA99</w:t>
       </w:r>
@@ -373,7 +371,7 @@
         <w:rPr>
           <w:b/>
           <w:bCs/>
-          <w:highlight w:val="cyan"/>
+          <w:highlight w:val="yellow"/>
         </w:rPr>
         <w:t>Jenkins</w:t>
       </w:r>
@@ -388,7 +386,7 @@
         <w:rPr>
           <w:b/>
           <w:bCs/>
-          <w:highlight w:val="cyan"/>
+          <w:highlight w:val="yellow"/>
         </w:rPr>
         <w:t>JIRA</w:t>
       </w:r>
@@ -403,7 +401,7 @@
         <w:rPr>
           <w:b/>
           <w:bCs/>
-          <w:highlight w:val="cyan"/>
+          <w:highlight w:val="yellow"/>
         </w:rPr>
         <w:t>K8S</w:t>
       </w:r>
@@ -425,7 +423,7 @@
         <w:rPr>
           <w:b/>
           <w:bCs/>
-          <w:highlight w:val="cyan"/>
+          <w:highlight w:val="yellow"/>
         </w:rPr>
         <w:t>NERC-CIP</w:t>
       </w:r>
@@ -454,7 +452,7 @@
         <w:rPr>
           <w:b/>
           <w:bCs/>
-          <w:highlight w:val="cyan"/>
+          <w:highlight w:val="yellow"/>
         </w:rPr>
         <w:t>Python</w:t>
       </w:r>
@@ -469,7 +467,7 @@
         <w:rPr>
           <w:b/>
           <w:bCs/>
-          <w:highlight w:val="cyan"/>
+          <w:highlight w:val="yellow"/>
         </w:rPr>
         <w:t>Software Development</w:t>
       </w:r>
@@ -484,7 +482,7 @@
         <w:rPr>
           <w:b/>
           <w:bCs/>
-          <w:highlight w:val="cyan"/>
+          <w:highlight w:val="yellow"/>
         </w:rPr>
         <w:t>TestRail</w:t>
       </w:r>
@@ -562,18 +560,9 @@
           <w:rStyle w:val="StyleBold"/>
           <w:b w:val="0"/>
           <w:bCs w:val="0"/>
-          <w:highlight w:val="cyan"/>
-        </w:rPr>
-        <w:t>s</w:t>
-      </w:r>
-      <w:r>
-        <w:rPr>
-          <w:rStyle w:val="StyleBold"/>
-          <w:b w:val="0"/>
-          <w:bCs w:val="0"/>
-          <w:highlight w:val="cyan"/>
-        </w:rPr>
-        <w:t>oftware development</w:t>
+          <w:highlight w:val="yellow"/>
+        </w:rPr>
+        <w:t>software development</w:t>
       </w:r>
       <w:r>
         <w:rPr>
@@ -802,21 +791,21 @@
           <w:rStyle w:val="StyleBold"/>
           <w:b w:val="0"/>
           <w:bCs w:val="0"/>
-          <w:highlight w:val="cyan"/>
-        </w:rPr>
-      </w:pPr>
-      <w:r>
-        <w:rPr>
-          <w:rStyle w:val="StyleBold"/>
-          <w:b w:val="0"/>
-          <w:bCs w:val="0"/>
-          <w:highlight w:val="cyan"/>
+          <w:highlight w:val="yellow"/>
+        </w:rPr>
+      </w:pPr>
+      <w:r>
+        <w:rPr>
+          <w:rStyle w:val="StyleBold"/>
+          <w:b w:val="0"/>
+          <w:bCs w:val="0"/>
+          <w:highlight w:val="yellow"/>
         </w:rPr>
         <w:t xml:space="preserve">Experienced in ISA99 industrial </w:t>
       </w:r>
       <w:r>
         <w:rPr>
-          <w:highlight w:val="cyan"/>
+          <w:highlight w:val="yellow"/>
         </w:rPr>
         <w:t>cybersecurity standard</w:t>
       </w:r>
@@ -825,7 +814,7 @@
           <w:rStyle w:val="StyleBold"/>
           <w:b w:val="0"/>
           <w:bCs w:val="0"/>
-          <w:highlight w:val="cyan"/>
+          <w:highlight w:val="yellow"/>
         </w:rPr>
         <w:t>.</w:t>
       </w:r>
@@ -912,15 +901,15 @@
           <w:rStyle w:val="StyleBold"/>
           <w:b w:val="0"/>
           <w:bCs w:val="0"/>
-          <w:highlight w:val="cyan"/>
-        </w:rPr>
-      </w:pPr>
-      <w:r>
-        <w:rPr>
-          <w:rStyle w:val="StyleBold"/>
-          <w:b w:val="0"/>
-          <w:bCs w:val="0"/>
-          <w:highlight w:val="cyan"/>
+          <w:highlight w:val="yellow"/>
+        </w:rPr>
+      </w:pPr>
+      <w:r>
+        <w:rPr>
+          <w:rStyle w:val="StyleBold"/>
+          <w:b w:val="0"/>
+          <w:bCs w:val="0"/>
+          <w:highlight w:val="yellow"/>
         </w:rPr>
         <w:t xml:space="preserve">IT and development </w:t>
       </w:r>
@@ -929,7 +918,7 @@
           <w:rStyle w:val="StyleBold"/>
           <w:b w:val="0"/>
           <w:bCs w:val="0"/>
-          <w:highlight w:val="cyan"/>
+          <w:highlight w:val="yellow"/>
         </w:rPr>
         <w:t>experience.</w:t>
       </w:r>
@@ -947,15 +936,15 @@
           <w:rStyle w:val="StyleBold"/>
           <w:b w:val="0"/>
           <w:bCs w:val="0"/>
-          <w:highlight w:val="cyan"/>
-        </w:rPr>
-      </w:pPr>
-      <w:r>
-        <w:rPr>
-          <w:rStyle w:val="StyleBold"/>
-          <w:b w:val="0"/>
-          <w:bCs w:val="0"/>
-          <w:highlight w:val="cyan"/>
+          <w:highlight w:val="yellow"/>
+        </w:rPr>
+      </w:pPr>
+      <w:r>
+        <w:rPr>
+          <w:rStyle w:val="StyleBold"/>
+          <w:b w:val="0"/>
+          <w:bCs w:val="0"/>
+          <w:highlight w:val="yellow"/>
         </w:rPr>
         <w:t xml:space="preserve">Proficient in </w:t>
       </w:r>
@@ -964,7 +953,7 @@
           <w:rStyle w:val="StyleBold"/>
           <w:b w:val="0"/>
           <w:bCs w:val="0"/>
-          <w:highlight w:val="cyan"/>
+          <w:highlight w:val="yellow"/>
         </w:rPr>
         <w:t>OOL</w:t>
       </w:r>
@@ -973,7 +962,7 @@
           <w:rStyle w:val="StyleBold"/>
           <w:b w:val="0"/>
           <w:bCs w:val="0"/>
-          <w:highlight w:val="cyan"/>
+          <w:highlight w:val="yellow"/>
         </w:rPr>
         <w:t>s</w:t>
       </w:r>
@@ -982,7 +971,7 @@
           <w:rStyle w:val="StyleBold"/>
           <w:b w:val="0"/>
           <w:bCs w:val="0"/>
-          <w:highlight w:val="cyan"/>
+          <w:highlight w:val="yellow"/>
         </w:rPr>
         <w:t xml:space="preserve">: </w:t>
       </w:r>
@@ -991,7 +980,7 @@
           <w:rStyle w:val="StyleBold"/>
           <w:b w:val="0"/>
           <w:bCs w:val="0"/>
-          <w:highlight w:val="cyan"/>
+          <w:highlight w:val="yellow"/>
         </w:rPr>
         <w:t xml:space="preserve">Python, Java, C Language (mainly C++), </w:t>
       </w:r>
@@ -1000,7 +989,7 @@
           <w:rStyle w:val="StyleBold"/>
           <w:b w:val="0"/>
           <w:bCs w:val="0"/>
-          <w:highlight w:val="cyan"/>
+          <w:highlight w:val="yellow"/>
         </w:rPr>
         <w:t xml:space="preserve">and variations of </w:t>
       </w:r>
@@ -1009,7 +998,7 @@
           <w:rStyle w:val="StyleBold"/>
           <w:b w:val="0"/>
           <w:bCs w:val="0"/>
-          <w:highlight w:val="cyan"/>
+          <w:highlight w:val="yellow"/>
         </w:rPr>
         <w:t>BASIC</w:t>
       </w:r>
@@ -1018,7 +1007,7 @@
           <w:rStyle w:val="StyleBold"/>
           <w:b w:val="0"/>
           <w:bCs w:val="0"/>
-          <w:highlight w:val="cyan"/>
+          <w:highlight w:val="yellow"/>
         </w:rPr>
         <w:t>.</w:t>
       </w:r>
@@ -1036,15 +1025,15 @@
           <w:rStyle w:val="StyleBold"/>
           <w:b w:val="0"/>
           <w:bCs w:val="0"/>
-          <w:highlight w:val="cyan"/>
-        </w:rPr>
-      </w:pPr>
-      <w:r>
-        <w:rPr>
-          <w:rStyle w:val="StyleBold"/>
-          <w:b w:val="0"/>
-          <w:bCs w:val="0"/>
-          <w:highlight w:val="cyan"/>
+          <w:highlight w:val="yellow"/>
+        </w:rPr>
+      </w:pPr>
+      <w:r>
+        <w:rPr>
+          <w:rStyle w:val="StyleBold"/>
+          <w:b w:val="0"/>
+          <w:bCs w:val="0"/>
+          <w:highlight w:val="yellow"/>
         </w:rPr>
         <w:t xml:space="preserve">Worked with </w:t>
       </w:r>
@@ -1053,7 +1042,7 @@
           <w:rStyle w:val="StyleBold"/>
           <w:b w:val="0"/>
           <w:bCs w:val="0"/>
-          <w:highlight w:val="cyan"/>
+          <w:highlight w:val="yellow"/>
         </w:rPr>
         <w:t xml:space="preserve">MongoDB, </w:t>
       </w:r>
@@ -1062,7 +1051,7 @@
           <w:rStyle w:val="StyleBold"/>
           <w:b w:val="0"/>
           <w:bCs w:val="0"/>
-          <w:highlight w:val="cyan"/>
+          <w:highlight w:val="yellow"/>
         </w:rPr>
         <w:t>MySQL, JSON, XML</w:t>
       </w:r>
@@ -1071,7 +1060,7 @@
           <w:rStyle w:val="StyleBold"/>
           <w:b w:val="0"/>
           <w:bCs w:val="0"/>
-          <w:highlight w:val="cyan"/>
+          <w:highlight w:val="yellow"/>
         </w:rPr>
         <w:t>.</w:t>
       </w:r>
@@ -1091,15 +1080,15 @@
           <w:bCs w:val="0"/>
           <w:i w:val="0"/>
           <w:iCs w:val="0"/>
-          <w:highlight w:val="cyan"/>
-        </w:rPr>
-      </w:pPr>
-      <w:r>
-        <w:rPr>
-          <w:rStyle w:val="StyleBold"/>
-          <w:b w:val="0"/>
-          <w:bCs w:val="0"/>
-          <w:highlight w:val="cyan"/>
+          <w:highlight w:val="yellow"/>
+        </w:rPr>
+      </w:pPr>
+      <w:r>
+        <w:rPr>
+          <w:rStyle w:val="StyleBold"/>
+          <w:b w:val="0"/>
+          <w:bCs w:val="0"/>
+          <w:highlight w:val="yellow"/>
         </w:rPr>
         <w:t>Worked on</w:t>
       </w:r>
@@ -1110,7 +1099,7 @@
           <w:bCs w:val="0"/>
           <w:i w:val="0"/>
           <w:iCs w:val="0"/>
-          <w:highlight w:val="cyan"/>
+          <w:highlight w:val="yellow"/>
         </w:rPr>
         <w:t xml:space="preserve"> Git, Docker, K8S, Jenkins, Confluence, JIRA, and TestRail.</w:t>
       </w:r>
@@ -1277,23 +1266,49 @@
           <w:b w:val="0"/>
           <w:bCs w:val="0"/>
         </w:rPr>
-        <w:t xml:space="preserve"> senior </w:t>
-      </w:r>
-      <w:r>
-        <w:rPr>
-          <w:rStyle w:val="StyleBold"/>
-          <w:b w:val="0"/>
-          <w:bCs w:val="0"/>
-        </w:rPr>
-        <w:t xml:space="preserve">control and automation </w:t>
-      </w:r>
-      <w:r>
-        <w:rPr>
-          <w:rStyle w:val="StyleBold"/>
-          <w:b w:val="0"/>
-          <w:bCs w:val="0"/>
-        </w:rPr>
-        <w:t>engineering</w:t>
+        <w:t xml:space="preserve"> senior</w:t>
+      </w:r>
+      <w:r>
+        <w:rPr>
+          <w:rStyle w:val="StyleBold"/>
+          <w:b w:val="0"/>
+          <w:bCs w:val="0"/>
+        </w:rPr>
+        <w:t xml:space="preserve"> automation </w:t>
+      </w:r>
+      <w:r>
+        <w:rPr>
+          <w:rStyle w:val="StyleBold"/>
+          <w:b w:val="0"/>
+          <w:bCs w:val="0"/>
+        </w:rPr>
+        <w:t xml:space="preserve">and control </w:t>
+      </w:r>
+      <w:r>
+        <w:rPr>
+          <w:rStyle w:val="StyleBold"/>
+          <w:b w:val="0"/>
+          <w:bCs w:val="0"/>
+        </w:rPr>
+        <w:t>engin</w:t>
+      </w:r>
+      <w:bookmarkStart w:id="0" w:name="_GoBack"/>
+      <w:bookmarkEnd w:id="0"/>
+      <w:r>
+        <w:rPr>
+          <w:rStyle w:val="StyleBold"/>
+          <w:b w:val="0"/>
+          <w:bCs w:val="0"/>
+        </w:rPr>
+        <w:t>eering</w:t>
+      </w:r>
+      <w:r>
+        <w:rPr>
+          <w:rStyle w:val="StyleBold"/>
+          <w:b w:val="0"/>
+          <w:bCs w:val="0"/>
+        </w:rPr>
+        <w:t xml:space="preserve"> professional</w:t>
       </w:r>
       <w:r>
         <w:rPr>
@@ -1357,16 +1372,7 @@
           <w:b w:val="0"/>
           <w:bCs w:val="0"/>
         </w:rPr>
-        <w:t>ing and/</w:t>
-      </w:r>
-      <w:proofErr w:type="gramStart"/>
-      <w:r>
-        <w:rPr>
-          <w:rStyle w:val="StyleBold"/>
-          <w:b w:val="0"/>
-          <w:bCs w:val="0"/>
-        </w:rPr>
-        <w:t>or</w:t>
+        <w:t>ing and/or</w:t>
       </w:r>
       <w:r>
         <w:rPr>
@@ -1376,7 +1382,6 @@
         </w:rPr>
         <w:t>;</w:t>
       </w:r>
-      <w:proofErr w:type="gramEnd"/>
     </w:p>
     <w:p>
       <w:pPr>
@@ -1390,15 +1395,15 @@
           <w:rStyle w:val="StyleBold"/>
           <w:b w:val="0"/>
           <w:bCs w:val="0"/>
-          <w:highlight w:val="cyan"/>
-        </w:rPr>
-      </w:pPr>
-      <w:r>
-        <w:rPr>
-          <w:rStyle w:val="StyleBold"/>
-          <w:b w:val="0"/>
-          <w:bCs w:val="0"/>
-          <w:highlight w:val="cyan"/>
+          <w:highlight w:val="yellow"/>
+        </w:rPr>
+      </w:pPr>
+      <w:r>
+        <w:rPr>
+          <w:rStyle w:val="StyleBold"/>
+          <w:b w:val="0"/>
+          <w:bCs w:val="0"/>
+          <w:highlight w:val="yellow"/>
         </w:rPr>
         <w:t xml:space="preserve">A </w:t>
       </w:r>
@@ -1407,7 +1412,7 @@
           <w:rStyle w:val="StyleBold"/>
           <w:b w:val="0"/>
           <w:bCs w:val="0"/>
-          <w:highlight w:val="cyan"/>
+          <w:highlight w:val="yellow"/>
         </w:rPr>
         <w:t xml:space="preserve">very </w:t>
       </w:r>
@@ -1416,7 +1421,7 @@
           <w:rStyle w:val="StyleBold"/>
           <w:b w:val="0"/>
           <w:bCs w:val="0"/>
-          <w:highlight w:val="cyan"/>
+          <w:highlight w:val="yellow"/>
         </w:rPr>
         <w:t>good candidate for</w:t>
       </w:r>
@@ -1425,7 +1430,7 @@
           <w:rStyle w:val="StyleBold"/>
           <w:b w:val="0"/>
           <w:bCs w:val="0"/>
-          <w:highlight w:val="cyan"/>
+          <w:highlight w:val="yellow"/>
         </w:rPr>
         <w:t xml:space="preserve"> </w:t>
       </w:r>
@@ -1434,7 +1439,7 @@
           <w:rStyle w:val="StyleBold"/>
           <w:b w:val="0"/>
           <w:bCs w:val="0"/>
-          <w:highlight w:val="cyan"/>
+          <w:highlight w:val="yellow"/>
         </w:rPr>
         <w:t>intermediate</w:t>
       </w:r>
@@ -1443,7 +1448,7 @@
           <w:rStyle w:val="StyleBold"/>
           <w:b w:val="0"/>
           <w:bCs w:val="0"/>
-          <w:highlight w:val="cyan"/>
+          <w:highlight w:val="yellow"/>
         </w:rPr>
         <w:t>-level</w:t>
       </w:r>
@@ -1452,7 +1457,7 @@
           <w:rStyle w:val="StyleBold"/>
           <w:b w:val="0"/>
           <w:bCs w:val="0"/>
-          <w:highlight w:val="cyan"/>
+          <w:highlight w:val="yellow"/>
         </w:rPr>
         <w:t xml:space="preserve"> requirement</w:t>
       </w:r>
@@ -1461,7 +1466,7 @@
           <w:rStyle w:val="StyleBold"/>
           <w:b w:val="0"/>
           <w:bCs w:val="0"/>
-          <w:highlight w:val="cyan"/>
+          <w:highlight w:val="yellow"/>
         </w:rPr>
         <w:t>s</w:t>
       </w:r>
@@ -1470,7 +1475,7 @@
           <w:rStyle w:val="StyleBold"/>
           <w:b w:val="0"/>
           <w:bCs w:val="0"/>
-          <w:highlight w:val="cyan"/>
+          <w:highlight w:val="yellow"/>
         </w:rPr>
         <w:t xml:space="preserve"> for </w:t>
       </w:r>
@@ -1479,7 +1484,7 @@
           <w:rStyle w:val="StyleBold"/>
           <w:b w:val="0"/>
           <w:bCs w:val="0"/>
-          <w:highlight w:val="cyan"/>
+          <w:highlight w:val="yellow"/>
         </w:rPr>
         <w:t xml:space="preserve">software development and </w:t>
       </w:r>
@@ -1488,7 +1493,7 @@
           <w:rStyle w:val="StyleBold"/>
           <w:b w:val="0"/>
           <w:bCs w:val="0"/>
-          <w:highlight w:val="cyan"/>
+          <w:highlight w:val="yellow"/>
         </w:rPr>
         <w:t>IT</w:t>
       </w:r>
@@ -1497,25 +1502,16 @@
           <w:rStyle w:val="StyleBold"/>
           <w:b w:val="0"/>
           <w:bCs w:val="0"/>
-          <w:highlight w:val="cyan"/>
-        </w:rPr>
-        <w:t xml:space="preserve">-related </w:t>
-      </w:r>
-      <w:r>
-        <w:rPr>
-          <w:rStyle w:val="StyleBold"/>
-          <w:b w:val="0"/>
-          <w:bCs w:val="0"/>
-          <w:highlight w:val="cyan"/>
-        </w:rPr>
-        <w:t>positions, especially for Python and/or Java development effort</w:t>
-      </w:r>
-      <w:r>
-        <w:rPr>
-          <w:rStyle w:val="StyleBold"/>
-          <w:b w:val="0"/>
-          <w:bCs w:val="0"/>
-          <w:highlight w:val="cyan"/>
+          <w:highlight w:val="yellow"/>
+        </w:rPr>
+        <w:t>-related positions, especially for Python and/or Java development effort</w:t>
+      </w:r>
+      <w:r>
+        <w:rPr>
+          <w:rStyle w:val="StyleBold"/>
+          <w:b w:val="0"/>
+          <w:bCs w:val="0"/>
+          <w:highlight w:val="yellow"/>
         </w:rPr>
         <w:t>s</w:t>
       </w:r>
@@ -1524,30 +1520,19 @@
           <w:rStyle w:val="StyleBold"/>
           <w:b w:val="0"/>
           <w:bCs w:val="0"/>
-          <w:highlight w:val="cyan"/>
-        </w:rPr>
-        <w:t xml:space="preserve"> and/</w:t>
-      </w:r>
-      <w:proofErr w:type="gramStart"/>
-      <w:r>
-        <w:rPr>
-          <w:rStyle w:val="StyleBold"/>
-          <w:b w:val="0"/>
-          <w:bCs w:val="0"/>
-          <w:highlight w:val="cyan"/>
-        </w:rPr>
-        <w:t>or</w:t>
-      </w:r>
-      <w:r>
-        <w:rPr>
-          <w:rStyle w:val="StyleBold"/>
-          <w:b w:val="0"/>
-          <w:bCs w:val="0"/>
-          <w:highlight w:val="cyan"/>
+          <w:highlight w:val="yellow"/>
+        </w:rPr>
+        <w:t xml:space="preserve"> and/or</w:t>
+      </w:r>
+      <w:r>
+        <w:rPr>
+          <w:rStyle w:val="StyleBold"/>
+          <w:b w:val="0"/>
+          <w:bCs w:val="0"/>
+          <w:highlight w:val="yellow"/>
         </w:rPr>
         <w:t>;</w:t>
       </w:r>
-      <w:proofErr w:type="gramEnd"/>
     </w:p>
     <w:p>
       <w:pPr>
@@ -1561,44 +1546,24 @@
           <w:rStyle w:val="StyleBold"/>
           <w:b w:val="0"/>
           <w:bCs w:val="0"/>
-          <w:highlight w:val="cyan"/>
-        </w:rPr>
-      </w:pPr>
-      <w:proofErr w:type="gramStart"/>
-      <w:r>
-        <w:rPr>
-          <w:rStyle w:val="StyleBold"/>
-          <w:b w:val="0"/>
-          <w:bCs w:val="0"/>
-          <w:highlight w:val="cyan"/>
-        </w:rPr>
-        <w:t>A</w:t>
-      </w:r>
-      <w:r>
-        <w:rPr>
-          <w:rStyle w:val="StyleBold"/>
-          <w:b w:val="0"/>
-          <w:bCs w:val="0"/>
-          <w:highlight w:val="cyan"/>
-        </w:rPr>
-        <w:t xml:space="preserve"> valuable</w:t>
-      </w:r>
-      <w:r>
-        <w:rPr>
-          <w:rStyle w:val="StyleBold"/>
-          <w:b w:val="0"/>
-          <w:bCs w:val="0"/>
-          <w:highlight w:val="cyan"/>
-        </w:rPr>
-        <w:t xml:space="preserve"> asset</w:t>
-      </w:r>
-      <w:proofErr w:type="gramEnd"/>
-      <w:r>
-        <w:rPr>
-          <w:rStyle w:val="StyleBold"/>
-          <w:b w:val="0"/>
-          <w:bCs w:val="0"/>
-          <w:highlight w:val="cyan"/>
+          <w:highlight w:val="yellow"/>
+        </w:rPr>
+      </w:pPr>
+      <w:r>
+        <w:rPr>
+          <w:rStyle w:val="StyleBold"/>
+          <w:b w:val="0"/>
+          <w:bCs w:val="0"/>
+          <w:highlight w:val="yellow"/>
+        </w:rPr>
+        <w:t>An asset</w:t>
+      </w:r>
+      <w:r>
+        <w:rPr>
+          <w:rStyle w:val="StyleBold"/>
+          <w:b w:val="0"/>
+          <w:bCs w:val="0"/>
+          <w:highlight w:val="yellow"/>
         </w:rPr>
         <w:t xml:space="preserve"> in cybersecurity especially for industrial environments and standards.</w:t>
       </w:r>
@@ -1635,7 +1600,7 @@
           <w:rStyle w:val="StyleBold"/>
           <w:b/>
           <w:bCs w:val="0"/>
-          <w:highlight w:val="cyan"/>
+          <w:highlight w:val="yellow"/>
         </w:rPr>
       </w:pPr>
       <w:r>
@@ -1643,7 +1608,7 @@
           <w:rStyle w:val="StyleBold"/>
           <w:b/>
           <w:bCs w:val="0"/>
-          <w:highlight w:val="cyan"/>
+          <w:highlight w:val="yellow"/>
         </w:rPr>
         <w:t>SSENSE</w:t>
       </w:r>
@@ -1655,7 +1620,7 @@
           <w:rStyle w:val="StyleBoldItalic"/>
           <w:i w:val="0"/>
           <w:iCs w:val="0"/>
-          <w:highlight w:val="cyan"/>
+          <w:highlight w:val="yellow"/>
         </w:rPr>
       </w:pPr>
       <w:r>
@@ -1663,7 +1628,7 @@
           <w:rStyle w:val="StyleBoldItalic"/>
           <w:i w:val="0"/>
           <w:iCs w:val="0"/>
-          <w:highlight w:val="cyan"/>
+          <w:highlight w:val="yellow"/>
         </w:rPr>
         <w:t>Software Developer</w:t>
       </w:r>
@@ -1672,7 +1637,7 @@
           <w:rStyle w:val="StyleBoldItalic"/>
           <w:i w:val="0"/>
           <w:iCs w:val="0"/>
-          <w:highlight w:val="cyan"/>
+          <w:highlight w:val="yellow"/>
         </w:rPr>
         <w:tab/>
         <w:t xml:space="preserve">Montreal, Quebec, Sep 2019 – </w:t>
@@ -1682,7 +1647,7 @@
           <w:rStyle w:val="StyleBoldItalic"/>
           <w:i w:val="0"/>
           <w:iCs w:val="0"/>
-          <w:highlight w:val="cyan"/>
+          <w:highlight w:val="yellow"/>
         </w:rPr>
         <w:t>Dec 2019</w:t>
       </w:r>
@@ -1696,7 +1661,7 @@
           <w:bCs w:val="0"/>
           <w:i w:val="0"/>
           <w:iCs w:val="0"/>
-          <w:highlight w:val="cyan"/>
+          <w:highlight w:val="yellow"/>
         </w:rPr>
       </w:pPr>
       <w:r>
@@ -1706,7 +1671,7 @@
           <w:bCs w:val="0"/>
           <w:i w:val="0"/>
           <w:iCs w:val="0"/>
-          <w:highlight w:val="cyan"/>
+          <w:highlight w:val="yellow"/>
         </w:rPr>
         <w:t>Created a</w:t>
       </w:r>
@@ -1717,7 +1682,7 @@
           <w:bCs w:val="0"/>
           <w:i w:val="0"/>
           <w:iCs w:val="0"/>
-          <w:highlight w:val="cyan"/>
+          <w:highlight w:val="yellow"/>
         </w:rPr>
         <w:t xml:space="preserve">n endpoint </w:t>
       </w:r>
@@ -1728,7 +1693,7 @@
           <w:bCs w:val="0"/>
           <w:i w:val="0"/>
           <w:iCs w:val="0"/>
-          <w:highlight w:val="cyan"/>
+          <w:highlight w:val="yellow"/>
         </w:rPr>
         <w:t xml:space="preserve">API for a </w:t>
       </w:r>
@@ -1739,7 +1704,7 @@
           <w:bCs w:val="0"/>
           <w:i w:val="0"/>
           <w:iCs w:val="0"/>
-          <w:highlight w:val="cyan"/>
+          <w:highlight w:val="yellow"/>
         </w:rPr>
         <w:t xml:space="preserve">frontend </w:t>
       </w:r>
@@ -1750,7 +1715,7 @@
           <w:bCs w:val="0"/>
           <w:i w:val="0"/>
           <w:iCs w:val="0"/>
-          <w:highlight w:val="cyan"/>
+          <w:highlight w:val="yellow"/>
         </w:rPr>
         <w:t xml:space="preserve">microservice using Flask </w:t>
       </w:r>
@@ -1761,7 +1726,7 @@
           <w:bCs w:val="0"/>
           <w:i w:val="0"/>
           <w:iCs w:val="0"/>
-          <w:highlight w:val="cyan"/>
+          <w:highlight w:val="yellow"/>
         </w:rPr>
         <w:t>over</w:t>
       </w:r>
@@ -1772,7 +1737,7 @@
           <w:bCs w:val="0"/>
           <w:i w:val="0"/>
           <w:iCs w:val="0"/>
-          <w:highlight w:val="cyan"/>
+          <w:highlight w:val="yellow"/>
         </w:rPr>
         <w:t xml:space="preserve"> </w:t>
       </w:r>
@@ -1783,7 +1748,7 @@
           <w:bCs w:val="0"/>
           <w:i w:val="0"/>
           <w:iCs w:val="0"/>
-          <w:highlight w:val="cyan"/>
+          <w:highlight w:val="yellow"/>
         </w:rPr>
         <w:t>Python</w:t>
       </w:r>
@@ -1794,7 +1759,7 @@
           <w:bCs w:val="0"/>
           <w:i w:val="0"/>
           <w:iCs w:val="0"/>
-          <w:highlight w:val="cyan"/>
+          <w:highlight w:val="yellow"/>
         </w:rPr>
         <w:t>.</w:t>
       </w:r>
@@ -1808,7 +1773,7 @@
           <w:bCs w:val="0"/>
           <w:i w:val="0"/>
           <w:iCs w:val="0"/>
-          <w:highlight w:val="cyan"/>
+          <w:highlight w:val="yellow"/>
         </w:rPr>
       </w:pPr>
       <w:r>
@@ -1818,7 +1783,7 @@
           <w:bCs w:val="0"/>
           <w:i w:val="0"/>
           <w:iCs w:val="0"/>
-          <w:highlight w:val="cyan"/>
+          <w:highlight w:val="yellow"/>
         </w:rPr>
         <w:t xml:space="preserve">Collected data metrics and visualized it using </w:t>
       </w:r>
@@ -1830,7 +1795,7 @@
           <w:bCs w:val="0"/>
           <w:i w:val="0"/>
           <w:iCs w:val="0"/>
-          <w:highlight w:val="cyan"/>
+          <w:highlight w:val="yellow"/>
         </w:rPr>
         <w:t>Statsd</w:t>
       </w:r>
@@ -1842,7 +1807,7 @@
           <w:bCs w:val="0"/>
           <w:i w:val="0"/>
           <w:iCs w:val="0"/>
-          <w:highlight w:val="cyan"/>
+          <w:highlight w:val="yellow"/>
         </w:rPr>
         <w:t xml:space="preserve"> for </w:t>
       </w:r>
@@ -1854,7 +1819,7 @@
           <w:bCs w:val="0"/>
           <w:i w:val="0"/>
           <w:iCs w:val="0"/>
-          <w:highlight w:val="cyan"/>
+          <w:highlight w:val="yellow"/>
         </w:rPr>
         <w:t>DataDog</w:t>
       </w:r>
@@ -1866,7 +1831,7 @@
           <w:bCs w:val="0"/>
           <w:i w:val="0"/>
           <w:iCs w:val="0"/>
-          <w:highlight w:val="cyan"/>
+          <w:highlight w:val="yellow"/>
         </w:rPr>
         <w:t xml:space="preserve"> and </w:t>
       </w:r>
@@ -1878,7 +1843,7 @@
           <w:bCs w:val="0"/>
           <w:i w:val="0"/>
           <w:iCs w:val="0"/>
-          <w:highlight w:val="cyan"/>
+          <w:highlight w:val="yellow"/>
         </w:rPr>
         <w:t>NewRelic</w:t>
       </w:r>
@@ -1890,7 +1855,7 @@
           <w:bCs w:val="0"/>
           <w:i w:val="0"/>
           <w:iCs w:val="0"/>
-          <w:highlight w:val="cyan"/>
+          <w:highlight w:val="yellow"/>
         </w:rPr>
         <w:t>.</w:t>
       </w:r>
@@ -1969,48 +1934,48 @@
       <w:pPr>
         <w:pStyle w:val="Details"/>
         <w:rPr>
-          <w:highlight w:val="cyan"/>
-        </w:rPr>
-      </w:pPr>
-      <w:r>
-        <w:rPr>
-          <w:highlight w:val="cyan"/>
+          <w:highlight w:val="yellow"/>
+        </w:rPr>
+      </w:pPr>
+      <w:r>
+        <w:rPr>
+          <w:highlight w:val="yellow"/>
         </w:rPr>
         <w:t xml:space="preserve">Interfaced a </w:t>
       </w:r>
       <w:r>
         <w:rPr>
-          <w:highlight w:val="cyan"/>
+          <w:highlight w:val="yellow"/>
         </w:rPr>
         <w:t xml:space="preserve">MySQL database to </w:t>
       </w:r>
       <w:r>
         <w:rPr>
-          <w:highlight w:val="cyan"/>
+          <w:highlight w:val="yellow"/>
         </w:rPr>
         <w:t xml:space="preserve">an </w:t>
       </w:r>
       <w:r>
         <w:rPr>
-          <w:highlight w:val="cyan"/>
+          <w:highlight w:val="yellow"/>
         </w:rPr>
         <w:t>ICMP packet manage</w:t>
       </w:r>
       <w:r>
         <w:rPr>
-          <w:highlight w:val="cyan"/>
+          <w:highlight w:val="yellow"/>
         </w:rPr>
         <w:t>r using a Python script</w:t>
       </w:r>
       <w:r>
         <w:rPr>
-          <w:highlight w:val="cyan"/>
+          <w:highlight w:val="yellow"/>
         </w:rPr>
         <w:t>ing</w:t>
       </w:r>
       <w:r>
         <w:rPr>
-          <w:highlight w:val="cyan"/>
+          <w:highlight w:val="yellow"/>
         </w:rPr>
         <w:t>.</w:t>
       </w:r>
@@ -2019,36 +1984,36 @@
       <w:pPr>
         <w:pStyle w:val="Details"/>
         <w:rPr>
-          <w:highlight w:val="cyan"/>
-        </w:rPr>
-      </w:pPr>
-      <w:r>
-        <w:rPr>
-          <w:highlight w:val="cyan"/>
+          <w:highlight w:val="yellow"/>
+        </w:rPr>
+      </w:pPr>
+      <w:r>
+        <w:rPr>
+          <w:highlight w:val="yellow"/>
         </w:rPr>
         <w:t>Performed</w:t>
       </w:r>
       <w:r>
         <w:rPr>
-          <w:highlight w:val="cyan"/>
+          <w:highlight w:val="yellow"/>
         </w:rPr>
         <w:t xml:space="preserve"> IEC61850 SCL </w:t>
       </w:r>
       <w:r>
         <w:rPr>
-          <w:highlight w:val="cyan"/>
+          <w:highlight w:val="yellow"/>
         </w:rPr>
         <w:t xml:space="preserve">text </w:t>
       </w:r>
       <w:r>
         <w:rPr>
-          <w:highlight w:val="cyan"/>
+          <w:highlight w:val="yellow"/>
         </w:rPr>
         <w:t>processing</w:t>
       </w:r>
       <w:r>
         <w:rPr>
-          <w:highlight w:val="cyan"/>
+          <w:highlight w:val="yellow"/>
         </w:rPr>
         <w:t xml:space="preserve"> using Python.</w:t>
       </w:r>
@@ -2442,29 +2407,23 @@
           <w:rStyle w:val="StyleBold"/>
           <w:b w:val="0"/>
           <w:bCs w:val="0"/>
-          <w:highlight w:val="cyan"/>
-        </w:rPr>
-      </w:pPr>
-      <w:r>
-        <w:rPr>
-          <w:rStyle w:val="StyleBold"/>
-          <w:b w:val="0"/>
-          <w:bCs w:val="0"/>
-          <w:highlight w:val="cyan"/>
+          <w:highlight w:val="yellow"/>
+        </w:rPr>
+      </w:pPr>
+      <w:r>
+        <w:rPr>
+          <w:rStyle w:val="StyleBold"/>
+          <w:b w:val="0"/>
+          <w:bCs w:val="0"/>
+          <w:highlight w:val="yellow"/>
         </w:rPr>
         <w:t xml:space="preserve">Gathered OT cybersecurity requirements </w:t>
       </w:r>
       <w:r>
         <w:rPr>
-          <w:highlight w:val="cyan"/>
-        </w:rPr>
-        <w:t>to achieve NERC-CIP</w:t>
-      </w:r>
-      <w:r>
-        <w:rPr>
-          <w:highlight w:val="cyan"/>
-        </w:rPr>
-        <w:t xml:space="preserve"> compliance.</w:t>
+          <w:highlight w:val="yellow"/>
+        </w:rPr>
+        <w:t>to achieve NERC-CIP compliance.</w:t>
       </w:r>
     </w:p>
     <w:p>
@@ -2652,23 +2611,7 @@
           <w:b w:val="0"/>
           <w:bCs w:val="0"/>
         </w:rPr>
-        <w:t>to work as E</w:t>
-      </w:r>
-      <w:r>
-        <w:rPr>
-          <w:rStyle w:val="StyleBold"/>
-          <w:b w:val="0"/>
-          <w:bCs w:val="0"/>
-        </w:rPr>
-        <w:t>nergy Management Systems (EMS)</w:t>
-      </w:r>
-      <w:r>
-        <w:rPr>
-          <w:rStyle w:val="StyleBold"/>
-          <w:b w:val="0"/>
-          <w:bCs w:val="0"/>
-        </w:rPr>
-        <w:t xml:space="preserve">, </w:t>
+        <w:t xml:space="preserve">to work as Energy Management Systems (EMS), </w:t>
       </w:r>
       <w:r>
         <w:rPr>
@@ -2684,15 +2627,7 @@
           <w:b w:val="0"/>
           <w:bCs w:val="0"/>
         </w:rPr>
-        <w:t xml:space="preserve"> (Interactive Fast Load Shedding Systems)</w:t>
-      </w:r>
-      <w:r>
-        <w:rPr>
-          <w:rStyle w:val="StyleBold"/>
-          <w:b w:val="0"/>
-          <w:bCs w:val="0"/>
-        </w:rPr>
-        <w:t xml:space="preserve">, and </w:t>
+        <w:t xml:space="preserve"> (Interactive Fast Load Shedding Systems), and </w:t>
       </w:r>
       <w:r>
         <w:rPr>
@@ -2824,42 +2759,42 @@
       <w:pPr>
         <w:pStyle w:val="Details"/>
         <w:rPr>
-          <w:highlight w:val="cyan"/>
-        </w:rPr>
-      </w:pPr>
-      <w:r>
-        <w:rPr>
-          <w:highlight w:val="cyan"/>
+          <w:highlight w:val="yellow"/>
+        </w:rPr>
+      </w:pPr>
+      <w:r>
+        <w:rPr>
+          <w:highlight w:val="yellow"/>
         </w:rPr>
         <w:t xml:space="preserve">Covered </w:t>
       </w:r>
       <w:r>
         <w:rPr>
-          <w:highlight w:val="cyan"/>
+          <w:highlight w:val="yellow"/>
         </w:rPr>
         <w:t>OT cybersecurity</w:t>
       </w:r>
       <w:r>
         <w:rPr>
-          <w:highlight w:val="cyan"/>
+          <w:highlight w:val="yellow"/>
         </w:rPr>
         <w:t xml:space="preserve"> activit</w:t>
       </w:r>
       <w:r>
         <w:rPr>
-          <w:highlight w:val="cyan"/>
+          <w:highlight w:val="yellow"/>
         </w:rPr>
         <w:t>ies</w:t>
       </w:r>
       <w:r>
         <w:rPr>
-          <w:highlight w:val="cyan"/>
+          <w:highlight w:val="yellow"/>
         </w:rPr>
         <w:t xml:space="preserve"> to achieve compliance to</w:t>
       </w:r>
       <w:r>
         <w:rPr>
-          <w:highlight w:val="cyan"/>
+          <w:highlight w:val="yellow"/>
         </w:rPr>
         <w:t xml:space="preserve"> NERC-CIP and ISA99.</w:t>
       </w:r>
@@ -3243,7 +3178,7 @@
         <w:rPr>
           <w:b/>
           <w:bCs w:val="0"/>
-          <w:highlight w:val="cyan"/>
+          <w:highlight w:val="yellow"/>
         </w:rPr>
         <w:t>ISA99 Cybersecurity</w:t>
       </w:r>
@@ -3258,7 +3193,7 @@
         <w:rPr>
           <w:b/>
           <w:bCs w:val="0"/>
-          <w:highlight w:val="cyan"/>
+          <w:highlight w:val="yellow"/>
         </w:rPr>
         <w:t>NETxAutomation</w:t>
       </w:r>
@@ -3273,7 +3208,7 @@
         <w:rPr>
           <w:b/>
           <w:bCs w:val="0"/>
-          <w:highlight w:val="cyan"/>
+          <w:highlight w:val="yellow"/>
         </w:rPr>
         <w:t>2N IP Security</w:t>
       </w:r>
@@ -3309,20 +3244,20 @@
       <w:pPr>
         <w:pStyle w:val="GeneralBullets"/>
         <w:rPr>
-          <w:highlight w:val="cyan"/>
+          <w:highlight w:val="yellow"/>
         </w:rPr>
       </w:pPr>
       <w:r>
         <w:rPr>
           <w:b/>
           <w:bCs w:val="0"/>
-          <w:highlight w:val="cyan"/>
+          <w:highlight w:val="yellow"/>
         </w:rPr>
         <w:t>MCSE training course – Windows 2003 Server</w:t>
       </w:r>
       <w:r>
         <w:rPr>
-          <w:highlight w:val="cyan"/>
+          <w:highlight w:val="yellow"/>
         </w:rPr>
         <w:tab/>
         <w:t>Jordanian Engineers Association, 2007</w:t>
@@ -3360,12 +3295,12 @@
       <w:pPr>
         <w:pStyle w:val="Places"/>
         <w:rPr>
-          <w:highlight w:val="cyan"/>
-        </w:rPr>
-      </w:pPr>
-      <w:r>
-        <w:rPr>
-          <w:highlight w:val="cyan"/>
+          <w:highlight w:val="yellow"/>
+        </w:rPr>
+      </w:pPr>
+      <w:r>
+        <w:rPr>
+          <w:highlight w:val="yellow"/>
         </w:rPr>
         <w:t>CONCORDIA UNIVERSITY</w:t>
       </w:r>
@@ -3377,7 +3312,7 @@
           <w:rStyle w:val="StyleBoldItalic"/>
           <w:i w:val="0"/>
           <w:iCs w:val="0"/>
-          <w:highlight w:val="cyan"/>
+          <w:highlight w:val="yellow"/>
         </w:rPr>
       </w:pPr>
       <w:r>
@@ -3385,7 +3320,7 @@
           <w:rStyle w:val="StyleBoldItalic"/>
           <w:i w:val="0"/>
           <w:iCs w:val="0"/>
-          <w:highlight w:val="cyan"/>
+          <w:highlight w:val="yellow"/>
         </w:rPr>
         <w:t>G</w:t>
       </w:r>
@@ -3394,7 +3329,7 @@
           <w:rStyle w:val="StyleBoldItalic"/>
           <w:i w:val="0"/>
           <w:iCs w:val="0"/>
-          <w:highlight w:val="cyan"/>
+          <w:highlight w:val="yellow"/>
         </w:rPr>
         <w:t>r</w:t>
       </w:r>
@@ -3403,7 +3338,7 @@
           <w:rStyle w:val="StyleBoldItalic"/>
           <w:i w:val="0"/>
           <w:iCs w:val="0"/>
-          <w:highlight w:val="cyan"/>
+          <w:highlight w:val="yellow"/>
         </w:rPr>
         <w:t xml:space="preserve">aduate </w:t>
       </w:r>
@@ -3412,7 +3347,7 @@
           <w:rStyle w:val="StyleBoldItalic"/>
           <w:i w:val="0"/>
           <w:iCs w:val="0"/>
-          <w:highlight w:val="cyan"/>
+          <w:highlight w:val="yellow"/>
         </w:rPr>
         <w:t>Dip</w:t>
       </w:r>
@@ -3421,7 +3356,7 @@
           <w:rStyle w:val="StyleBoldItalic"/>
           <w:i w:val="0"/>
           <w:iCs w:val="0"/>
-          <w:highlight w:val="cyan"/>
+          <w:highlight w:val="yellow"/>
         </w:rPr>
         <w:t>loma</w:t>
       </w:r>
@@ -3430,7 +3365,7 @@
           <w:rStyle w:val="StyleBoldItalic"/>
           <w:i w:val="0"/>
           <w:iCs w:val="0"/>
-          <w:highlight w:val="cyan"/>
+          <w:highlight w:val="yellow"/>
         </w:rPr>
         <w:t xml:space="preserve"> in Computer Science</w:t>
       </w:r>
@@ -3439,7 +3374,7 @@
           <w:rStyle w:val="StyleBoldItalic"/>
           <w:i w:val="0"/>
           <w:iCs w:val="0"/>
-          <w:highlight w:val="cyan"/>
+          <w:highlight w:val="yellow"/>
         </w:rPr>
         <w:tab/>
         <w:t xml:space="preserve">Montreal, QC, Sep 2018 – </w:t>
@@ -3449,7 +3384,7 @@
           <w:rStyle w:val="StyleBoldItalic"/>
           <w:i w:val="0"/>
           <w:iCs w:val="0"/>
-          <w:highlight w:val="cyan"/>
+          <w:highlight w:val="yellow"/>
         </w:rPr>
         <w:t>Sep 2019</w:t>
       </w:r>
@@ -4071,12 +4006,12 @@
       <w:pPr>
         <w:pStyle w:val="Heading1"/>
         <w:rPr>
-          <w:highlight w:val="cyan"/>
-        </w:rPr>
-      </w:pPr>
-      <w:r>
-        <w:rPr>
-          <w:highlight w:val="cyan"/>
+          <w:highlight w:val="yellow"/>
+        </w:rPr>
+      </w:pPr>
+      <w:r>
+        <w:rPr>
+          <w:highlight w:val="yellow"/>
         </w:rPr>
         <w:t>IT Skills</w:t>
       </w:r>
@@ -4121,15 +4056,13 @@
               <w:jc w:val="left"/>
               <w:rPr>
                 <w:rFonts w:asciiTheme="minorHAnsi" w:hAnsiTheme="minorHAnsi"/>
-                <w:highlight w:val="cyan"/>
+                <w:highlight w:val="yellow"/>
               </w:rPr>
             </w:pPr>
-            <w:bookmarkStart w:id="0" w:name="_GoBack"/>
-            <w:bookmarkEnd w:id="0"/>
             <w:r>
               <w:rPr>
                 <w:rFonts w:asciiTheme="minorHAnsi" w:hAnsiTheme="minorHAnsi"/>
-                <w:highlight w:val="cyan"/>
+                <w:highlight w:val="yellow"/>
               </w:rPr>
               <w:t>Java</w:t>
             </w:r>
@@ -4152,13 +4085,13 @@
               <w:jc w:val="left"/>
               <w:rPr>
                 <w:rFonts w:ascii="Segoe UI Symbol" w:hAnsi="Segoe UI Symbol" w:cs="Segoe UI Symbol"/>
-                <w:highlight w:val="cyan"/>
+                <w:highlight w:val="yellow"/>
               </w:rPr>
             </w:pPr>
             <w:r>
               <w:rPr>
                 <w:rFonts w:ascii="Segoe UI Symbol" w:hAnsi="Segoe UI Symbol" w:cs="Segoe UI Symbol"/>
-                <w:highlight w:val="cyan"/>
+                <w:highlight w:val="yellow"/>
               </w:rPr>
               <w:t>★★★★☆</w:t>
             </w:r>
@@ -4181,13 +4114,13 @@
               <w:jc w:val="left"/>
               <w:rPr>
                 <w:rFonts w:asciiTheme="minorHAnsi" w:hAnsiTheme="minorHAnsi"/>
-                <w:highlight w:val="cyan"/>
+                <w:highlight w:val="yellow"/>
               </w:rPr>
             </w:pPr>
             <w:r>
               <w:rPr>
                 <w:rFonts w:asciiTheme="minorHAnsi" w:hAnsiTheme="minorHAnsi"/>
-                <w:highlight w:val="cyan"/>
+                <w:highlight w:val="yellow"/>
               </w:rPr>
               <w:t>Python</w:t>
             </w:r>
@@ -4211,13 +4144,13 @@
               <w:jc w:val="left"/>
               <w:rPr>
                 <w:rFonts w:asciiTheme="minorHAnsi" w:hAnsiTheme="minorHAnsi"/>
-                <w:highlight w:val="cyan"/>
+                <w:highlight w:val="yellow"/>
               </w:rPr>
             </w:pPr>
             <w:r>
               <w:rPr>
                 <w:rFonts w:ascii="Segoe UI Symbol" w:hAnsi="Segoe UI Symbol" w:cs="Segoe UI Symbol"/>
-                <w:highlight w:val="cyan"/>
+                <w:highlight w:val="yellow"/>
               </w:rPr>
               <w:t>★★★★☆</w:t>
             </w:r>
@@ -4247,20 +4180,20 @@
               <w:jc w:val="left"/>
               <w:rPr>
                 <w:rFonts w:asciiTheme="minorHAnsi" w:hAnsiTheme="minorHAnsi"/>
-                <w:highlight w:val="cyan"/>
+                <w:highlight w:val="yellow"/>
               </w:rPr>
             </w:pPr>
             <w:r>
               <w:rPr>
                 <w:rFonts w:asciiTheme="minorHAnsi" w:hAnsiTheme="minorHAnsi"/>
-                <w:highlight w:val="cyan"/>
+                <w:highlight w:val="yellow"/>
               </w:rPr>
               <w:t>VB</w:t>
             </w:r>
             <w:r>
               <w:rPr>
                 <w:rFonts w:asciiTheme="minorHAnsi" w:hAnsiTheme="minorHAnsi"/>
-                <w:highlight w:val="cyan"/>
+                <w:highlight w:val="yellow"/>
               </w:rPr>
               <w:t>/A/S</w:t>
             </w:r>
@@ -4282,13 +4215,13 @@
               <w:contextualSpacing/>
               <w:jc w:val="left"/>
               <w:rPr>
-                <w:highlight w:val="cyan"/>
+                <w:highlight w:val="yellow"/>
               </w:rPr>
             </w:pPr>
             <w:r>
               <w:rPr>
                 <w:rFonts w:ascii="Segoe UI Symbol" w:hAnsi="Segoe UI Symbol" w:cs="Segoe UI Symbol"/>
-                <w:highlight w:val="cyan"/>
+                <w:highlight w:val="yellow"/>
               </w:rPr>
               <w:t>★★★★☆</w:t>
             </w:r>
@@ -4311,13 +4244,13 @@
               <w:jc w:val="left"/>
               <w:rPr>
                 <w:rFonts w:asciiTheme="minorHAnsi" w:hAnsiTheme="minorHAnsi"/>
-                <w:highlight w:val="cyan"/>
+                <w:highlight w:val="yellow"/>
               </w:rPr>
             </w:pPr>
             <w:r>
               <w:rPr>
                 <w:rFonts w:asciiTheme="minorHAnsi" w:hAnsiTheme="minorHAnsi"/>
-                <w:highlight w:val="cyan"/>
+                <w:highlight w:val="yellow"/>
               </w:rPr>
               <w:t>C/C++</w:t>
             </w:r>
@@ -4340,27 +4273,27 @@
               <w:contextualSpacing/>
               <w:jc w:val="left"/>
               <w:rPr>
-                <w:highlight w:val="cyan"/>
+                <w:highlight w:val="yellow"/>
               </w:rPr>
             </w:pPr>
             <w:r>
               <w:rPr>
                 <w:rFonts w:ascii="Segoe UI Symbol" w:hAnsi="Segoe UI Symbol" w:cs="Segoe UI Symbol"/>
-                <w:highlight w:val="cyan"/>
+                <w:highlight w:val="yellow"/>
               </w:rPr>
               <w:t>★★★</w:t>
             </w:r>
             <w:r>
               <w:rPr>
                 <w:rFonts w:ascii="Segoe UI Symbol" w:hAnsi="Segoe UI Symbol" w:cs="Segoe UI Symbol"/>
-                <w:highlight w:val="cyan"/>
+                <w:highlight w:val="yellow"/>
               </w:rPr>
               <w:t>★</w:t>
             </w:r>
             <w:r>
               <w:rPr>
                 <w:rFonts w:ascii="Segoe UI Symbol" w:hAnsi="Segoe UI Symbol" w:cs="Segoe UI Symbol"/>
-                <w:highlight w:val="cyan"/>
+                <w:highlight w:val="yellow"/>
               </w:rPr>
               <w:t>☆</w:t>
             </w:r>
@@ -4390,13 +4323,13 @@
               <w:jc w:val="left"/>
               <w:rPr>
                 <w:rFonts w:asciiTheme="minorHAnsi" w:hAnsiTheme="minorHAnsi"/>
-                <w:highlight w:val="cyan"/>
+                <w:highlight w:val="yellow"/>
               </w:rPr>
             </w:pPr>
             <w:r>
               <w:rPr>
                 <w:rFonts w:asciiTheme="minorHAnsi" w:hAnsiTheme="minorHAnsi"/>
-                <w:highlight w:val="cyan"/>
+                <w:highlight w:val="yellow"/>
               </w:rPr>
               <w:t>LISP</w:t>
             </w:r>
@@ -4418,13 +4351,13 @@
               <w:contextualSpacing/>
               <w:jc w:val="left"/>
               <w:rPr>
-                <w:highlight w:val="cyan"/>
+                <w:highlight w:val="yellow"/>
               </w:rPr>
             </w:pPr>
             <w:r>
               <w:rPr>
                 <w:rFonts w:ascii="Segoe UI Symbol" w:hAnsi="Segoe UI Symbol" w:cs="Segoe UI Symbol"/>
-                <w:highlight w:val="cyan"/>
+                <w:highlight w:val="yellow"/>
               </w:rPr>
               <w:t>★★★★☆</w:t>
             </w:r>
@@ -4447,13 +4380,13 @@
               <w:jc w:val="left"/>
               <w:rPr>
                 <w:rFonts w:asciiTheme="minorHAnsi" w:hAnsiTheme="minorHAnsi"/>
-                <w:highlight w:val="cyan"/>
+                <w:highlight w:val="yellow"/>
               </w:rPr>
             </w:pPr>
             <w:r>
               <w:rPr>
                 <w:rFonts w:asciiTheme="minorHAnsi" w:hAnsiTheme="minorHAnsi"/>
-                <w:highlight w:val="cyan"/>
+                <w:highlight w:val="yellow"/>
               </w:rPr>
               <w:t>HTML</w:t>
             </w:r>
@@ -4476,13 +4409,13 @@
               <w:contextualSpacing/>
               <w:jc w:val="left"/>
               <w:rPr>
-                <w:highlight w:val="cyan"/>
+                <w:highlight w:val="yellow"/>
               </w:rPr>
             </w:pPr>
             <w:r>
               <w:rPr>
                 <w:rFonts w:ascii="Segoe UI Symbol" w:hAnsi="Segoe UI Symbol" w:cs="Segoe UI Symbol"/>
-                <w:highlight w:val="cyan"/>
+                <w:highlight w:val="yellow"/>
               </w:rPr>
               <w:t>★★★☆☆</w:t>
             </w:r>
@@ -4512,13 +4445,13 @@
               <w:jc w:val="left"/>
               <w:rPr>
                 <w:rFonts w:asciiTheme="minorHAnsi" w:hAnsiTheme="minorHAnsi"/>
-                <w:highlight w:val="cyan"/>
+                <w:highlight w:val="yellow"/>
               </w:rPr>
             </w:pPr>
             <w:r>
               <w:rPr>
                 <w:rFonts w:asciiTheme="minorHAnsi" w:hAnsiTheme="minorHAnsi"/>
-                <w:highlight w:val="cyan"/>
+                <w:highlight w:val="yellow"/>
               </w:rPr>
               <w:t>SQL</w:t>
             </w:r>
@@ -4540,13 +4473,13 @@
               <w:contextualSpacing/>
               <w:jc w:val="left"/>
               <w:rPr>
-                <w:highlight w:val="cyan"/>
+                <w:highlight w:val="yellow"/>
               </w:rPr>
             </w:pPr>
             <w:r>
               <w:rPr>
                 <w:rFonts w:ascii="Segoe UI Symbol" w:hAnsi="Segoe UI Symbol" w:cs="Segoe UI Symbol"/>
-                <w:highlight w:val="cyan"/>
+                <w:highlight w:val="yellow"/>
               </w:rPr>
               <w:t>★★★☆☆</w:t>
             </w:r>
@@ -4569,13 +4502,13 @@
               <w:jc w:val="left"/>
               <w:rPr>
                 <w:rFonts w:asciiTheme="minorHAnsi" w:hAnsiTheme="minorHAnsi"/>
-                <w:highlight w:val="cyan"/>
+                <w:highlight w:val="yellow"/>
               </w:rPr>
             </w:pPr>
             <w:r>
               <w:rPr>
                 <w:rFonts w:asciiTheme="minorHAnsi" w:hAnsiTheme="minorHAnsi"/>
-                <w:highlight w:val="cyan"/>
+                <w:highlight w:val="yellow"/>
               </w:rPr>
               <w:t>Assembly</w:t>
             </w:r>
@@ -4598,13 +4531,13 @@
               <w:contextualSpacing/>
               <w:jc w:val="left"/>
               <w:rPr>
-                <w:highlight w:val="cyan"/>
+                <w:highlight w:val="yellow"/>
               </w:rPr>
             </w:pPr>
             <w:r>
               <w:rPr>
                 <w:rFonts w:ascii="Segoe UI Symbol" w:hAnsi="Segoe UI Symbol" w:cs="Segoe UI Symbol"/>
-                <w:highlight w:val="cyan"/>
+                <w:highlight w:val="yellow"/>
               </w:rPr>
               <w:t>★★★★★</w:t>
             </w:r>
@@ -4634,13 +4567,13 @@
               <w:jc w:val="left"/>
               <w:rPr>
                 <w:rFonts w:asciiTheme="minorHAnsi" w:hAnsiTheme="minorHAnsi"/>
-                <w:highlight w:val="cyan"/>
+                <w:highlight w:val="yellow"/>
               </w:rPr>
             </w:pPr>
             <w:r>
               <w:rPr>
                 <w:rFonts w:asciiTheme="minorHAnsi" w:hAnsiTheme="minorHAnsi"/>
-                <w:highlight w:val="cyan"/>
+                <w:highlight w:val="yellow"/>
               </w:rPr>
               <w:t>Linux</w:t>
             </w:r>
@@ -4661,11 +4594,14 @@
               <w:spacing w:after="0" w:line="240" w:lineRule="auto"/>
               <w:contextualSpacing/>
               <w:jc w:val="left"/>
+              <w:rPr>
+                <w:highlight w:val="yellow"/>
+              </w:rPr>
             </w:pPr>
             <w:r>
               <w:rPr>
                 <w:rFonts w:ascii="Segoe UI Symbol" w:hAnsi="Segoe UI Symbol" w:cs="Segoe UI Symbol"/>
-                <w:highlight w:val="cyan"/>
+                <w:highlight w:val="yellow"/>
               </w:rPr>
               <w:t>★★★☆☆</w:t>
             </w:r>
@@ -4688,6 +4624,7 @@
               <w:jc w:val="left"/>
               <w:rPr>
                 <w:rFonts w:asciiTheme="minorHAnsi" w:hAnsiTheme="minorHAnsi"/>
+                <w:highlight w:val="yellow"/>
               </w:rPr>
             </w:pPr>
           </w:p>
@@ -4710,6 +4647,7 @@
               <w:jc w:val="left"/>
               <w:rPr>
                 <w:rFonts w:asciiTheme="minorHAnsi" w:hAnsiTheme="minorHAnsi"/>
+                <w:highlight w:val="yellow"/>
               </w:rPr>
             </w:pPr>
           </w:p>
@@ -4720,18 +4658,18 @@
       <w:pPr>
         <w:pStyle w:val="Heading1"/>
         <w:rPr>
-          <w:highlight w:val="cyan"/>
-        </w:rPr>
-      </w:pPr>
-      <w:r>
-        <w:rPr>
-          <w:highlight w:val="cyan"/>
+          <w:highlight w:val="yellow"/>
+        </w:rPr>
+      </w:pPr>
+      <w:r>
+        <w:rPr>
+          <w:highlight w:val="yellow"/>
         </w:rPr>
         <w:t>I</w:t>
       </w:r>
       <w:r>
         <w:rPr>
-          <w:highlight w:val="cyan"/>
+          <w:highlight w:val="yellow"/>
         </w:rPr>
         <w:t>ndustrial Coding Tools</w:t>
       </w:r>
@@ -4776,13 +4714,13 @@
               <w:jc w:val="left"/>
               <w:rPr>
                 <w:rFonts w:asciiTheme="minorHAnsi" w:hAnsiTheme="minorHAnsi"/>
-                <w:highlight w:val="cyan"/>
+                <w:highlight w:val="yellow"/>
               </w:rPr>
             </w:pPr>
             <w:r>
               <w:rPr>
                 <w:rFonts w:asciiTheme="minorHAnsi" w:hAnsiTheme="minorHAnsi"/>
-                <w:highlight w:val="cyan"/>
+                <w:highlight w:val="yellow"/>
               </w:rPr>
               <w:t>Git</w:t>
             </w:r>
@@ -4805,13 +4743,13 @@
               <w:jc w:val="left"/>
               <w:rPr>
                 <w:rFonts w:ascii="Segoe UI Symbol" w:hAnsi="Segoe UI Symbol" w:cs="Segoe UI Symbol"/>
-                <w:highlight w:val="cyan"/>
+                <w:highlight w:val="yellow"/>
               </w:rPr>
             </w:pPr>
             <w:r>
               <w:rPr>
                 <w:rFonts w:ascii="Segoe UI Symbol" w:hAnsi="Segoe UI Symbol" w:cs="Segoe UI Symbol"/>
-                <w:highlight w:val="cyan"/>
+                <w:highlight w:val="yellow"/>
               </w:rPr>
               <w:t>★★★☆☆</w:t>
             </w:r>
@@ -4834,13 +4772,13 @@
               <w:jc w:val="left"/>
               <w:rPr>
                 <w:rFonts w:asciiTheme="minorHAnsi" w:hAnsiTheme="minorHAnsi"/>
-                <w:highlight w:val="cyan"/>
+                <w:highlight w:val="yellow"/>
               </w:rPr>
             </w:pPr>
             <w:r>
               <w:rPr>
                 <w:rFonts w:asciiTheme="minorHAnsi" w:hAnsiTheme="minorHAnsi"/>
-                <w:highlight w:val="cyan"/>
+                <w:highlight w:val="yellow"/>
               </w:rPr>
               <w:t>Docker</w:t>
             </w:r>
@@ -4864,13 +4802,13 @@
               <w:jc w:val="left"/>
               <w:rPr>
                 <w:rFonts w:asciiTheme="minorHAnsi" w:hAnsiTheme="minorHAnsi"/>
-                <w:highlight w:val="cyan"/>
+                <w:highlight w:val="yellow"/>
               </w:rPr>
             </w:pPr>
             <w:r>
               <w:rPr>
                 <w:rFonts w:ascii="Segoe UI Symbol" w:hAnsi="Segoe UI Symbol" w:cs="Segoe UI Symbol"/>
-                <w:highlight w:val="cyan"/>
+                <w:highlight w:val="yellow"/>
               </w:rPr>
               <w:t>★★★☆☆</w:t>
             </w:r>
@@ -4900,13 +4838,13 @@
               <w:jc w:val="left"/>
               <w:rPr>
                 <w:rFonts w:asciiTheme="minorHAnsi" w:hAnsiTheme="minorHAnsi"/>
-                <w:highlight w:val="cyan"/>
+                <w:highlight w:val="yellow"/>
               </w:rPr>
             </w:pPr>
             <w:r>
               <w:rPr>
                 <w:rFonts w:asciiTheme="minorHAnsi" w:hAnsiTheme="minorHAnsi"/>
-                <w:highlight w:val="cyan"/>
+                <w:highlight w:val="yellow"/>
               </w:rPr>
               <w:t>K8S</w:t>
             </w:r>
@@ -4928,13 +4866,13 @@
               <w:contextualSpacing/>
               <w:jc w:val="left"/>
               <w:rPr>
-                <w:highlight w:val="cyan"/>
+                <w:highlight w:val="yellow"/>
               </w:rPr>
             </w:pPr>
             <w:r>
               <w:rPr>
                 <w:rFonts w:ascii="Segoe UI Symbol" w:hAnsi="Segoe UI Symbol" w:cs="Segoe UI Symbol"/>
-                <w:highlight w:val="cyan"/>
+                <w:highlight w:val="yellow"/>
               </w:rPr>
               <w:t>★☆☆☆☆</w:t>
             </w:r>
@@ -4957,13 +4895,13 @@
               <w:jc w:val="left"/>
               <w:rPr>
                 <w:rFonts w:asciiTheme="minorHAnsi" w:hAnsiTheme="minorHAnsi"/>
-                <w:highlight w:val="cyan"/>
+                <w:highlight w:val="yellow"/>
               </w:rPr>
             </w:pPr>
             <w:r>
               <w:rPr>
                 <w:rFonts w:asciiTheme="minorHAnsi" w:hAnsiTheme="minorHAnsi"/>
-                <w:highlight w:val="cyan"/>
+                <w:highlight w:val="yellow"/>
               </w:rPr>
               <w:t>Jenkins</w:t>
             </w:r>
@@ -4986,13 +4924,13 @@
               <w:contextualSpacing/>
               <w:jc w:val="left"/>
               <w:rPr>
-                <w:highlight w:val="cyan"/>
+                <w:highlight w:val="yellow"/>
               </w:rPr>
             </w:pPr>
             <w:r>
               <w:rPr>
                 <w:rFonts w:ascii="Segoe UI Symbol" w:hAnsi="Segoe UI Symbol" w:cs="Segoe UI Symbol"/>
-                <w:highlight w:val="cyan"/>
+                <w:highlight w:val="yellow"/>
               </w:rPr>
               <w:t>★☆☆☆☆</w:t>
             </w:r>
@@ -5022,13 +4960,13 @@
               <w:jc w:val="left"/>
               <w:rPr>
                 <w:rFonts w:asciiTheme="minorHAnsi" w:hAnsiTheme="minorHAnsi"/>
-                <w:highlight w:val="cyan"/>
+                <w:highlight w:val="yellow"/>
               </w:rPr>
             </w:pPr>
             <w:r>
               <w:rPr>
                 <w:rFonts w:asciiTheme="minorHAnsi" w:hAnsiTheme="minorHAnsi"/>
-                <w:highlight w:val="cyan"/>
+                <w:highlight w:val="yellow"/>
               </w:rPr>
               <w:t>TestRail</w:t>
             </w:r>
@@ -5050,13 +4988,13 @@
               <w:contextualSpacing/>
               <w:jc w:val="left"/>
               <w:rPr>
-                <w:highlight w:val="cyan"/>
+                <w:highlight w:val="yellow"/>
               </w:rPr>
             </w:pPr>
             <w:r>
               <w:rPr>
                 <w:rFonts w:ascii="Segoe UI Symbol" w:hAnsi="Segoe UI Symbol" w:cs="Segoe UI Symbol"/>
-                <w:highlight w:val="cyan"/>
+                <w:highlight w:val="yellow"/>
               </w:rPr>
               <w:t>★★★☆☆</w:t>
             </w:r>
@@ -5079,13 +5017,13 @@
               <w:jc w:val="left"/>
               <w:rPr>
                 <w:rFonts w:asciiTheme="minorHAnsi" w:hAnsiTheme="minorHAnsi"/>
-                <w:highlight w:val="cyan"/>
+                <w:highlight w:val="yellow"/>
               </w:rPr>
             </w:pPr>
             <w:r>
               <w:rPr>
                 <w:rFonts w:asciiTheme="minorHAnsi" w:hAnsiTheme="minorHAnsi"/>
-                <w:highlight w:val="cyan"/>
+                <w:highlight w:val="yellow"/>
               </w:rPr>
               <w:t>HTML</w:t>
             </w:r>
@@ -5108,13 +5046,13 @@
               <w:contextualSpacing/>
               <w:jc w:val="left"/>
               <w:rPr>
-                <w:highlight w:val="cyan"/>
+                <w:highlight w:val="yellow"/>
               </w:rPr>
             </w:pPr>
             <w:r>
               <w:rPr>
                 <w:rFonts w:ascii="Segoe UI Symbol" w:hAnsi="Segoe UI Symbol" w:cs="Segoe UI Symbol"/>
-                <w:highlight w:val="cyan"/>
+                <w:highlight w:val="yellow"/>
               </w:rPr>
               <w:t>★★★☆☆</w:t>
             </w:r>
@@ -5144,7 +5082,7 @@
               <w:jc w:val="left"/>
               <w:rPr>
                 <w:rFonts w:asciiTheme="minorHAnsi" w:hAnsiTheme="minorHAnsi"/>
-                <w:highlight w:val="cyan"/>
+                <w:highlight w:val="yellow"/>
               </w:rPr>
             </w:pPr>
             <w:proofErr w:type="spellStart"/>
@@ -5153,7 +5091,7 @@
                 <w:rFonts w:asciiTheme="minorHAnsi" w:hAnsiTheme="minorHAnsi"/>
                 <w:sz w:val="20"/>
                 <w:szCs w:val="18"/>
-                <w:highlight w:val="cyan"/>
+                <w:highlight w:val="yellow"/>
               </w:rPr>
               <w:t>DataDo</w:t>
             </w:r>
@@ -5162,7 +5100,7 @@
                 <w:rFonts w:asciiTheme="minorHAnsi" w:hAnsiTheme="minorHAnsi"/>
                 <w:sz w:val="20"/>
                 <w:szCs w:val="18"/>
-                <w:highlight w:val="cyan"/>
+                <w:highlight w:val="yellow"/>
               </w:rPr>
               <w:t>g</w:t>
             </w:r>
@@ -5188,7 +5126,7 @@
             <w:r>
               <w:rPr>
                 <w:rFonts w:ascii="Segoe UI Symbol" w:hAnsi="Segoe UI Symbol" w:cs="Segoe UI Symbol"/>
-                <w:highlight w:val="cyan"/>
+                <w:highlight w:val="yellow"/>
               </w:rPr>
               <w:t>★★★☆☆</w:t>
             </w:r>
@@ -5476,6 +5414,12 @@
         </w:tc>
       </w:tr>
     </w:tbl>
+    <w:p/>
+    <w:p/>
+    <w:p/>
+    <w:p/>
+    <w:p/>
+    <w:p/>
     <w:p>
       <w:pPr>
         <w:pStyle w:val="Heading1"/>
@@ -5674,7 +5618,7 @@
       <w:tblStyle w:val="TableGrid"/>
       <w:tblW w:w="5000" w:type="pct"/>
       <w:tblBorders>
-        <w:top w:val="none" w:sz="0" w:space="0" w:color="auto"/>
+        <w:top w:val="single" w:sz="4" w:space="0" w:color="auto"/>
         <w:left w:val="none" w:sz="0" w:space="0" w:color="auto"/>
         <w:bottom w:val="none" w:sz="0" w:space="0" w:color="auto"/>
         <w:right w:val="none" w:sz="0" w:space="0" w:color="auto"/>
@@ -5696,67 +5640,28 @@
           <w:pPr>
             <w:spacing w:after="0" w:line="240" w:lineRule="auto"/>
           </w:pPr>
-          <w:proofErr w:type="gramStart"/>
           <w:r>
             <w:rPr>
               <w:rFonts w:ascii="Century Gothic" w:hAnsi="Century Gothic"/>
-              <w:highlight w:val="cyan"/>
+              <w:highlight w:val="yellow"/>
             </w:rPr>
-            <w:t>..</w:t>
-          </w:r>
-          <w:proofErr w:type="gramEnd"/>
-          <w:r>
-            <w:rPr>
-              <w:rFonts w:ascii="Century Gothic" w:hAnsi="Century Gothic"/>
-              <w:highlight w:val="cyan"/>
-            </w:rPr>
-            <w:t xml:space="preserve">:: </w:t>
+            <w:t xml:space="preserve">..:: </w:t>
           </w:r>
           <w:r>
             <w:rPr>
-              <w:highlight w:val="cyan"/>
+              <w:highlight w:val="yellow"/>
             </w:rPr>
-            <w:t>T</w:t>
+            <w:t>Yellow</w:t>
           </w:r>
           <w:r>
             <w:rPr>
-              <w:highlight w:val="cyan"/>
+              <w:highlight w:val="yellow"/>
             </w:rPr>
-            <w:t>urquoise highlight</w:t>
+            <w:t xml:space="preserve"> highlights IT-related skill</w:t>
           </w:r>
           <w:r>
             <w:rPr>
-              <w:highlight w:val="cyan"/>
-            </w:rPr>
-            <w:t xml:space="preserve">s </w:t>
-          </w:r>
-          <w:r>
-            <w:rPr>
-              <w:highlight w:val="cyan"/>
-            </w:rPr>
-            <w:t>IT-</w:t>
-          </w:r>
-          <w:r>
-            <w:rPr>
-              <w:highlight w:val="cyan"/>
-            </w:rPr>
-            <w:t>relat</w:t>
-          </w:r>
-          <w:r>
-            <w:rPr>
-              <w:highlight w:val="cyan"/>
-            </w:rPr>
-            <w:t>ed skil</w:t>
-          </w:r>
-          <w:r>
-            <w:rPr>
-              <w:highlight w:val="cyan"/>
-            </w:rPr>
-            <w:t>l</w:t>
-          </w:r>
-          <w:r>
-            <w:rPr>
-              <w:highlight w:val="cyan"/>
+              <w:highlight w:val="yellow"/>
             </w:rPr>
             <w:t>s ::..</w:t>
           </w:r>
@@ -5792,21 +5697,11 @@
           <w:r>
             <w:t xml:space="preserve"> of </w:t>
           </w:r>
-          <w:r>
-            <w:fldChar w:fldCharType="begin"/>
-          </w:r>
-          <w:r>
-            <w:instrText xml:space="preserve"> NUMPAGES   \* MERGEFORMAT </w:instrText>
-          </w:r>
-          <w:r>
-            <w:fldChar w:fldCharType="separate"/>
-          </w:r>
-          <w:r>
-            <w:t>3</w:t>
-          </w:r>
-          <w:r>
-            <w:fldChar w:fldCharType="end"/>
-          </w:r>
+          <w:fldSimple w:instr=" NUMPAGES   \* MERGEFORMAT ">
+            <w:r>
+              <w:t>3</w:t>
+            </w:r>
+          </w:fldSimple>
         </w:p>
       </w:tc>
     </w:tr>
@@ -5872,49 +5767,49 @@
         <v:path o:extrusionok="f" gradientshapeok="t" o:connecttype="rect"/>
         <o:lock v:ext="edit" aspectratio="t"/>
       </v:shapetype>
-      <v:shape id="_x0000_i3026" type="#_x0000_t75" style="width:384pt;height:384pt;visibility:visible;mso-wrap-style:square" o:bullet="t">
+      <v:shape id="_x0000_i1117" type="#_x0000_t75" style="width:384pt;height:384pt;visibility:visible;mso-wrap-style:square" o:bullet="t">
         <v:imagedata r:id="rId1" o:title=""/>
       </v:shape>
     </w:pict>
   </w:numPicBullet>
   <w:numPicBullet w:numPicBulletId="1">
     <w:pict>
-      <v:shape id="_x0000_i3027" type="#_x0000_t75" style="width:384pt;height:384pt;visibility:visible;mso-wrap-style:square" o:bullet="t">
+      <v:shape id="_x0000_i1118" type="#_x0000_t75" style="width:384pt;height:384pt;visibility:visible;mso-wrap-style:square" o:bullet="t">
         <v:imagedata r:id="rId2" o:title=""/>
       </v:shape>
     </w:pict>
   </w:numPicBullet>
   <w:numPicBullet w:numPicBulletId="2">
     <w:pict>
-      <v:shape id="_x0000_i3028" type="#_x0000_t75" style="width:384pt;height:384pt;visibility:visible;mso-wrap-style:square" o:bullet="t">
+      <v:shape id="_x0000_i1119" type="#_x0000_t75" style="width:384pt;height:384pt;visibility:visible;mso-wrap-style:square" o:bullet="t">
         <v:imagedata r:id="rId3" o:title=""/>
       </v:shape>
     </w:pict>
   </w:numPicBullet>
   <w:numPicBullet w:numPicBulletId="3">
     <w:pict>
-      <v:shape id="_x0000_i3029" type="#_x0000_t75" style="width:384pt;height:384pt;visibility:visible;mso-wrap-style:square" o:bullet="t">
+      <v:shape id="_x0000_i1120" type="#_x0000_t75" style="width:384pt;height:384pt;visibility:visible;mso-wrap-style:square" o:bullet="t">
         <v:imagedata r:id="rId4" o:title=""/>
       </v:shape>
     </w:pict>
   </w:numPicBullet>
   <w:numPicBullet w:numPicBulletId="4">
     <w:pict>
-      <v:shape id="_x0000_i3030" type="#_x0000_t75" style="width:384pt;height:384pt;visibility:visible;mso-wrap-style:square" o:bullet="t">
+      <v:shape id="_x0000_i1121" type="#_x0000_t75" style="width:384pt;height:384pt;visibility:visible;mso-wrap-style:square" o:bullet="t">
         <v:imagedata r:id="rId5" o:title=""/>
       </v:shape>
     </w:pict>
   </w:numPicBullet>
   <w:numPicBullet w:numPicBulletId="5">
     <w:pict>
-      <v:shape id="_x0000_i3031" type="#_x0000_t75" style="width:384pt;height:384pt;visibility:visible;mso-wrap-style:square" o:bullet="t">
+      <v:shape id="_x0000_i1122" type="#_x0000_t75" style="width:384pt;height:384pt;visibility:visible;mso-wrap-style:square" o:bullet="t">
         <v:imagedata r:id="rId6" o:title=""/>
       </v:shape>
     </w:pict>
   </w:numPicBullet>
   <w:numPicBullet w:numPicBulletId="6">
     <w:pict>
-      <v:shape id="_x0000_i3032" type="#_x0000_t75" style="width:384pt;height:384pt;visibility:visible;mso-wrap-style:square" o:bullet="t">
+      <v:shape id="_x0000_i1123" type="#_x0000_t75" style="width:384pt;height:384pt;visibility:visible;mso-wrap-style:square" o:bullet="t">
         <v:imagedata r:id="rId7" o:title=""/>
       </v:shape>
     </w:pict>
@@ -9068,7 +8963,7 @@
 </file>
 
 <file path=customXml/itemProps2.xml><?xml version="1.0" encoding="utf-8"?>
-<ds:datastoreItem xmlns:ds="http://schemas.openxmlformats.org/officeDocument/2006/customXml" ds:itemID="{24253FEB-EF62-4DCB-84A3-D84961D4C8BD}">
+<ds:datastoreItem xmlns:ds="http://schemas.openxmlformats.org/officeDocument/2006/customXml" ds:itemID="{5E163C57-7D41-423F-8BD2-A2A2D805653C}">
   <ds:schemaRefs>
     <ds:schemaRef ds:uri="http://schemas.openxmlformats.org/officeDocument/2006/bibliography"/>
   </ds:schemaRefs>

</xml_diff>